<commit_message>
revise according to '2016.04.30.18.05-....pdf'
</commit_message>
<xml_diff>
--- a/Equ/Equ.docx
+++ b/Equ/Equ.docx
@@ -2,14 +2,12 @@
 <file path=word/document.xml><?xml version="1.0" encoding="utf-8"?>
 <w:document xmlns:wpc="http://schemas.microsoft.com/office/word/2010/wordprocessingCanvas" xmlns:mc="http://schemas.openxmlformats.org/markup-compatibility/2006" xmlns:o="urn:schemas-microsoft-com:office:office" xmlns:r="http://schemas.openxmlformats.org/officeDocument/2006/relationships" xmlns:m="http://schemas.openxmlformats.org/officeDocument/2006/math" xmlns:v="urn:schemas-microsoft-com:vml" xmlns:wp14="http://schemas.microsoft.com/office/word/2010/wordprocessingDrawing" xmlns:wp="http://schemas.openxmlformats.org/drawingml/2006/wordprocessingDrawing" xmlns:w10="urn:schemas-microsoft-com:office:word" xmlns:w="http://schemas.openxmlformats.org/wordprocessingml/2006/main" xmlns:w14="http://schemas.microsoft.com/office/word/2010/wordml" xmlns:w15="http://schemas.microsoft.com/office/word/2012/wordml" xmlns:wpg="http://schemas.microsoft.com/office/word/2010/wordprocessingGroup" xmlns:wpi="http://schemas.microsoft.com/office/word/2010/wordprocessingInk" xmlns:wne="http://schemas.microsoft.com/office/word/2006/wordml" xmlns:wps="http://schemas.microsoft.com/office/word/2010/wordprocessingShape" mc:Ignorable="w14 w15 wp14">
   <w:body>
-    <w:p/>
-    <w:p/>
-    <w:p>
-      <w:r>
-        <w:rPr>
-          <w:position w:val="-28"/>
-        </w:rPr>
-        <w:object w:dxaOrig="3760" w:dyaOrig="639">
+    <w:p>
+      <w:r>
+        <w:rPr>
+          <w:position w:val="-12"/>
+        </w:rPr>
+        <w:object w:dxaOrig="1800" w:dyaOrig="340">
           <v:shapetype id="_x0000_t75" coordsize="21600,21600" o:spt="75" o:preferrelative="t" path="m@4@5l@4@11@9@11@9@5xe" filled="f" stroked="f">
             <v:stroke joinstyle="miter"/>
             <v:formulas>
@@ -29,10 +27,39 @@
             <v:path o:extrusionok="f" gradientshapeok="t" o:connecttype="rect"/>
             <o:lock v:ext="edit" aspectratio="t"/>
           </v:shapetype>
+          <v:shape id="_x0000_i1050" type="#_x0000_t75" style="width:90.35pt;height:17pt" o:ole="">
+            <v:imagedata r:id="rId4" o:title=""/>
+          </v:shape>
+          <o:OLEObject Type="Embed" ProgID="Equation.DSMT4" ShapeID="_x0000_i1050" DrawAspect="Content" ObjectID="_1523559396" r:id="rId5"/>
+        </w:object>
+      </w:r>
+    </w:p>
+    <w:p/>
+    <w:p/>
+    <w:p/>
+    <w:p>
+      <w:r>
+        <w:rPr>
+          <w:position w:val="-12"/>
+        </w:rPr>
+        <w:object w:dxaOrig="1560" w:dyaOrig="340">
+          <v:shape id="_x0000_i1052" type="#_x0000_t75" style="width:78.1pt;height:17pt" o:ole="">
+            <v:imagedata r:id="rId6" o:title=""/>
+          </v:shape>
+          <o:OLEObject Type="Embed" ProgID="Equation.DSMT4" ShapeID="_x0000_i1052" DrawAspect="Content" ObjectID="_1523559397" r:id="rId7"/>
+        </w:object>
+      </w:r>
+    </w:p>
+    <w:p>
+      <w:r>
+        <w:rPr>
+          <w:position w:val="-28"/>
+        </w:rPr>
+        <w:object w:dxaOrig="3760" w:dyaOrig="639">
           <v:shape id="_x0000_i1025" type="#_x0000_t75" style="width:188.15pt;height:31.9pt" o:ole="">
-            <v:imagedata r:id="rId4" o:title=""/>
-          </v:shape>
-          <o:OLEObject Type="Embed" ProgID="Equation.DSMT4" ShapeID="_x0000_i1025" DrawAspect="Content" ObjectID="_1523544547" r:id="rId5"/>
+            <v:imagedata r:id="rId8" o:title=""/>
+          </v:shape>
+          <o:OLEObject Type="Embed" ProgID="Equation.DSMT4" ShapeID="_x0000_i1025" DrawAspect="Content" ObjectID="_1523559398" r:id="rId9"/>
         </w:object>
       </w:r>
     </w:p>
@@ -43,9 +70,9 @@
         </w:rPr>
         <w:object w:dxaOrig="680" w:dyaOrig="240">
           <v:shape id="_x0000_i1026" type="#_x0000_t75" style="width:33.95pt;height:12.25pt" o:ole="">
-            <v:imagedata r:id="rId6" o:title=""/>
-          </v:shape>
-          <o:OLEObject Type="Embed" ProgID="Equation.DSMT4" ShapeID="_x0000_i1026" DrawAspect="Content" ObjectID="_1523544548" r:id="rId7"/>
+            <v:imagedata r:id="rId10" o:title=""/>
+          </v:shape>
+          <o:OLEObject Type="Embed" ProgID="Equation.DSMT4" ShapeID="_x0000_i1026" DrawAspect="Content" ObjectID="_1523559399" r:id="rId11"/>
         </w:object>
       </w:r>
     </w:p>
@@ -56,9 +83,9 @@
         </w:rPr>
         <w:object w:dxaOrig="499" w:dyaOrig="340">
           <v:shape id="_x0000_i1027" type="#_x0000_t75" style="width:25.15pt;height:17pt" o:ole="">
-            <v:imagedata r:id="rId8" o:title=""/>
-          </v:shape>
-          <o:OLEObject Type="Embed" ProgID="Equation.DSMT4" ShapeID="_x0000_i1027" DrawAspect="Content" ObjectID="_1523544549" r:id="rId9"/>
+            <v:imagedata r:id="rId12" o:title=""/>
+          </v:shape>
+          <o:OLEObject Type="Embed" ProgID="Equation.DSMT4" ShapeID="_x0000_i1027" DrawAspect="Content" ObjectID="_1523559400" r:id="rId13"/>
         </w:object>
       </w:r>
     </w:p>
@@ -69,9 +96,9 @@
         </w:rPr>
         <w:object w:dxaOrig="2360" w:dyaOrig="420">
           <v:shape id="_x0000_i1028" type="#_x0000_t75" style="width:118.2pt;height:21.05pt" o:ole="">
-            <v:imagedata r:id="rId10" o:title=""/>
-          </v:shape>
-          <o:OLEObject Type="Embed" ProgID="Equation.DSMT4" ShapeID="_x0000_i1028" DrawAspect="Content" ObjectID="_1523544550" r:id="rId11"/>
+            <v:imagedata r:id="rId14" o:title=""/>
+          </v:shape>
+          <o:OLEObject Type="Embed" ProgID="Equation.DSMT4" ShapeID="_x0000_i1028" DrawAspect="Content" ObjectID="_1523559401" r:id="rId15"/>
         </w:object>
       </w:r>
     </w:p>
@@ -82,13 +109,27 @@
         </w:rPr>
         <w:object w:dxaOrig="1840" w:dyaOrig="639">
           <v:shape id="_x0000_i1029" type="#_x0000_t75" style="width:91.7pt;height:31.9pt" o:ole="">
-            <v:imagedata r:id="rId12" o:title=""/>
-          </v:shape>
-          <o:OLEObject Type="Embed" ProgID="Equation.DSMT4" ShapeID="_x0000_i1029" DrawAspect="Content" ObjectID="_1523544551" r:id="rId13"/>
-        </w:object>
-      </w:r>
-    </w:p>
-    <w:p/>
+            <v:imagedata r:id="rId16" o:title=""/>
+          </v:shape>
+          <o:OLEObject Type="Embed" ProgID="Equation.DSMT4" ShapeID="_x0000_i1029" DrawAspect="Content" ObjectID="_1523559402" r:id="rId17"/>
+        </w:object>
+      </w:r>
+    </w:p>
+    <w:bookmarkStart w:id="0" w:name="_GoBack"/>
+    <w:p>
+      <w:r>
+        <w:rPr>
+          <w:position w:val="-20"/>
+        </w:rPr>
+        <w:object w:dxaOrig="1020" w:dyaOrig="440">
+          <v:shape id="_x0000_i1053" type="#_x0000_t75" style="width:50.95pt;height:21.75pt" o:ole="">
+            <v:imagedata r:id="rId18" o:title=""/>
+          </v:shape>
+          <o:OLEObject Type="Embed" ProgID="Equation.DSMT4" ShapeID="_x0000_i1053" DrawAspect="Content" ObjectID="_1523559403" r:id="rId19"/>
+        </w:object>
+      </w:r>
+      <w:bookmarkEnd w:id="0"/>
+    </w:p>
     <w:p/>
     <w:p/>
     <w:p/>
@@ -99,9 +140,9 @@
         </w:rPr>
         <w:object w:dxaOrig="3500" w:dyaOrig="780">
           <v:shape id="_x0000_i1030" type="#_x0000_t75" style="width:175.25pt;height:38.7pt" o:ole="">
-            <v:imagedata r:id="rId14" o:title=""/>
-          </v:shape>
-          <o:OLEObject Type="Embed" ProgID="Equation.DSMT4" ShapeID="_x0000_i1030" DrawAspect="Content" ObjectID="_1523544552" r:id="rId15"/>
+            <v:imagedata r:id="rId20" o:title=""/>
+          </v:shape>
+          <o:OLEObject Type="Embed" ProgID="Equation.DSMT4" ShapeID="_x0000_i1030" DrawAspect="Content" ObjectID="_1523559404" r:id="rId21"/>
         </w:object>
       </w:r>
     </w:p>
@@ -111,14 +152,12 @@
           <w:position w:val="-16"/>
         </w:rPr>
         <w:object w:dxaOrig="1420" w:dyaOrig="420">
-          <v:shape id="_x0000_i1050" type="#_x0000_t75" style="width:71.3pt;height:21.05pt" o:ole="">
-            <v:imagedata r:id="rId16" o:title=""/>
-          </v:shape>
-          <o:OLEObject Type="Embed" ProgID="Equation.DSMT4" ShapeID="_x0000_i1050" DrawAspect="Content" ObjectID="_1523544553" r:id="rId17"/>
-        </w:object>
-      </w:r>
-      <w:bookmarkStart w:id="0" w:name="_GoBack"/>
-      <w:bookmarkEnd w:id="0"/>
+          <v:shape id="_x0000_i1031" type="#_x0000_t75" style="width:71.3pt;height:21.05pt" o:ole="">
+            <v:imagedata r:id="rId22" o:title=""/>
+          </v:shape>
+          <o:OLEObject Type="Embed" ProgID="Equation.DSMT4" ShapeID="_x0000_i1031" DrawAspect="Content" ObjectID="_1523559405" r:id="rId23"/>
+        </w:object>
+      </w:r>
     </w:p>
     <w:p>
       <w:r>
@@ -126,10 +165,10 @@
           <w:position w:val="-16"/>
         </w:rPr>
         <w:object w:dxaOrig="2299" w:dyaOrig="420">
-          <v:shape id="_x0000_i1031" type="#_x0000_t75" style="width:114.8pt;height:21.05pt" o:ole="">
-            <v:imagedata r:id="rId18" o:title=""/>
-          </v:shape>
-          <o:OLEObject Type="Embed" ProgID="Equation.DSMT4" ShapeID="_x0000_i1031" DrawAspect="Content" ObjectID="_1523544554" r:id="rId19"/>
+          <v:shape id="_x0000_i1032" type="#_x0000_t75" style="width:114.8pt;height:21.05pt" o:ole="">
+            <v:imagedata r:id="rId24" o:title=""/>
+          </v:shape>
+          <o:OLEObject Type="Embed" ProgID="Equation.DSMT4" ShapeID="_x0000_i1032" DrawAspect="Content" ObjectID="_1523559406" r:id="rId25"/>
         </w:object>
       </w:r>
     </w:p>
@@ -139,10 +178,10 @@
           <w:position w:val="-18"/>
         </w:rPr>
         <w:object w:dxaOrig="2760" w:dyaOrig="460">
-          <v:shape id="_x0000_i1032" type="#_x0000_t75" style="width:137.9pt;height:23.1pt" o:ole="">
-            <v:imagedata r:id="rId20" o:title=""/>
-          </v:shape>
-          <o:OLEObject Type="Embed" ProgID="Equation.DSMT4" ShapeID="_x0000_i1032" DrawAspect="Content" ObjectID="_1523544555" r:id="rId21"/>
+          <v:shape id="_x0000_i1033" type="#_x0000_t75" style="width:137.9pt;height:23.1pt" o:ole="">
+            <v:imagedata r:id="rId26" o:title=""/>
+          </v:shape>
+          <o:OLEObject Type="Embed" ProgID="Equation.DSMT4" ShapeID="_x0000_i1033" DrawAspect="Content" ObjectID="_1523559407" r:id="rId27"/>
         </w:object>
       </w:r>
     </w:p>
@@ -152,10 +191,10 @@
           <w:position w:val="-28"/>
         </w:rPr>
         <w:object w:dxaOrig="1680" w:dyaOrig="660">
-          <v:shape id="_x0000_i1033" type="#_x0000_t75" style="width:84.25pt;height:33.3pt" o:ole="">
-            <v:imagedata r:id="rId22" o:title=""/>
-          </v:shape>
-          <o:OLEObject Type="Embed" ProgID="Equation.DSMT4" ShapeID="_x0000_i1033" DrawAspect="Content" ObjectID="_1523544556" r:id="rId23"/>
+          <v:shape id="_x0000_i1034" type="#_x0000_t75" style="width:84.25pt;height:33.3pt" o:ole="">
+            <v:imagedata r:id="rId28" o:title=""/>
+          </v:shape>
+          <o:OLEObject Type="Embed" ProgID="Equation.DSMT4" ShapeID="_x0000_i1034" DrawAspect="Content" ObjectID="_1523559408" r:id="rId29"/>
         </w:object>
       </w:r>
     </w:p>
@@ -165,10 +204,10 @@
           <w:position w:val="-8"/>
         </w:rPr>
         <w:object w:dxaOrig="760" w:dyaOrig="279">
-          <v:shape id="_x0000_i1034" type="#_x0000_t75" style="width:38.05pt;height:14.25pt" o:ole="">
-            <v:imagedata r:id="rId24" o:title=""/>
-          </v:shape>
-          <o:OLEObject Type="Embed" ProgID="Equation.DSMT4" ShapeID="_x0000_i1034" DrawAspect="Content" ObjectID="_1523544557" r:id="rId25"/>
+          <v:shape id="_x0000_i1035" type="#_x0000_t75" style="width:38.05pt;height:14.25pt" o:ole="">
+            <v:imagedata r:id="rId30" o:title=""/>
+          </v:shape>
+          <o:OLEObject Type="Embed" ProgID="Equation.DSMT4" ShapeID="_x0000_i1035" DrawAspect="Content" ObjectID="_1523559409" r:id="rId31"/>
         </w:object>
       </w:r>
     </w:p>
@@ -178,10 +217,10 @@
           <w:position w:val="-8"/>
         </w:rPr>
         <w:object w:dxaOrig="600" w:dyaOrig="279">
-          <v:shape id="_x0000_i1035" type="#_x0000_t75" style="width:29.9pt;height:14.25pt" o:ole="">
-            <v:imagedata r:id="rId26" o:title=""/>
-          </v:shape>
-          <o:OLEObject Type="Embed" ProgID="Equation.DSMT4" ShapeID="_x0000_i1035" DrawAspect="Content" ObjectID="_1523544558" r:id="rId27"/>
+          <v:shape id="_x0000_i1036" type="#_x0000_t75" style="width:29.9pt;height:14.25pt" o:ole="">
+            <v:imagedata r:id="rId32" o:title=""/>
+          </v:shape>
+          <o:OLEObject Type="Embed" ProgID="Equation.DSMT4" ShapeID="_x0000_i1036" DrawAspect="Content" ObjectID="_1523559410" r:id="rId33"/>
         </w:object>
       </w:r>
     </w:p>
@@ -191,26 +230,34 @@
           <w:position w:val="-8"/>
         </w:rPr>
         <w:object w:dxaOrig="999" w:dyaOrig="279">
-          <v:shape id="_x0000_i1036" type="#_x0000_t75" style="width:50.25pt;height:14.25pt" o:ole="">
-            <v:imagedata r:id="rId28" o:title=""/>
-          </v:shape>
-          <o:OLEObject Type="Embed" ProgID="Equation.DSMT4" ShapeID="_x0000_i1036" DrawAspect="Content" ObjectID="_1523544559" r:id="rId29"/>
-        </w:object>
-      </w:r>
-    </w:p>
-    <w:p/>
-    <w:p/>
-    <w:p/>
+          <v:shape id="_x0000_i1037" type="#_x0000_t75" style="width:50.25pt;height:14.25pt" o:ole="">
+            <v:imagedata r:id="rId34" o:title=""/>
+          </v:shape>
+          <o:OLEObject Type="Embed" ProgID="Equation.DSMT4" ShapeID="_x0000_i1037" DrawAspect="Content" ObjectID="_1523559411" r:id="rId35"/>
+        </w:object>
+      </w:r>
+    </w:p>
+    <w:p/>
+    <w:p/>
+    <w:p/>
+    <w:p/>
+    <w:p>
+      <w:pPr>
+        <w:rPr>
+          <w:rFonts w:hint="eastAsia"/>
+        </w:rPr>
+      </w:pPr>
+    </w:p>
     <w:p>
       <w:r>
         <w:rPr>
           <w:position w:val="-12"/>
         </w:rPr>
         <w:object w:dxaOrig="4000" w:dyaOrig="340">
-          <v:shape id="_x0000_i1037" type="#_x0000_t75" style="width:199.7pt;height:17pt" o:ole="">
-            <v:imagedata r:id="rId30" o:title=""/>
-          </v:shape>
-          <o:OLEObject Type="Embed" ProgID="Equation.DSMT4" ShapeID="_x0000_i1037" DrawAspect="Content" ObjectID="_1523544560" r:id="rId31"/>
+          <v:shape id="_x0000_i1051" type="#_x0000_t75" style="width:199.7pt;height:17pt" o:ole="">
+            <v:imagedata r:id="rId36" o:title=""/>
+          </v:shape>
+          <o:OLEObject Type="Embed" ProgID="Equation.DSMT4" ShapeID="_x0000_i1051" DrawAspect="Content" ObjectID="_1523559412" r:id="rId37"/>
         </w:object>
       </w:r>
     </w:p>
@@ -221,9 +268,9 @@
         </w:rPr>
         <w:object w:dxaOrig="4360" w:dyaOrig="680">
           <v:shape id="_x0000_i1038" type="#_x0000_t75" style="width:218.05pt;height:33.95pt" o:ole="">
-            <v:imagedata r:id="rId32" o:title=""/>
-          </v:shape>
-          <o:OLEObject Type="Embed" ProgID="Equation.DSMT4" ShapeID="_x0000_i1038" DrawAspect="Content" ObjectID="_1523544561" r:id="rId33"/>
+            <v:imagedata r:id="rId38" o:title=""/>
+          </v:shape>
+          <o:OLEObject Type="Embed" ProgID="Equation.DSMT4" ShapeID="_x0000_i1038" DrawAspect="Content" ObjectID="_1523559413" r:id="rId39"/>
         </w:object>
       </w:r>
       <w:r>
@@ -235,9 +282,9 @@
         </w:rPr>
         <w:object w:dxaOrig="2960" w:dyaOrig="340">
           <v:shape id="_x0000_i1039" type="#_x0000_t75" style="width:148.1pt;height:17pt" o:ole="">
-            <v:imagedata r:id="rId34" o:title=""/>
-          </v:shape>
-          <o:OLEObject Type="Embed" ProgID="Equation.DSMT4" ShapeID="_x0000_i1039" DrawAspect="Content" ObjectID="_1523544562" r:id="rId35"/>
+            <v:imagedata r:id="rId40" o:title=""/>
+          </v:shape>
+          <o:OLEObject Type="Embed" ProgID="Equation.DSMT4" ShapeID="_x0000_i1039" DrawAspect="Content" ObjectID="_1523559414" r:id="rId41"/>
         </w:object>
       </w:r>
     </w:p>
@@ -248,13 +295,22 @@
         </w:rPr>
         <w:object w:dxaOrig="1800" w:dyaOrig="340">
           <v:shape id="_x0000_i1040" type="#_x0000_t75" style="width:90.35pt;height:17pt" o:ole="">
-            <v:imagedata r:id="rId36" o:title=""/>
-          </v:shape>
-          <o:OLEObject Type="Embed" ProgID="Equation.DSMT4" ShapeID="_x0000_i1040" DrawAspect="Content" ObjectID="_1523544563" r:id="rId37"/>
-        </w:object>
-      </w:r>
-    </w:p>
-    <w:p/>
+            <v:imagedata r:id="rId42" o:title=""/>
+          </v:shape>
+          <o:OLEObject Type="Embed" ProgID="Equation.DSMT4" ShapeID="_x0000_i1040" DrawAspect="Content" ObjectID="_1523559415" r:id="rId43"/>
+        </w:object>
+      </w:r>
+    </w:p>
+    <w:p/>
+    <w:p/>
+    <w:p/>
+    <w:p>
+      <w:pPr>
+        <w:rPr>
+          <w:rFonts w:hint="eastAsia"/>
+        </w:rPr>
+      </w:pPr>
+    </w:p>
     <w:p/>
     <w:p>
       <w:r>
@@ -263,9 +319,9 @@
         </w:rPr>
         <w:object w:dxaOrig="3519" w:dyaOrig="600">
           <v:shape id="_x0000_i1041" type="#_x0000_t75" style="width:175.9pt;height:29.9pt" o:ole="">
-            <v:imagedata r:id="rId38" o:title=""/>
-          </v:shape>
-          <o:OLEObject Type="Embed" ProgID="Equation.DSMT4" ShapeID="_x0000_i1041" DrawAspect="Content" ObjectID="_1523544564" r:id="rId39"/>
+            <v:imagedata r:id="rId44" o:title=""/>
+          </v:shape>
+          <o:OLEObject Type="Embed" ProgID="Equation.DSMT4" ShapeID="_x0000_i1041" DrawAspect="Content" ObjectID="_1523559416" r:id="rId45"/>
         </w:object>
       </w:r>
     </w:p>
@@ -276,9 +332,9 @@
         </w:rPr>
         <w:object w:dxaOrig="1240" w:dyaOrig="380">
           <v:shape id="_x0000_i1042" type="#_x0000_t75" style="width:61.8pt;height:19pt" o:ole="">
-            <v:imagedata r:id="rId40" o:title=""/>
-          </v:shape>
-          <o:OLEObject Type="Embed" ProgID="Equation.DSMT4" ShapeID="_x0000_i1042" DrawAspect="Content" ObjectID="_1523544565" r:id="rId41"/>
+            <v:imagedata r:id="rId46" o:title=""/>
+          </v:shape>
+          <o:OLEObject Type="Embed" ProgID="Equation.DSMT4" ShapeID="_x0000_i1042" DrawAspect="Content" ObjectID="_1523559417" r:id="rId47"/>
         </w:object>
       </w:r>
     </w:p>
@@ -289,9 +345,9 @@
         </w:rPr>
         <w:object w:dxaOrig="1040" w:dyaOrig="340">
           <v:shape id="_x0000_i1043" type="#_x0000_t75" style="width:52.3pt;height:17pt" o:ole="">
-            <v:imagedata r:id="rId42" o:title=""/>
-          </v:shape>
-          <o:OLEObject Type="Embed" ProgID="Equation.DSMT4" ShapeID="_x0000_i1043" DrawAspect="Content" ObjectID="_1523544566" r:id="rId43"/>
+            <v:imagedata r:id="rId48" o:title=""/>
+          </v:shape>
+          <o:OLEObject Type="Embed" ProgID="Equation.DSMT4" ShapeID="_x0000_i1043" DrawAspect="Content" ObjectID="_1523559418" r:id="rId49"/>
         </w:object>
       </w:r>
     </w:p>
@@ -302,9 +358,9 @@
         </w:rPr>
         <w:object w:dxaOrig="1420" w:dyaOrig="420">
           <v:shape id="_x0000_i1044" type="#_x0000_t75" style="width:71.3pt;height:21.05pt" o:ole="">
-            <v:imagedata r:id="rId44" o:title=""/>
-          </v:shape>
-          <o:OLEObject Type="Embed" ProgID="Equation.DSMT4" ShapeID="_x0000_i1044" DrawAspect="Content" ObjectID="_1523544567" r:id="rId45"/>
+            <v:imagedata r:id="rId50" o:title=""/>
+          </v:shape>
+          <o:OLEObject Type="Embed" ProgID="Equation.DSMT4" ShapeID="_x0000_i1044" DrawAspect="Content" ObjectID="_1523559419" r:id="rId51"/>
         </w:object>
       </w:r>
     </w:p>
@@ -315,9 +371,9 @@
         </w:rPr>
         <w:object w:dxaOrig="3300" w:dyaOrig="800">
           <v:shape id="_x0000_i1045" type="#_x0000_t75" style="width:165.05pt;height:40.1pt" o:ole="">
-            <v:imagedata r:id="rId46" o:title=""/>
-          </v:shape>
-          <o:OLEObject Type="Embed" ProgID="Equation.DSMT4" ShapeID="_x0000_i1045" DrawAspect="Content" ObjectID="_1523544568" r:id="rId47"/>
+            <v:imagedata r:id="rId52" o:title=""/>
+          </v:shape>
+          <o:OLEObject Type="Embed" ProgID="Equation.DSMT4" ShapeID="_x0000_i1045" DrawAspect="Content" ObjectID="_1523559420" r:id="rId53"/>
         </w:object>
       </w:r>
     </w:p>
@@ -328,9 +384,9 @@
         </w:rPr>
         <w:object w:dxaOrig="2680" w:dyaOrig="340">
           <v:shape id="_x0000_i1046" type="#_x0000_t75" style="width:133.8pt;height:17pt" o:ole="">
-            <v:imagedata r:id="rId48" o:title=""/>
-          </v:shape>
-          <o:OLEObject Type="Embed" ProgID="Equation.DSMT4" ShapeID="_x0000_i1046" DrawAspect="Content" ObjectID="_1523544569" r:id="rId49"/>
+            <v:imagedata r:id="rId54" o:title=""/>
+          </v:shape>
+          <o:OLEObject Type="Embed" ProgID="Equation.DSMT4" ShapeID="_x0000_i1046" DrawAspect="Content" ObjectID="_1523559421" r:id="rId55"/>
         </w:object>
       </w:r>
     </w:p>
@@ -341,9 +397,9 @@
         </w:rPr>
         <w:object w:dxaOrig="2960" w:dyaOrig="1540">
           <v:shape id="_x0000_i1047" type="#_x0000_t75" style="width:148.1pt;height:76.75pt" o:ole="">
-            <v:imagedata r:id="rId50" o:title=""/>
-          </v:shape>
-          <o:OLEObject Type="Embed" ProgID="Equation.DSMT4" ShapeID="_x0000_i1047" DrawAspect="Content" ObjectID="_1523544570" r:id="rId51"/>
+            <v:imagedata r:id="rId56" o:title=""/>
+          </v:shape>
+          <o:OLEObject Type="Embed" ProgID="Equation.DSMT4" ShapeID="_x0000_i1047" DrawAspect="Content" ObjectID="_1523559422" r:id="rId57"/>
         </w:object>
       </w:r>
     </w:p>
@@ -354,9 +410,9 @@
         </w:rPr>
         <w:object w:dxaOrig="3019" w:dyaOrig="1020">
           <v:shape id="_x0000_i1048" type="#_x0000_t75" style="width:150.8pt;height:50.95pt" o:ole="">
-            <v:imagedata r:id="rId52" o:title=""/>
-          </v:shape>
-          <o:OLEObject Type="Embed" ProgID="Equation.DSMT4" ShapeID="_x0000_i1048" DrawAspect="Content" ObjectID="_1523544571" r:id="rId53"/>
+            <v:imagedata r:id="rId58" o:title=""/>
+          </v:shape>
+          <o:OLEObject Type="Embed" ProgID="Equation.DSMT4" ShapeID="_x0000_i1048" DrawAspect="Content" ObjectID="_1523559423" r:id="rId59"/>
         </w:object>
       </w:r>
     </w:p>
@@ -367,9 +423,9 @@
         </w:rPr>
         <w:object w:dxaOrig="920" w:dyaOrig="620">
           <v:shape id="_x0000_i1049" type="#_x0000_t75" style="width:46.2pt;height:31.25pt" o:ole="">
-            <v:imagedata r:id="rId54" o:title=""/>
-          </v:shape>
-          <o:OLEObject Type="Embed" ProgID="Equation.DSMT4" ShapeID="_x0000_i1049" DrawAspect="Content" ObjectID="_1523544572" r:id="rId55"/>
+            <v:imagedata r:id="rId60" o:title=""/>
+          </v:shape>
+          <o:OLEObject Type="Embed" ProgID="Equation.DSMT4" ShapeID="_x0000_i1049" DrawAspect="Content" ObjectID="_1523559424" r:id="rId61"/>
         </w:object>
       </w:r>
     </w:p>

</xml_diff>

<commit_message>
revise according to '2016.04.30.22.19.pdf'
</commit_message>
<xml_diff>
--- a/Equ/Equ.docx
+++ b/Equ/Equ.docx
@@ -27,26 +27,99 @@
             <v:path o:extrusionok="f" gradientshapeok="t" o:connecttype="rect"/>
             <o:lock v:ext="edit" aspectratio="t"/>
           </v:shapetype>
-          <v:shape id="_x0000_i1050" type="#_x0000_t75" style="width:90.35pt;height:17pt" o:ole="">
+          <v:shape id="_x0000_i1025" type="#_x0000_t75" style="width:90.35pt;height:17pt" o:ole="">
             <v:imagedata r:id="rId4" o:title=""/>
           </v:shape>
-          <o:OLEObject Type="Embed" ProgID="Equation.DSMT4" ShapeID="_x0000_i1050" DrawAspect="Content" ObjectID="_1523559396" r:id="rId5"/>
-        </w:object>
-      </w:r>
-    </w:p>
-    <w:p/>
-    <w:p/>
-    <w:p/>
+          <o:OLEObject Type="Embed" ProgID="Equation.DSMT4" ShapeID="_x0000_i1025" DrawAspect="Content" ObjectID="_1523792598" r:id="rId5"/>
+        </w:object>
+      </w:r>
+    </w:p>
+    <w:p/>
+    <w:p>
+      <w:r>
+        <w:rPr>
+          <w:position w:val="-44"/>
+        </w:rPr>
+        <w:object w:dxaOrig="1840" w:dyaOrig="999">
+          <v:shape id="_x0000_i1026" type="#_x0000_t75" style="width:91.7pt;height:50.25pt" o:ole="">
+            <v:imagedata r:id="rId6" o:title=""/>
+          </v:shape>
+          <o:OLEObject Type="Embed" ProgID="Equation.DSMT4" ShapeID="_x0000_i1026" DrawAspect="Content" ObjectID="_1523792599" r:id="rId7"/>
+        </w:object>
+      </w:r>
+    </w:p>
+    <w:p>
+      <w:r>
+        <w:rPr>
+          <w:position w:val="-10"/>
+        </w:rPr>
+        <w:object w:dxaOrig="279" w:dyaOrig="340">
+          <v:shape id="_x0000_i1027" type="#_x0000_t75" style="width:14.25pt;height:17pt" o:ole="">
+            <v:imagedata r:id="rId8" o:title=""/>
+          </v:shape>
+          <o:OLEObject Type="Embed" ProgID="Equation.DSMT4" ShapeID="_x0000_i1027" DrawAspect="Content" ObjectID="_1523792600" r:id="rId9"/>
+        </w:object>
+      </w:r>
+      <w:r>
+        <w:br/>
+      </w:r>
+      <w:r>
+        <w:rPr>
+          <w:position w:val="-36"/>
+        </w:rPr>
+        <w:object w:dxaOrig="4060" w:dyaOrig="820">
+          <v:shape id="_x0000_i1028" type="#_x0000_t75" style="width:203.1pt;height:40.75pt" o:ole="">
+            <v:imagedata r:id="rId10" o:title=""/>
+          </v:shape>
+          <o:OLEObject Type="Embed" ProgID="Equation.DSMT4" ShapeID="_x0000_i1028" DrawAspect="Content" ObjectID="_1523792601" r:id="rId11"/>
+        </w:object>
+      </w:r>
+    </w:p>
     <w:p>
       <w:r>
         <w:rPr>
           <w:position w:val="-12"/>
         </w:rPr>
+        <w:object w:dxaOrig="1620" w:dyaOrig="340">
+          <v:shape id="_x0000_i1029" type="#_x0000_t75" style="width:80.85pt;height:17pt" o:ole="">
+            <v:imagedata r:id="rId12" o:title=""/>
+          </v:shape>
+          <o:OLEObject Type="Embed" ProgID="Equation.DSMT4" ShapeID="_x0000_i1029" DrawAspect="Content" ObjectID="_1523792602" r:id="rId13"/>
+        </w:object>
+      </w:r>
+    </w:p>
+    <w:bookmarkStart w:id="0" w:name="_GoBack"/>
+    <w:p>
+      <w:r>
+        <w:rPr>
+          <w:position w:val="-28"/>
+        </w:rPr>
+        <w:object w:dxaOrig="3879" w:dyaOrig="639">
+          <v:shape id="_x0000_i1058" type="#_x0000_t75" style="width:194.25pt;height:31.9pt" o:ole="">
+            <v:imagedata r:id="rId14" o:title=""/>
+          </v:shape>
+          <o:OLEObject Type="Embed" ProgID="Equation.DSMT4" ShapeID="_x0000_i1058" DrawAspect="Content" ObjectID="_1523792603" r:id="rId15"/>
+        </w:object>
+      </w:r>
+      <w:bookmarkEnd w:id="0"/>
+    </w:p>
+    <w:p/>
+    <w:p/>
+    <w:p/>
+    <w:p/>
+    <w:p/>
+    <w:p/>
+    <w:p/>
+    <w:p>
+      <w:r>
+        <w:rPr>
+          <w:position w:val="-12"/>
+        </w:rPr>
         <w:object w:dxaOrig="1560" w:dyaOrig="340">
-          <v:shape id="_x0000_i1052" type="#_x0000_t75" style="width:78.1pt;height:17pt" o:ole="">
-            <v:imagedata r:id="rId6" o:title=""/>
-          </v:shape>
-          <o:OLEObject Type="Embed" ProgID="Equation.DSMT4" ShapeID="_x0000_i1052" DrawAspect="Content" ObjectID="_1523559397" r:id="rId7"/>
+          <v:shape id="_x0000_i1030" type="#_x0000_t75" style="width:78.1pt;height:17pt" o:ole="">
+            <v:imagedata r:id="rId16" o:title=""/>
+          </v:shape>
+          <o:OLEObject Type="Embed" ProgID="Equation.DSMT4" ShapeID="_x0000_i1030" DrawAspect="Content" ObjectID="_1523792604" r:id="rId17"/>
         </w:object>
       </w:r>
     </w:p>
@@ -56,10 +129,10 @@
           <w:position w:val="-28"/>
         </w:rPr>
         <w:object w:dxaOrig="3760" w:dyaOrig="639">
-          <v:shape id="_x0000_i1025" type="#_x0000_t75" style="width:188.15pt;height:31.9pt" o:ole="">
-            <v:imagedata r:id="rId8" o:title=""/>
-          </v:shape>
-          <o:OLEObject Type="Embed" ProgID="Equation.DSMT4" ShapeID="_x0000_i1025" DrawAspect="Content" ObjectID="_1523559398" r:id="rId9"/>
+          <v:shape id="_x0000_i1031" type="#_x0000_t75" style="width:188.15pt;height:31.9pt" o:ole="">
+            <v:imagedata r:id="rId18" o:title=""/>
+          </v:shape>
+          <o:OLEObject Type="Embed" ProgID="Equation.DSMT4" ShapeID="_x0000_i1031" DrawAspect="Content" ObjectID="_1523792605" r:id="rId19"/>
         </w:object>
       </w:r>
     </w:p>
@@ -69,10 +142,10 @@
           <w:position w:val="-4"/>
         </w:rPr>
         <w:object w:dxaOrig="680" w:dyaOrig="240">
-          <v:shape id="_x0000_i1026" type="#_x0000_t75" style="width:33.95pt;height:12.25pt" o:ole="">
-            <v:imagedata r:id="rId10" o:title=""/>
-          </v:shape>
-          <o:OLEObject Type="Embed" ProgID="Equation.DSMT4" ShapeID="_x0000_i1026" DrawAspect="Content" ObjectID="_1523559399" r:id="rId11"/>
+          <v:shape id="_x0000_i1032" type="#_x0000_t75" style="width:33.95pt;height:12.25pt" o:ole="">
+            <v:imagedata r:id="rId20" o:title=""/>
+          </v:shape>
+          <o:OLEObject Type="Embed" ProgID="Equation.DSMT4" ShapeID="_x0000_i1032" DrawAspect="Content" ObjectID="_1523792606" r:id="rId21"/>
         </w:object>
       </w:r>
     </w:p>
@@ -82,10 +155,10 @@
           <w:position w:val="-12"/>
         </w:rPr>
         <w:object w:dxaOrig="499" w:dyaOrig="340">
-          <v:shape id="_x0000_i1027" type="#_x0000_t75" style="width:25.15pt;height:17pt" o:ole="">
-            <v:imagedata r:id="rId12" o:title=""/>
-          </v:shape>
-          <o:OLEObject Type="Embed" ProgID="Equation.DSMT4" ShapeID="_x0000_i1027" DrawAspect="Content" ObjectID="_1523559400" r:id="rId13"/>
+          <v:shape id="_x0000_i1033" type="#_x0000_t75" style="width:25.15pt;height:17pt" o:ole="">
+            <v:imagedata r:id="rId22" o:title=""/>
+          </v:shape>
+          <o:OLEObject Type="Embed" ProgID="Equation.DSMT4" ShapeID="_x0000_i1033" DrawAspect="Content" ObjectID="_1523792607" r:id="rId23"/>
         </w:object>
       </w:r>
     </w:p>
@@ -95,10 +168,10 @@
           <w:position w:val="-16"/>
         </w:rPr>
         <w:object w:dxaOrig="2360" w:dyaOrig="420">
-          <v:shape id="_x0000_i1028" type="#_x0000_t75" style="width:118.2pt;height:21.05pt" o:ole="">
-            <v:imagedata r:id="rId14" o:title=""/>
-          </v:shape>
-          <o:OLEObject Type="Embed" ProgID="Equation.DSMT4" ShapeID="_x0000_i1028" DrawAspect="Content" ObjectID="_1523559401" r:id="rId15"/>
+          <v:shape id="_x0000_i1034" type="#_x0000_t75" style="width:118.2pt;height:21.05pt" o:ole="">
+            <v:imagedata r:id="rId24" o:title=""/>
+          </v:shape>
+          <o:OLEObject Type="Embed" ProgID="Equation.DSMT4" ShapeID="_x0000_i1034" DrawAspect="Content" ObjectID="_1523792608" r:id="rId25"/>
         </w:object>
       </w:r>
     </w:p>
@@ -108,27 +181,25 @@
           <w:position w:val="-28"/>
         </w:rPr>
         <w:object w:dxaOrig="1840" w:dyaOrig="639">
-          <v:shape id="_x0000_i1029" type="#_x0000_t75" style="width:91.7pt;height:31.9pt" o:ole="">
-            <v:imagedata r:id="rId16" o:title=""/>
-          </v:shape>
-          <o:OLEObject Type="Embed" ProgID="Equation.DSMT4" ShapeID="_x0000_i1029" DrawAspect="Content" ObjectID="_1523559402" r:id="rId17"/>
-        </w:object>
-      </w:r>
-    </w:p>
-    <w:bookmarkStart w:id="0" w:name="_GoBack"/>
+          <v:shape id="_x0000_i1035" type="#_x0000_t75" style="width:91.7pt;height:31.9pt" o:ole="">
+            <v:imagedata r:id="rId26" o:title=""/>
+          </v:shape>
+          <o:OLEObject Type="Embed" ProgID="Equation.DSMT4" ShapeID="_x0000_i1035" DrawAspect="Content" ObjectID="_1523792609" r:id="rId27"/>
+        </w:object>
+      </w:r>
+    </w:p>
     <w:p>
       <w:r>
         <w:rPr>
           <w:position w:val="-20"/>
         </w:rPr>
         <w:object w:dxaOrig="1020" w:dyaOrig="440">
-          <v:shape id="_x0000_i1053" type="#_x0000_t75" style="width:50.95pt;height:21.75pt" o:ole="">
-            <v:imagedata r:id="rId18" o:title=""/>
-          </v:shape>
-          <o:OLEObject Type="Embed" ProgID="Equation.DSMT4" ShapeID="_x0000_i1053" DrawAspect="Content" ObjectID="_1523559403" r:id="rId19"/>
-        </w:object>
-      </w:r>
-      <w:bookmarkEnd w:id="0"/>
+          <v:shape id="_x0000_i1036" type="#_x0000_t75" style="width:50.95pt;height:21.75pt" o:ole="">
+            <v:imagedata r:id="rId28" o:title=""/>
+          </v:shape>
+          <o:OLEObject Type="Embed" ProgID="Equation.DSMT4" ShapeID="_x0000_i1036" DrawAspect="Content" ObjectID="_1523792610" r:id="rId29"/>
+        </w:object>
+      </w:r>
     </w:p>
     <w:p/>
     <w:p/>
@@ -139,10 +210,10 @@
           <w:position w:val="-34"/>
         </w:rPr>
         <w:object w:dxaOrig="3500" w:dyaOrig="780">
-          <v:shape id="_x0000_i1030" type="#_x0000_t75" style="width:175.25pt;height:38.7pt" o:ole="">
-            <v:imagedata r:id="rId20" o:title=""/>
-          </v:shape>
-          <o:OLEObject Type="Embed" ProgID="Equation.DSMT4" ShapeID="_x0000_i1030" DrawAspect="Content" ObjectID="_1523559404" r:id="rId21"/>
+          <v:shape id="_x0000_i1037" type="#_x0000_t75" style="width:175.25pt;height:38.7pt" o:ole="">
+            <v:imagedata r:id="rId30" o:title=""/>
+          </v:shape>
+          <o:OLEObject Type="Embed" ProgID="Equation.DSMT4" ShapeID="_x0000_i1037" DrawAspect="Content" ObjectID="_1523792611" r:id="rId31"/>
         </w:object>
       </w:r>
     </w:p>
@@ -152,10 +223,10 @@
           <w:position w:val="-16"/>
         </w:rPr>
         <w:object w:dxaOrig="1420" w:dyaOrig="420">
-          <v:shape id="_x0000_i1031" type="#_x0000_t75" style="width:71.3pt;height:21.05pt" o:ole="">
-            <v:imagedata r:id="rId22" o:title=""/>
-          </v:shape>
-          <o:OLEObject Type="Embed" ProgID="Equation.DSMT4" ShapeID="_x0000_i1031" DrawAspect="Content" ObjectID="_1523559405" r:id="rId23"/>
+          <v:shape id="_x0000_i1038" type="#_x0000_t75" style="width:71.3pt;height:21.05pt" o:ole="">
+            <v:imagedata r:id="rId32" o:title=""/>
+          </v:shape>
+          <o:OLEObject Type="Embed" ProgID="Equation.DSMT4" ShapeID="_x0000_i1038" DrawAspect="Content" ObjectID="_1523792612" r:id="rId33"/>
         </w:object>
       </w:r>
     </w:p>
@@ -165,10 +236,10 @@
           <w:position w:val="-16"/>
         </w:rPr>
         <w:object w:dxaOrig="2299" w:dyaOrig="420">
-          <v:shape id="_x0000_i1032" type="#_x0000_t75" style="width:114.8pt;height:21.05pt" o:ole="">
-            <v:imagedata r:id="rId24" o:title=""/>
-          </v:shape>
-          <o:OLEObject Type="Embed" ProgID="Equation.DSMT4" ShapeID="_x0000_i1032" DrawAspect="Content" ObjectID="_1523559406" r:id="rId25"/>
+          <v:shape id="_x0000_i1039" type="#_x0000_t75" style="width:114.8pt;height:21.05pt" o:ole="">
+            <v:imagedata r:id="rId34" o:title=""/>
+          </v:shape>
+          <o:OLEObject Type="Embed" ProgID="Equation.DSMT4" ShapeID="_x0000_i1039" DrawAspect="Content" ObjectID="_1523792613" r:id="rId35"/>
         </w:object>
       </w:r>
     </w:p>
@@ -178,10 +249,10 @@
           <w:position w:val="-18"/>
         </w:rPr>
         <w:object w:dxaOrig="2760" w:dyaOrig="460">
-          <v:shape id="_x0000_i1033" type="#_x0000_t75" style="width:137.9pt;height:23.1pt" o:ole="">
-            <v:imagedata r:id="rId26" o:title=""/>
-          </v:shape>
-          <o:OLEObject Type="Embed" ProgID="Equation.DSMT4" ShapeID="_x0000_i1033" DrawAspect="Content" ObjectID="_1523559407" r:id="rId27"/>
+          <v:shape id="_x0000_i1040" type="#_x0000_t75" style="width:137.9pt;height:23.1pt" o:ole="">
+            <v:imagedata r:id="rId36" o:title=""/>
+          </v:shape>
+          <o:OLEObject Type="Embed" ProgID="Equation.DSMT4" ShapeID="_x0000_i1040" DrawAspect="Content" ObjectID="_1523792614" r:id="rId37"/>
         </w:object>
       </w:r>
     </w:p>
@@ -191,10 +262,10 @@
           <w:position w:val="-28"/>
         </w:rPr>
         <w:object w:dxaOrig="1680" w:dyaOrig="660">
-          <v:shape id="_x0000_i1034" type="#_x0000_t75" style="width:84.25pt;height:33.3pt" o:ole="">
-            <v:imagedata r:id="rId28" o:title=""/>
-          </v:shape>
-          <o:OLEObject Type="Embed" ProgID="Equation.DSMT4" ShapeID="_x0000_i1034" DrawAspect="Content" ObjectID="_1523559408" r:id="rId29"/>
+          <v:shape id="_x0000_i1041" type="#_x0000_t75" style="width:84.25pt;height:33.3pt" o:ole="">
+            <v:imagedata r:id="rId38" o:title=""/>
+          </v:shape>
+          <o:OLEObject Type="Embed" ProgID="Equation.DSMT4" ShapeID="_x0000_i1041" DrawAspect="Content" ObjectID="_1523792615" r:id="rId39"/>
         </w:object>
       </w:r>
     </w:p>
@@ -204,10 +275,10 @@
           <w:position w:val="-8"/>
         </w:rPr>
         <w:object w:dxaOrig="760" w:dyaOrig="279">
-          <v:shape id="_x0000_i1035" type="#_x0000_t75" style="width:38.05pt;height:14.25pt" o:ole="">
-            <v:imagedata r:id="rId30" o:title=""/>
-          </v:shape>
-          <o:OLEObject Type="Embed" ProgID="Equation.DSMT4" ShapeID="_x0000_i1035" DrawAspect="Content" ObjectID="_1523559409" r:id="rId31"/>
+          <v:shape id="_x0000_i1042" type="#_x0000_t75" style="width:38.05pt;height:14.25pt" o:ole="">
+            <v:imagedata r:id="rId40" o:title=""/>
+          </v:shape>
+          <o:OLEObject Type="Embed" ProgID="Equation.DSMT4" ShapeID="_x0000_i1042" DrawAspect="Content" ObjectID="_1523792616" r:id="rId41"/>
         </w:object>
       </w:r>
     </w:p>
@@ -217,10 +288,10 @@
           <w:position w:val="-8"/>
         </w:rPr>
         <w:object w:dxaOrig="600" w:dyaOrig="279">
-          <v:shape id="_x0000_i1036" type="#_x0000_t75" style="width:29.9pt;height:14.25pt" o:ole="">
-            <v:imagedata r:id="rId32" o:title=""/>
-          </v:shape>
-          <o:OLEObject Type="Embed" ProgID="Equation.DSMT4" ShapeID="_x0000_i1036" DrawAspect="Content" ObjectID="_1523559410" r:id="rId33"/>
+          <v:shape id="_x0000_i1043" type="#_x0000_t75" style="width:29.9pt;height:14.25pt" o:ole="">
+            <v:imagedata r:id="rId42" o:title=""/>
+          </v:shape>
+          <o:OLEObject Type="Embed" ProgID="Equation.DSMT4" ShapeID="_x0000_i1043" DrawAspect="Content" ObjectID="_1523792617" r:id="rId43"/>
         </w:object>
       </w:r>
     </w:p>
@@ -230,34 +301,28 @@
           <w:position w:val="-8"/>
         </w:rPr>
         <w:object w:dxaOrig="999" w:dyaOrig="279">
-          <v:shape id="_x0000_i1037" type="#_x0000_t75" style="width:50.25pt;height:14.25pt" o:ole="">
-            <v:imagedata r:id="rId34" o:title=""/>
-          </v:shape>
-          <o:OLEObject Type="Embed" ProgID="Equation.DSMT4" ShapeID="_x0000_i1037" DrawAspect="Content" ObjectID="_1523559411" r:id="rId35"/>
-        </w:object>
-      </w:r>
-    </w:p>
-    <w:p/>
-    <w:p/>
-    <w:p/>
-    <w:p/>
-    <w:p>
-      <w:pPr>
-        <w:rPr>
-          <w:rFonts w:hint="eastAsia"/>
-        </w:rPr>
-      </w:pPr>
-    </w:p>
+          <v:shape id="_x0000_i1044" type="#_x0000_t75" style="width:50.25pt;height:14.25pt" o:ole="">
+            <v:imagedata r:id="rId44" o:title=""/>
+          </v:shape>
+          <o:OLEObject Type="Embed" ProgID="Equation.DSMT4" ShapeID="_x0000_i1044" DrawAspect="Content" ObjectID="_1523792618" r:id="rId45"/>
+        </w:object>
+      </w:r>
+    </w:p>
+    <w:p/>
+    <w:p/>
+    <w:p/>
+    <w:p/>
+    <w:p/>
     <w:p>
       <w:r>
         <w:rPr>
           <w:position w:val="-12"/>
         </w:rPr>
         <w:object w:dxaOrig="4000" w:dyaOrig="340">
-          <v:shape id="_x0000_i1051" type="#_x0000_t75" style="width:199.7pt;height:17pt" o:ole="">
-            <v:imagedata r:id="rId36" o:title=""/>
-          </v:shape>
-          <o:OLEObject Type="Embed" ProgID="Equation.DSMT4" ShapeID="_x0000_i1051" DrawAspect="Content" ObjectID="_1523559412" r:id="rId37"/>
+          <v:shape id="_x0000_i1045" type="#_x0000_t75" style="width:199.7pt;height:17pt" o:ole="">
+            <v:imagedata r:id="rId46" o:title=""/>
+          </v:shape>
+          <o:OLEObject Type="Embed" ProgID="Equation.DSMT4" ShapeID="_x0000_i1045" DrawAspect="Content" ObjectID="_1523792619" r:id="rId47"/>
         </w:object>
       </w:r>
     </w:p>
@@ -267,10 +332,10 @@
           <w:position w:val="-34"/>
         </w:rPr>
         <w:object w:dxaOrig="4360" w:dyaOrig="680">
-          <v:shape id="_x0000_i1038" type="#_x0000_t75" style="width:218.05pt;height:33.95pt" o:ole="">
-            <v:imagedata r:id="rId38" o:title=""/>
-          </v:shape>
-          <o:OLEObject Type="Embed" ProgID="Equation.DSMT4" ShapeID="_x0000_i1038" DrawAspect="Content" ObjectID="_1523559413" r:id="rId39"/>
+          <v:shape id="_x0000_i1046" type="#_x0000_t75" style="width:218.05pt;height:33.95pt" o:ole="">
+            <v:imagedata r:id="rId48" o:title=""/>
+          </v:shape>
+          <o:OLEObject Type="Embed" ProgID="Equation.DSMT4" ShapeID="_x0000_i1046" DrawAspect="Content" ObjectID="_1523792620" r:id="rId49"/>
         </w:object>
       </w:r>
       <w:r>
@@ -281,10 +346,10 @@
           <w:position w:val="-12"/>
         </w:rPr>
         <w:object w:dxaOrig="2960" w:dyaOrig="340">
-          <v:shape id="_x0000_i1039" type="#_x0000_t75" style="width:148.1pt;height:17pt" o:ole="">
-            <v:imagedata r:id="rId40" o:title=""/>
-          </v:shape>
-          <o:OLEObject Type="Embed" ProgID="Equation.DSMT4" ShapeID="_x0000_i1039" DrawAspect="Content" ObjectID="_1523559414" r:id="rId41"/>
+          <v:shape id="_x0000_i1047" type="#_x0000_t75" style="width:148.1pt;height:17pt" o:ole="">
+            <v:imagedata r:id="rId50" o:title=""/>
+          </v:shape>
+          <o:OLEObject Type="Embed" ProgID="Equation.DSMT4" ShapeID="_x0000_i1047" DrawAspect="Content" ObjectID="_1523792621" r:id="rId51"/>
         </w:object>
       </w:r>
     </w:p>
@@ -294,23 +359,17 @@
           <w:position w:val="-12"/>
         </w:rPr>
         <w:object w:dxaOrig="1800" w:dyaOrig="340">
-          <v:shape id="_x0000_i1040" type="#_x0000_t75" style="width:90.35pt;height:17pt" o:ole="">
-            <v:imagedata r:id="rId42" o:title=""/>
-          </v:shape>
-          <o:OLEObject Type="Embed" ProgID="Equation.DSMT4" ShapeID="_x0000_i1040" DrawAspect="Content" ObjectID="_1523559415" r:id="rId43"/>
-        </w:object>
-      </w:r>
-    </w:p>
-    <w:p/>
-    <w:p/>
-    <w:p/>
-    <w:p>
-      <w:pPr>
-        <w:rPr>
-          <w:rFonts w:hint="eastAsia"/>
-        </w:rPr>
-      </w:pPr>
-    </w:p>
+          <v:shape id="_x0000_i1048" type="#_x0000_t75" style="width:90.35pt;height:17pt" o:ole="">
+            <v:imagedata r:id="rId52" o:title=""/>
+          </v:shape>
+          <o:OLEObject Type="Embed" ProgID="Equation.DSMT4" ShapeID="_x0000_i1048" DrawAspect="Content" ObjectID="_1523792622" r:id="rId53"/>
+        </w:object>
+      </w:r>
+    </w:p>
+    <w:p/>
+    <w:p/>
+    <w:p/>
+    <w:p/>
     <w:p/>
     <w:p>
       <w:r>
@@ -318,10 +377,10 @@
           <w:position w:val="-32"/>
         </w:rPr>
         <w:object w:dxaOrig="3519" w:dyaOrig="600">
-          <v:shape id="_x0000_i1041" type="#_x0000_t75" style="width:175.9pt;height:29.9pt" o:ole="">
-            <v:imagedata r:id="rId44" o:title=""/>
-          </v:shape>
-          <o:OLEObject Type="Embed" ProgID="Equation.DSMT4" ShapeID="_x0000_i1041" DrawAspect="Content" ObjectID="_1523559416" r:id="rId45"/>
+          <v:shape id="_x0000_i1049" type="#_x0000_t75" style="width:175.9pt;height:29.9pt" o:ole="">
+            <v:imagedata r:id="rId54" o:title=""/>
+          </v:shape>
+          <o:OLEObject Type="Embed" ProgID="Equation.DSMT4" ShapeID="_x0000_i1049" DrawAspect="Content" ObjectID="_1523792623" r:id="rId55"/>
         </w:object>
       </w:r>
     </w:p>
@@ -331,10 +390,10 @@
           <w:position w:val="-14"/>
         </w:rPr>
         <w:object w:dxaOrig="1240" w:dyaOrig="380">
-          <v:shape id="_x0000_i1042" type="#_x0000_t75" style="width:61.8pt;height:19pt" o:ole="">
-            <v:imagedata r:id="rId46" o:title=""/>
-          </v:shape>
-          <o:OLEObject Type="Embed" ProgID="Equation.DSMT4" ShapeID="_x0000_i1042" DrawAspect="Content" ObjectID="_1523559417" r:id="rId47"/>
+          <v:shape id="_x0000_i1050" type="#_x0000_t75" style="width:61.8pt;height:19pt" o:ole="">
+            <v:imagedata r:id="rId56" o:title=""/>
+          </v:shape>
+          <o:OLEObject Type="Embed" ProgID="Equation.DSMT4" ShapeID="_x0000_i1050" DrawAspect="Content" ObjectID="_1523792624" r:id="rId57"/>
         </w:object>
       </w:r>
     </w:p>
@@ -344,10 +403,10 @@
           <w:position w:val="-12"/>
         </w:rPr>
         <w:object w:dxaOrig="1040" w:dyaOrig="340">
-          <v:shape id="_x0000_i1043" type="#_x0000_t75" style="width:52.3pt;height:17pt" o:ole="">
-            <v:imagedata r:id="rId48" o:title=""/>
-          </v:shape>
-          <o:OLEObject Type="Embed" ProgID="Equation.DSMT4" ShapeID="_x0000_i1043" DrawAspect="Content" ObjectID="_1523559418" r:id="rId49"/>
+          <v:shape id="_x0000_i1051" type="#_x0000_t75" style="width:52.3pt;height:17pt" o:ole="">
+            <v:imagedata r:id="rId58" o:title=""/>
+          </v:shape>
+          <o:OLEObject Type="Embed" ProgID="Equation.DSMT4" ShapeID="_x0000_i1051" DrawAspect="Content" ObjectID="_1523792625" r:id="rId59"/>
         </w:object>
       </w:r>
     </w:p>
@@ -357,10 +416,10 @@
           <w:position w:val="-16"/>
         </w:rPr>
         <w:object w:dxaOrig="1420" w:dyaOrig="420">
-          <v:shape id="_x0000_i1044" type="#_x0000_t75" style="width:71.3pt;height:21.05pt" o:ole="">
-            <v:imagedata r:id="rId50" o:title=""/>
-          </v:shape>
-          <o:OLEObject Type="Embed" ProgID="Equation.DSMT4" ShapeID="_x0000_i1044" DrawAspect="Content" ObjectID="_1523559419" r:id="rId51"/>
+          <v:shape id="_x0000_i1052" type="#_x0000_t75" style="width:71.3pt;height:21.05pt" o:ole="">
+            <v:imagedata r:id="rId60" o:title=""/>
+          </v:shape>
+          <o:OLEObject Type="Embed" ProgID="Equation.DSMT4" ShapeID="_x0000_i1052" DrawAspect="Content" ObjectID="_1523792626" r:id="rId61"/>
         </w:object>
       </w:r>
     </w:p>
@@ -370,10 +429,10 @@
           <w:position w:val="-34"/>
         </w:rPr>
         <w:object w:dxaOrig="3300" w:dyaOrig="800">
-          <v:shape id="_x0000_i1045" type="#_x0000_t75" style="width:165.05pt;height:40.1pt" o:ole="">
-            <v:imagedata r:id="rId52" o:title=""/>
-          </v:shape>
-          <o:OLEObject Type="Embed" ProgID="Equation.DSMT4" ShapeID="_x0000_i1045" DrawAspect="Content" ObjectID="_1523559420" r:id="rId53"/>
+          <v:shape id="_x0000_i1053" type="#_x0000_t75" style="width:165.05pt;height:40.1pt" o:ole="">
+            <v:imagedata r:id="rId62" o:title=""/>
+          </v:shape>
+          <o:OLEObject Type="Embed" ProgID="Equation.DSMT4" ShapeID="_x0000_i1053" DrawAspect="Content" ObjectID="_1523792627" r:id="rId63"/>
         </w:object>
       </w:r>
     </w:p>
@@ -383,10 +442,10 @@
           <w:position w:val="-12"/>
         </w:rPr>
         <w:object w:dxaOrig="2680" w:dyaOrig="340">
-          <v:shape id="_x0000_i1046" type="#_x0000_t75" style="width:133.8pt;height:17pt" o:ole="">
-            <v:imagedata r:id="rId54" o:title=""/>
-          </v:shape>
-          <o:OLEObject Type="Embed" ProgID="Equation.DSMT4" ShapeID="_x0000_i1046" DrawAspect="Content" ObjectID="_1523559421" r:id="rId55"/>
+          <v:shape id="_x0000_i1054" type="#_x0000_t75" style="width:133.8pt;height:17pt" o:ole="">
+            <v:imagedata r:id="rId64" o:title=""/>
+          </v:shape>
+          <o:OLEObject Type="Embed" ProgID="Equation.DSMT4" ShapeID="_x0000_i1054" DrawAspect="Content" ObjectID="_1523792628" r:id="rId65"/>
         </w:object>
       </w:r>
     </w:p>
@@ -396,10 +455,10 @@
           <w:position w:val="-72"/>
         </w:rPr>
         <w:object w:dxaOrig="2960" w:dyaOrig="1540">
-          <v:shape id="_x0000_i1047" type="#_x0000_t75" style="width:148.1pt;height:76.75pt" o:ole="">
-            <v:imagedata r:id="rId56" o:title=""/>
-          </v:shape>
-          <o:OLEObject Type="Embed" ProgID="Equation.DSMT4" ShapeID="_x0000_i1047" DrawAspect="Content" ObjectID="_1523559422" r:id="rId57"/>
+          <v:shape id="_x0000_i1055" type="#_x0000_t75" style="width:148.1pt;height:76.75pt" o:ole="">
+            <v:imagedata r:id="rId66" o:title=""/>
+          </v:shape>
+          <o:OLEObject Type="Embed" ProgID="Equation.DSMT4" ShapeID="_x0000_i1055" DrawAspect="Content" ObjectID="_1523792629" r:id="rId67"/>
         </w:object>
       </w:r>
     </w:p>
@@ -409,10 +468,10 @@
           <w:position w:val="-46"/>
         </w:rPr>
         <w:object w:dxaOrig="3019" w:dyaOrig="1020">
-          <v:shape id="_x0000_i1048" type="#_x0000_t75" style="width:150.8pt;height:50.95pt" o:ole="">
-            <v:imagedata r:id="rId58" o:title=""/>
-          </v:shape>
-          <o:OLEObject Type="Embed" ProgID="Equation.DSMT4" ShapeID="_x0000_i1048" DrawAspect="Content" ObjectID="_1523559423" r:id="rId59"/>
+          <v:shape id="_x0000_i1056" type="#_x0000_t75" style="width:150.8pt;height:50.95pt" o:ole="">
+            <v:imagedata r:id="rId68" o:title=""/>
+          </v:shape>
+          <o:OLEObject Type="Embed" ProgID="Equation.DSMT4" ShapeID="_x0000_i1056" DrawAspect="Content" ObjectID="_1523792630" r:id="rId69"/>
         </w:object>
       </w:r>
     </w:p>
@@ -422,10 +481,10 @@
           <w:position w:val="-26"/>
         </w:rPr>
         <w:object w:dxaOrig="920" w:dyaOrig="620">
-          <v:shape id="_x0000_i1049" type="#_x0000_t75" style="width:46.2pt;height:31.25pt" o:ole="">
-            <v:imagedata r:id="rId60" o:title=""/>
-          </v:shape>
-          <o:OLEObject Type="Embed" ProgID="Equation.DSMT4" ShapeID="_x0000_i1049" DrawAspect="Content" ObjectID="_1523559424" r:id="rId61"/>
+          <v:shape id="_x0000_i1057" type="#_x0000_t75" style="width:46.2pt;height:31.25pt" o:ole="">
+            <v:imagedata r:id="rId70" o:title=""/>
+          </v:shape>
+          <o:OLEObject Type="Embed" ProgID="Equation.DSMT4" ShapeID="_x0000_i1057" DrawAspect="Content" ObjectID="_1523792631" r:id="rId71"/>
         </w:object>
       </w:r>
     </w:p>

</xml_diff>

<commit_message>
revise according to '2016.05.03.14.57.pdf'
</commit_message>
<xml_diff>
--- a/Equ/Equ.docx
+++ b/Equ/Equ.docx
@@ -30,7 +30,7 @@
           <v:shape id="_x0000_i1025" type="#_x0000_t75" style="width:90.35pt;height:17pt" o:ole="">
             <v:imagedata r:id="rId4" o:title=""/>
           </v:shape>
-          <o:OLEObject Type="Embed" ProgID="Equation.DSMT4" ShapeID="_x0000_i1025" DrawAspect="Content" ObjectID="_1523792598" r:id="rId5"/>
+          <o:OLEObject Type="Embed" ProgID="Equation.DSMT4" ShapeID="_x0000_i1025" DrawAspect="Content" ObjectID="_1523793177" r:id="rId5"/>
         </w:object>
       </w:r>
     </w:p>
@@ -44,7 +44,7 @@
           <v:shape id="_x0000_i1026" type="#_x0000_t75" style="width:91.7pt;height:50.25pt" o:ole="">
             <v:imagedata r:id="rId6" o:title=""/>
           </v:shape>
-          <o:OLEObject Type="Embed" ProgID="Equation.DSMT4" ShapeID="_x0000_i1026" DrawAspect="Content" ObjectID="_1523792599" r:id="rId7"/>
+          <o:OLEObject Type="Embed" ProgID="Equation.DSMT4" ShapeID="_x0000_i1026" DrawAspect="Content" ObjectID="_1523793178" r:id="rId7"/>
         </w:object>
       </w:r>
     </w:p>
@@ -57,7 +57,7 @@
           <v:shape id="_x0000_i1027" type="#_x0000_t75" style="width:14.25pt;height:17pt" o:ole="">
             <v:imagedata r:id="rId8" o:title=""/>
           </v:shape>
-          <o:OLEObject Type="Embed" ProgID="Equation.DSMT4" ShapeID="_x0000_i1027" DrawAspect="Content" ObjectID="_1523792600" r:id="rId9"/>
+          <o:OLEObject Type="Embed" ProgID="Equation.DSMT4" ShapeID="_x0000_i1027" DrawAspect="Content" ObjectID="_1523793179" r:id="rId9"/>
         </w:object>
       </w:r>
       <w:r>
@@ -71,7 +71,7 @@
           <v:shape id="_x0000_i1028" type="#_x0000_t75" style="width:203.1pt;height:40.75pt" o:ole="">
             <v:imagedata r:id="rId10" o:title=""/>
           </v:shape>
-          <o:OLEObject Type="Embed" ProgID="Equation.DSMT4" ShapeID="_x0000_i1028" DrawAspect="Content" ObjectID="_1523792601" r:id="rId11"/>
+          <o:OLEObject Type="Embed" ProgID="Equation.DSMT4" ShapeID="_x0000_i1028" DrawAspect="Content" ObjectID="_1523793180" r:id="rId11"/>
         </w:object>
       </w:r>
     </w:p>
@@ -84,57 +84,49 @@
           <v:shape id="_x0000_i1029" type="#_x0000_t75" style="width:80.85pt;height:17pt" o:ole="">
             <v:imagedata r:id="rId12" o:title=""/>
           </v:shape>
-          <o:OLEObject Type="Embed" ProgID="Equation.DSMT4" ShapeID="_x0000_i1029" DrawAspect="Content" ObjectID="_1523792602" r:id="rId13"/>
-        </w:object>
-      </w:r>
-    </w:p>
-    <w:bookmarkStart w:id="0" w:name="_GoBack"/>
+          <o:OLEObject Type="Embed" ProgID="Equation.DSMT4" ShapeID="_x0000_i1029" DrawAspect="Content" ObjectID="_1523793181" r:id="rId13"/>
+        </w:object>
+      </w:r>
+    </w:p>
     <w:p>
       <w:r>
         <w:rPr>
           <w:position w:val="-28"/>
         </w:rPr>
         <w:object w:dxaOrig="3879" w:dyaOrig="639">
-          <v:shape id="_x0000_i1058" type="#_x0000_t75" style="width:194.25pt;height:31.9pt" o:ole="">
+          <v:shape id="_x0000_i1030" type="#_x0000_t75" style="width:194.25pt;height:31.9pt" o:ole="">
             <v:imagedata r:id="rId14" o:title=""/>
           </v:shape>
-          <o:OLEObject Type="Embed" ProgID="Equation.DSMT4" ShapeID="_x0000_i1058" DrawAspect="Content" ObjectID="_1523792603" r:id="rId15"/>
-        </w:object>
-      </w:r>
+          <o:OLEObject Type="Embed" ProgID="Equation.DSMT4" ShapeID="_x0000_i1030" DrawAspect="Content" ObjectID="_1523793182" r:id="rId15"/>
+        </w:object>
+      </w:r>
+    </w:p>
+    <w:p/>
+    <w:p/>
+    <w:p/>
+    <w:p/>
+    <w:p/>
+    <w:p/>
+    <w:p/>
+    <w:p>
+      <w:pPr>
+        <w:rPr>
+          <w:rFonts w:hint="eastAsia"/>
+        </w:rPr>
+      </w:pPr>
+      <w:r>
+        <w:rPr>
+          <w:position w:val="-12"/>
+        </w:rPr>
+        <w:object w:dxaOrig="1560" w:dyaOrig="340">
+          <v:shape id="_x0000_i1031" type="#_x0000_t75" style="width:78.1pt;height:17pt" o:ole="">
+            <v:imagedata r:id="rId16" o:title=""/>
+          </v:shape>
+          <o:OLEObject Type="Embed" ProgID="Equation.DSMT4" ShapeID="_x0000_i1031" DrawAspect="Content" ObjectID="_1523793183" r:id="rId17"/>
+        </w:object>
+      </w:r>
+      <w:bookmarkStart w:id="0" w:name="_GoBack"/>
       <w:bookmarkEnd w:id="0"/>
-    </w:p>
-    <w:p/>
-    <w:p/>
-    <w:p/>
-    <w:p/>
-    <w:p/>
-    <w:p/>
-    <w:p/>
-    <w:p>
-      <w:r>
-        <w:rPr>
-          <w:position w:val="-12"/>
-        </w:rPr>
-        <w:object w:dxaOrig="1560" w:dyaOrig="340">
-          <v:shape id="_x0000_i1030" type="#_x0000_t75" style="width:78.1pt;height:17pt" o:ole="">
-            <v:imagedata r:id="rId16" o:title=""/>
-          </v:shape>
-          <o:OLEObject Type="Embed" ProgID="Equation.DSMT4" ShapeID="_x0000_i1030" DrawAspect="Content" ObjectID="_1523792604" r:id="rId17"/>
-        </w:object>
-      </w:r>
-    </w:p>
-    <w:p>
-      <w:r>
-        <w:rPr>
-          <w:position w:val="-28"/>
-        </w:rPr>
-        <w:object w:dxaOrig="3760" w:dyaOrig="639">
-          <v:shape id="_x0000_i1031" type="#_x0000_t75" style="width:188.15pt;height:31.9pt" o:ole="">
-            <v:imagedata r:id="rId18" o:title=""/>
-          </v:shape>
-          <o:OLEObject Type="Embed" ProgID="Equation.DSMT4" ShapeID="_x0000_i1031" DrawAspect="Content" ObjectID="_1523792605" r:id="rId19"/>
-        </w:object>
-      </w:r>
     </w:p>
     <w:p>
       <w:r>
@@ -143,9 +135,9 @@
         </w:rPr>
         <w:object w:dxaOrig="680" w:dyaOrig="240">
           <v:shape id="_x0000_i1032" type="#_x0000_t75" style="width:33.95pt;height:12.25pt" o:ole="">
-            <v:imagedata r:id="rId20" o:title=""/>
-          </v:shape>
-          <o:OLEObject Type="Embed" ProgID="Equation.DSMT4" ShapeID="_x0000_i1032" DrawAspect="Content" ObjectID="_1523792606" r:id="rId21"/>
+            <v:imagedata r:id="rId18" o:title=""/>
+          </v:shape>
+          <o:OLEObject Type="Embed" ProgID="Equation.DSMT4" ShapeID="_x0000_i1032" DrawAspect="Content" ObjectID="_1523793184" r:id="rId19"/>
         </w:object>
       </w:r>
     </w:p>
@@ -156,9 +148,9 @@
         </w:rPr>
         <w:object w:dxaOrig="499" w:dyaOrig="340">
           <v:shape id="_x0000_i1033" type="#_x0000_t75" style="width:25.15pt;height:17pt" o:ole="">
-            <v:imagedata r:id="rId22" o:title=""/>
-          </v:shape>
-          <o:OLEObject Type="Embed" ProgID="Equation.DSMT4" ShapeID="_x0000_i1033" DrawAspect="Content" ObjectID="_1523792607" r:id="rId23"/>
+            <v:imagedata r:id="rId20" o:title=""/>
+          </v:shape>
+          <o:OLEObject Type="Embed" ProgID="Equation.DSMT4" ShapeID="_x0000_i1033" DrawAspect="Content" ObjectID="_1523793185" r:id="rId21"/>
         </w:object>
       </w:r>
     </w:p>
@@ -169,9 +161,9 @@
         </w:rPr>
         <w:object w:dxaOrig="2360" w:dyaOrig="420">
           <v:shape id="_x0000_i1034" type="#_x0000_t75" style="width:118.2pt;height:21.05pt" o:ole="">
-            <v:imagedata r:id="rId24" o:title=""/>
-          </v:shape>
-          <o:OLEObject Type="Embed" ProgID="Equation.DSMT4" ShapeID="_x0000_i1034" DrawAspect="Content" ObjectID="_1523792608" r:id="rId25"/>
+            <v:imagedata r:id="rId22" o:title=""/>
+          </v:shape>
+          <o:OLEObject Type="Embed" ProgID="Equation.DSMT4" ShapeID="_x0000_i1034" DrawAspect="Content" ObjectID="_1523793186" r:id="rId23"/>
         </w:object>
       </w:r>
     </w:p>
@@ -182,9 +174,9 @@
         </w:rPr>
         <w:object w:dxaOrig="1840" w:dyaOrig="639">
           <v:shape id="_x0000_i1035" type="#_x0000_t75" style="width:91.7pt;height:31.9pt" o:ole="">
-            <v:imagedata r:id="rId26" o:title=""/>
-          </v:shape>
-          <o:OLEObject Type="Embed" ProgID="Equation.DSMT4" ShapeID="_x0000_i1035" DrawAspect="Content" ObjectID="_1523792609" r:id="rId27"/>
+            <v:imagedata r:id="rId24" o:title=""/>
+          </v:shape>
+          <o:OLEObject Type="Embed" ProgID="Equation.DSMT4" ShapeID="_x0000_i1035" DrawAspect="Content" ObjectID="_1523793187" r:id="rId25"/>
         </w:object>
       </w:r>
     </w:p>
@@ -195,9 +187,9 @@
         </w:rPr>
         <w:object w:dxaOrig="1020" w:dyaOrig="440">
           <v:shape id="_x0000_i1036" type="#_x0000_t75" style="width:50.95pt;height:21.75pt" o:ole="">
-            <v:imagedata r:id="rId28" o:title=""/>
-          </v:shape>
-          <o:OLEObject Type="Embed" ProgID="Equation.DSMT4" ShapeID="_x0000_i1036" DrawAspect="Content" ObjectID="_1523792610" r:id="rId29"/>
+            <v:imagedata r:id="rId26" o:title=""/>
+          </v:shape>
+          <o:OLEObject Type="Embed" ProgID="Equation.DSMT4" ShapeID="_x0000_i1036" DrawAspect="Content" ObjectID="_1523793188" r:id="rId27"/>
         </w:object>
       </w:r>
     </w:p>
@@ -211,9 +203,9 @@
         </w:rPr>
         <w:object w:dxaOrig="3500" w:dyaOrig="780">
           <v:shape id="_x0000_i1037" type="#_x0000_t75" style="width:175.25pt;height:38.7pt" o:ole="">
-            <v:imagedata r:id="rId30" o:title=""/>
-          </v:shape>
-          <o:OLEObject Type="Embed" ProgID="Equation.DSMT4" ShapeID="_x0000_i1037" DrawAspect="Content" ObjectID="_1523792611" r:id="rId31"/>
+            <v:imagedata r:id="rId28" o:title=""/>
+          </v:shape>
+          <o:OLEObject Type="Embed" ProgID="Equation.DSMT4" ShapeID="_x0000_i1037" DrawAspect="Content" ObjectID="_1523793189" r:id="rId29"/>
         </w:object>
       </w:r>
     </w:p>
@@ -224,9 +216,9 @@
         </w:rPr>
         <w:object w:dxaOrig="1420" w:dyaOrig="420">
           <v:shape id="_x0000_i1038" type="#_x0000_t75" style="width:71.3pt;height:21.05pt" o:ole="">
-            <v:imagedata r:id="rId32" o:title=""/>
-          </v:shape>
-          <o:OLEObject Type="Embed" ProgID="Equation.DSMT4" ShapeID="_x0000_i1038" DrawAspect="Content" ObjectID="_1523792612" r:id="rId33"/>
+            <v:imagedata r:id="rId30" o:title=""/>
+          </v:shape>
+          <o:OLEObject Type="Embed" ProgID="Equation.DSMT4" ShapeID="_x0000_i1038" DrawAspect="Content" ObjectID="_1523793190" r:id="rId31"/>
         </w:object>
       </w:r>
     </w:p>
@@ -237,9 +229,9 @@
         </w:rPr>
         <w:object w:dxaOrig="2299" w:dyaOrig="420">
           <v:shape id="_x0000_i1039" type="#_x0000_t75" style="width:114.8pt;height:21.05pt" o:ole="">
-            <v:imagedata r:id="rId34" o:title=""/>
-          </v:shape>
-          <o:OLEObject Type="Embed" ProgID="Equation.DSMT4" ShapeID="_x0000_i1039" DrawAspect="Content" ObjectID="_1523792613" r:id="rId35"/>
+            <v:imagedata r:id="rId32" o:title=""/>
+          </v:shape>
+          <o:OLEObject Type="Embed" ProgID="Equation.DSMT4" ShapeID="_x0000_i1039" DrawAspect="Content" ObjectID="_1523793191" r:id="rId33"/>
         </w:object>
       </w:r>
     </w:p>
@@ -250,9 +242,9 @@
         </w:rPr>
         <w:object w:dxaOrig="2760" w:dyaOrig="460">
           <v:shape id="_x0000_i1040" type="#_x0000_t75" style="width:137.9pt;height:23.1pt" o:ole="">
-            <v:imagedata r:id="rId36" o:title=""/>
-          </v:shape>
-          <o:OLEObject Type="Embed" ProgID="Equation.DSMT4" ShapeID="_x0000_i1040" DrawAspect="Content" ObjectID="_1523792614" r:id="rId37"/>
+            <v:imagedata r:id="rId34" o:title=""/>
+          </v:shape>
+          <o:OLEObject Type="Embed" ProgID="Equation.DSMT4" ShapeID="_x0000_i1040" DrawAspect="Content" ObjectID="_1523793192" r:id="rId35"/>
         </w:object>
       </w:r>
     </w:p>
@@ -263,9 +255,9 @@
         </w:rPr>
         <w:object w:dxaOrig="1680" w:dyaOrig="660">
           <v:shape id="_x0000_i1041" type="#_x0000_t75" style="width:84.25pt;height:33.3pt" o:ole="">
-            <v:imagedata r:id="rId38" o:title=""/>
-          </v:shape>
-          <o:OLEObject Type="Embed" ProgID="Equation.DSMT4" ShapeID="_x0000_i1041" DrawAspect="Content" ObjectID="_1523792615" r:id="rId39"/>
+            <v:imagedata r:id="rId36" o:title=""/>
+          </v:shape>
+          <o:OLEObject Type="Embed" ProgID="Equation.DSMT4" ShapeID="_x0000_i1041" DrawAspect="Content" ObjectID="_1523793193" r:id="rId37"/>
         </w:object>
       </w:r>
     </w:p>
@@ -276,9 +268,9 @@
         </w:rPr>
         <w:object w:dxaOrig="760" w:dyaOrig="279">
           <v:shape id="_x0000_i1042" type="#_x0000_t75" style="width:38.05pt;height:14.25pt" o:ole="">
-            <v:imagedata r:id="rId40" o:title=""/>
-          </v:shape>
-          <o:OLEObject Type="Embed" ProgID="Equation.DSMT4" ShapeID="_x0000_i1042" DrawAspect="Content" ObjectID="_1523792616" r:id="rId41"/>
+            <v:imagedata r:id="rId38" o:title=""/>
+          </v:shape>
+          <o:OLEObject Type="Embed" ProgID="Equation.DSMT4" ShapeID="_x0000_i1042" DrawAspect="Content" ObjectID="_1523793194" r:id="rId39"/>
         </w:object>
       </w:r>
     </w:p>
@@ -289,9 +281,9 @@
         </w:rPr>
         <w:object w:dxaOrig="600" w:dyaOrig="279">
           <v:shape id="_x0000_i1043" type="#_x0000_t75" style="width:29.9pt;height:14.25pt" o:ole="">
-            <v:imagedata r:id="rId42" o:title=""/>
-          </v:shape>
-          <o:OLEObject Type="Embed" ProgID="Equation.DSMT4" ShapeID="_x0000_i1043" DrawAspect="Content" ObjectID="_1523792617" r:id="rId43"/>
+            <v:imagedata r:id="rId40" o:title=""/>
+          </v:shape>
+          <o:OLEObject Type="Embed" ProgID="Equation.DSMT4" ShapeID="_x0000_i1043" DrawAspect="Content" ObjectID="_1523793195" r:id="rId41"/>
         </w:object>
       </w:r>
     </w:p>
@@ -302,9 +294,9 @@
         </w:rPr>
         <w:object w:dxaOrig="999" w:dyaOrig="279">
           <v:shape id="_x0000_i1044" type="#_x0000_t75" style="width:50.25pt;height:14.25pt" o:ole="">
-            <v:imagedata r:id="rId44" o:title=""/>
-          </v:shape>
-          <o:OLEObject Type="Embed" ProgID="Equation.DSMT4" ShapeID="_x0000_i1044" DrawAspect="Content" ObjectID="_1523792618" r:id="rId45"/>
+            <v:imagedata r:id="rId42" o:title=""/>
+          </v:shape>
+          <o:OLEObject Type="Embed" ProgID="Equation.DSMT4" ShapeID="_x0000_i1044" DrawAspect="Content" ObjectID="_1523793196" r:id="rId43"/>
         </w:object>
       </w:r>
     </w:p>
@@ -320,9 +312,9 @@
         </w:rPr>
         <w:object w:dxaOrig="4000" w:dyaOrig="340">
           <v:shape id="_x0000_i1045" type="#_x0000_t75" style="width:199.7pt;height:17pt" o:ole="">
-            <v:imagedata r:id="rId46" o:title=""/>
-          </v:shape>
-          <o:OLEObject Type="Embed" ProgID="Equation.DSMT4" ShapeID="_x0000_i1045" DrawAspect="Content" ObjectID="_1523792619" r:id="rId47"/>
+            <v:imagedata r:id="rId44" o:title=""/>
+          </v:shape>
+          <o:OLEObject Type="Embed" ProgID="Equation.DSMT4" ShapeID="_x0000_i1045" DrawAspect="Content" ObjectID="_1523793197" r:id="rId45"/>
         </w:object>
       </w:r>
     </w:p>
@@ -333,9 +325,9 @@
         </w:rPr>
         <w:object w:dxaOrig="4360" w:dyaOrig="680">
           <v:shape id="_x0000_i1046" type="#_x0000_t75" style="width:218.05pt;height:33.95pt" o:ole="">
-            <v:imagedata r:id="rId48" o:title=""/>
-          </v:shape>
-          <o:OLEObject Type="Embed" ProgID="Equation.DSMT4" ShapeID="_x0000_i1046" DrawAspect="Content" ObjectID="_1523792620" r:id="rId49"/>
+            <v:imagedata r:id="rId46" o:title=""/>
+          </v:shape>
+          <o:OLEObject Type="Embed" ProgID="Equation.DSMT4" ShapeID="_x0000_i1046" DrawAspect="Content" ObjectID="_1523793198" r:id="rId47"/>
         </w:object>
       </w:r>
       <w:r>
@@ -347,9 +339,9 @@
         </w:rPr>
         <w:object w:dxaOrig="2960" w:dyaOrig="340">
           <v:shape id="_x0000_i1047" type="#_x0000_t75" style="width:148.1pt;height:17pt" o:ole="">
-            <v:imagedata r:id="rId50" o:title=""/>
-          </v:shape>
-          <o:OLEObject Type="Embed" ProgID="Equation.DSMT4" ShapeID="_x0000_i1047" DrawAspect="Content" ObjectID="_1523792621" r:id="rId51"/>
+            <v:imagedata r:id="rId48" o:title=""/>
+          </v:shape>
+          <o:OLEObject Type="Embed" ProgID="Equation.DSMT4" ShapeID="_x0000_i1047" DrawAspect="Content" ObjectID="_1523793199" r:id="rId49"/>
         </w:object>
       </w:r>
     </w:p>
@@ -360,9 +352,9 @@
         </w:rPr>
         <w:object w:dxaOrig="1800" w:dyaOrig="340">
           <v:shape id="_x0000_i1048" type="#_x0000_t75" style="width:90.35pt;height:17pt" o:ole="">
-            <v:imagedata r:id="rId52" o:title=""/>
-          </v:shape>
-          <o:OLEObject Type="Embed" ProgID="Equation.DSMT4" ShapeID="_x0000_i1048" DrawAspect="Content" ObjectID="_1523792622" r:id="rId53"/>
+            <v:imagedata r:id="rId50" o:title=""/>
+          </v:shape>
+          <o:OLEObject Type="Embed" ProgID="Equation.DSMT4" ShapeID="_x0000_i1048" DrawAspect="Content" ObjectID="_1523793200" r:id="rId51"/>
         </w:object>
       </w:r>
     </w:p>
@@ -378,9 +370,9 @@
         </w:rPr>
         <w:object w:dxaOrig="3519" w:dyaOrig="600">
           <v:shape id="_x0000_i1049" type="#_x0000_t75" style="width:175.9pt;height:29.9pt" o:ole="">
-            <v:imagedata r:id="rId54" o:title=""/>
-          </v:shape>
-          <o:OLEObject Type="Embed" ProgID="Equation.DSMT4" ShapeID="_x0000_i1049" DrawAspect="Content" ObjectID="_1523792623" r:id="rId55"/>
+            <v:imagedata r:id="rId52" o:title=""/>
+          </v:shape>
+          <o:OLEObject Type="Embed" ProgID="Equation.DSMT4" ShapeID="_x0000_i1049" DrawAspect="Content" ObjectID="_1523793201" r:id="rId53"/>
         </w:object>
       </w:r>
     </w:p>
@@ -391,9 +383,9 @@
         </w:rPr>
         <w:object w:dxaOrig="1240" w:dyaOrig="380">
           <v:shape id="_x0000_i1050" type="#_x0000_t75" style="width:61.8pt;height:19pt" o:ole="">
-            <v:imagedata r:id="rId56" o:title=""/>
-          </v:shape>
-          <o:OLEObject Type="Embed" ProgID="Equation.DSMT4" ShapeID="_x0000_i1050" DrawAspect="Content" ObjectID="_1523792624" r:id="rId57"/>
+            <v:imagedata r:id="rId54" o:title=""/>
+          </v:shape>
+          <o:OLEObject Type="Embed" ProgID="Equation.DSMT4" ShapeID="_x0000_i1050" DrawAspect="Content" ObjectID="_1523793202" r:id="rId55"/>
         </w:object>
       </w:r>
     </w:p>
@@ -404,9 +396,9 @@
         </w:rPr>
         <w:object w:dxaOrig="1040" w:dyaOrig="340">
           <v:shape id="_x0000_i1051" type="#_x0000_t75" style="width:52.3pt;height:17pt" o:ole="">
-            <v:imagedata r:id="rId58" o:title=""/>
-          </v:shape>
-          <o:OLEObject Type="Embed" ProgID="Equation.DSMT4" ShapeID="_x0000_i1051" DrawAspect="Content" ObjectID="_1523792625" r:id="rId59"/>
+            <v:imagedata r:id="rId56" o:title=""/>
+          </v:shape>
+          <o:OLEObject Type="Embed" ProgID="Equation.DSMT4" ShapeID="_x0000_i1051" DrawAspect="Content" ObjectID="_1523793203" r:id="rId57"/>
         </w:object>
       </w:r>
     </w:p>
@@ -417,9 +409,9 @@
         </w:rPr>
         <w:object w:dxaOrig="1420" w:dyaOrig="420">
           <v:shape id="_x0000_i1052" type="#_x0000_t75" style="width:71.3pt;height:21.05pt" o:ole="">
-            <v:imagedata r:id="rId60" o:title=""/>
-          </v:shape>
-          <o:OLEObject Type="Embed" ProgID="Equation.DSMT4" ShapeID="_x0000_i1052" DrawAspect="Content" ObjectID="_1523792626" r:id="rId61"/>
+            <v:imagedata r:id="rId58" o:title=""/>
+          </v:shape>
+          <o:OLEObject Type="Embed" ProgID="Equation.DSMT4" ShapeID="_x0000_i1052" DrawAspect="Content" ObjectID="_1523793204" r:id="rId59"/>
         </w:object>
       </w:r>
     </w:p>
@@ -430,9 +422,9 @@
         </w:rPr>
         <w:object w:dxaOrig="3300" w:dyaOrig="800">
           <v:shape id="_x0000_i1053" type="#_x0000_t75" style="width:165.05pt;height:40.1pt" o:ole="">
-            <v:imagedata r:id="rId62" o:title=""/>
-          </v:shape>
-          <o:OLEObject Type="Embed" ProgID="Equation.DSMT4" ShapeID="_x0000_i1053" DrawAspect="Content" ObjectID="_1523792627" r:id="rId63"/>
+            <v:imagedata r:id="rId60" o:title=""/>
+          </v:shape>
+          <o:OLEObject Type="Embed" ProgID="Equation.DSMT4" ShapeID="_x0000_i1053" DrawAspect="Content" ObjectID="_1523793205" r:id="rId61"/>
         </w:object>
       </w:r>
     </w:p>
@@ -443,9 +435,9 @@
         </w:rPr>
         <w:object w:dxaOrig="2680" w:dyaOrig="340">
           <v:shape id="_x0000_i1054" type="#_x0000_t75" style="width:133.8pt;height:17pt" o:ole="">
-            <v:imagedata r:id="rId64" o:title=""/>
-          </v:shape>
-          <o:OLEObject Type="Embed" ProgID="Equation.DSMT4" ShapeID="_x0000_i1054" DrawAspect="Content" ObjectID="_1523792628" r:id="rId65"/>
+            <v:imagedata r:id="rId62" o:title=""/>
+          </v:shape>
+          <o:OLEObject Type="Embed" ProgID="Equation.DSMT4" ShapeID="_x0000_i1054" DrawAspect="Content" ObjectID="_1523793206" r:id="rId63"/>
         </w:object>
       </w:r>
     </w:p>
@@ -456,9 +448,9 @@
         </w:rPr>
         <w:object w:dxaOrig="2960" w:dyaOrig="1540">
           <v:shape id="_x0000_i1055" type="#_x0000_t75" style="width:148.1pt;height:76.75pt" o:ole="">
-            <v:imagedata r:id="rId66" o:title=""/>
-          </v:shape>
-          <o:OLEObject Type="Embed" ProgID="Equation.DSMT4" ShapeID="_x0000_i1055" DrawAspect="Content" ObjectID="_1523792629" r:id="rId67"/>
+            <v:imagedata r:id="rId64" o:title=""/>
+          </v:shape>
+          <o:OLEObject Type="Embed" ProgID="Equation.DSMT4" ShapeID="_x0000_i1055" DrawAspect="Content" ObjectID="_1523793207" r:id="rId65"/>
         </w:object>
       </w:r>
     </w:p>
@@ -469,9 +461,9 @@
         </w:rPr>
         <w:object w:dxaOrig="3019" w:dyaOrig="1020">
           <v:shape id="_x0000_i1056" type="#_x0000_t75" style="width:150.8pt;height:50.95pt" o:ole="">
-            <v:imagedata r:id="rId68" o:title=""/>
-          </v:shape>
-          <o:OLEObject Type="Embed" ProgID="Equation.DSMT4" ShapeID="_x0000_i1056" DrawAspect="Content" ObjectID="_1523792630" r:id="rId69"/>
+            <v:imagedata r:id="rId66" o:title=""/>
+          </v:shape>
+          <o:OLEObject Type="Embed" ProgID="Equation.DSMT4" ShapeID="_x0000_i1056" DrawAspect="Content" ObjectID="_1523793208" r:id="rId67"/>
         </w:object>
       </w:r>
     </w:p>
@@ -482,9 +474,9 @@
         </w:rPr>
         <w:object w:dxaOrig="920" w:dyaOrig="620">
           <v:shape id="_x0000_i1057" type="#_x0000_t75" style="width:46.2pt;height:31.25pt" o:ole="">
-            <v:imagedata r:id="rId70" o:title=""/>
-          </v:shape>
-          <o:OLEObject Type="Embed" ProgID="Equation.DSMT4" ShapeID="_x0000_i1057" DrawAspect="Content" ObjectID="_1523792631" r:id="rId71"/>
+            <v:imagedata r:id="rId68" o:title=""/>
+          </v:shape>
+          <o:OLEObject Type="Embed" ProgID="Equation.DSMT4" ShapeID="_x0000_i1057" DrawAspect="Content" ObjectID="_1523793209" r:id="rId69"/>
         </w:object>
       </w:r>
     </w:p>

</xml_diff>

<commit_message>
revise according to '2016.05.03.21.30.pdf'
</commit_message>
<xml_diff>
--- a/Equ/Equ.docx
+++ b/Equ/Equ.docx
@@ -30,7 +30,7 @@
           <v:shape id="_x0000_i1025" type="#_x0000_t75" style="width:90.35pt;height:17pt" o:ole="">
             <v:imagedata r:id="rId4" o:title=""/>
           </v:shape>
-          <o:OLEObject Type="Embed" ProgID="Equation.DSMT4" ShapeID="_x0000_i1025" DrawAspect="Content" ObjectID="_1523793177" r:id="rId5"/>
+          <o:OLEObject Type="Embed" ProgID="Equation.DSMT4" ShapeID="_x0000_i1025" DrawAspect="Content" ObjectID="_1523861811" r:id="rId5"/>
         </w:object>
       </w:r>
     </w:p>
@@ -44,7 +44,7 @@
           <v:shape id="_x0000_i1026" type="#_x0000_t75" style="width:91.7pt;height:50.25pt" o:ole="">
             <v:imagedata r:id="rId6" o:title=""/>
           </v:shape>
-          <o:OLEObject Type="Embed" ProgID="Equation.DSMT4" ShapeID="_x0000_i1026" DrawAspect="Content" ObjectID="_1523793178" r:id="rId7"/>
+          <o:OLEObject Type="Embed" ProgID="Equation.DSMT4" ShapeID="_x0000_i1026" DrawAspect="Content" ObjectID="_1523861812" r:id="rId7"/>
         </w:object>
       </w:r>
     </w:p>
@@ -57,7 +57,7 @@
           <v:shape id="_x0000_i1027" type="#_x0000_t75" style="width:14.25pt;height:17pt" o:ole="">
             <v:imagedata r:id="rId8" o:title=""/>
           </v:shape>
-          <o:OLEObject Type="Embed" ProgID="Equation.DSMT4" ShapeID="_x0000_i1027" DrawAspect="Content" ObjectID="_1523793179" r:id="rId9"/>
+          <o:OLEObject Type="Embed" ProgID="Equation.DSMT4" ShapeID="_x0000_i1027" DrawAspect="Content" ObjectID="_1523861813" r:id="rId9"/>
         </w:object>
       </w:r>
       <w:r>
@@ -71,7 +71,7 @@
           <v:shape id="_x0000_i1028" type="#_x0000_t75" style="width:203.1pt;height:40.75pt" o:ole="">
             <v:imagedata r:id="rId10" o:title=""/>
           </v:shape>
-          <o:OLEObject Type="Embed" ProgID="Equation.DSMT4" ShapeID="_x0000_i1028" DrawAspect="Content" ObjectID="_1523793180" r:id="rId11"/>
+          <o:OLEObject Type="Embed" ProgID="Equation.DSMT4" ShapeID="_x0000_i1028" DrawAspect="Content" ObjectID="_1523861814" r:id="rId11"/>
         </w:object>
       </w:r>
     </w:p>
@@ -84,7 +84,7 @@
           <v:shape id="_x0000_i1029" type="#_x0000_t75" style="width:80.85pt;height:17pt" o:ole="">
             <v:imagedata r:id="rId12" o:title=""/>
           </v:shape>
-          <o:OLEObject Type="Embed" ProgID="Equation.DSMT4" ShapeID="_x0000_i1029" DrawAspect="Content" ObjectID="_1523793181" r:id="rId13"/>
+          <o:OLEObject Type="Embed" ProgID="Equation.DSMT4" ShapeID="_x0000_i1029" DrawAspect="Content" ObjectID="_1523861815" r:id="rId13"/>
         </w:object>
       </w:r>
     </w:p>
@@ -97,23 +97,18 @@
           <v:shape id="_x0000_i1030" type="#_x0000_t75" style="width:194.25pt;height:31.9pt" o:ole="">
             <v:imagedata r:id="rId14" o:title=""/>
           </v:shape>
-          <o:OLEObject Type="Embed" ProgID="Equation.DSMT4" ShapeID="_x0000_i1030" DrawAspect="Content" ObjectID="_1523793182" r:id="rId15"/>
-        </w:object>
-      </w:r>
-    </w:p>
-    <w:p/>
-    <w:p/>
-    <w:p/>
-    <w:p/>
-    <w:p/>
-    <w:p/>
-    <w:p/>
-    <w:p>
-      <w:pPr>
-        <w:rPr>
-          <w:rFonts w:hint="eastAsia"/>
-        </w:rPr>
-      </w:pPr>
+          <o:OLEObject Type="Embed" ProgID="Equation.DSMT4" ShapeID="_x0000_i1030" DrawAspect="Content" ObjectID="_1523861816" r:id="rId15"/>
+        </w:object>
+      </w:r>
+    </w:p>
+    <w:p/>
+    <w:p/>
+    <w:p/>
+    <w:p/>
+    <w:p/>
+    <w:p/>
+    <w:p/>
+    <w:p>
       <w:r>
         <w:rPr>
           <w:position w:val="-12"/>
@@ -122,11 +117,9 @@
           <v:shape id="_x0000_i1031" type="#_x0000_t75" style="width:78.1pt;height:17pt" o:ole="">
             <v:imagedata r:id="rId16" o:title=""/>
           </v:shape>
-          <o:OLEObject Type="Embed" ProgID="Equation.DSMT4" ShapeID="_x0000_i1031" DrawAspect="Content" ObjectID="_1523793183" r:id="rId17"/>
-        </w:object>
-      </w:r>
-      <w:bookmarkStart w:id="0" w:name="_GoBack"/>
-      <w:bookmarkEnd w:id="0"/>
+          <o:OLEObject Type="Embed" ProgID="Equation.DSMT4" ShapeID="_x0000_i1031" DrawAspect="Content" ObjectID="_1523861817" r:id="rId17"/>
+        </w:object>
+      </w:r>
     </w:p>
     <w:p>
       <w:r>
@@ -137,7 +130,7 @@
           <v:shape id="_x0000_i1032" type="#_x0000_t75" style="width:33.95pt;height:12.25pt" o:ole="">
             <v:imagedata r:id="rId18" o:title=""/>
           </v:shape>
-          <o:OLEObject Type="Embed" ProgID="Equation.DSMT4" ShapeID="_x0000_i1032" DrawAspect="Content" ObjectID="_1523793184" r:id="rId19"/>
+          <o:OLEObject Type="Embed" ProgID="Equation.DSMT4" ShapeID="_x0000_i1032" DrawAspect="Content" ObjectID="_1523861818" r:id="rId19"/>
         </w:object>
       </w:r>
     </w:p>
@@ -150,7 +143,7 @@
           <v:shape id="_x0000_i1033" type="#_x0000_t75" style="width:25.15pt;height:17pt" o:ole="">
             <v:imagedata r:id="rId20" o:title=""/>
           </v:shape>
-          <o:OLEObject Type="Embed" ProgID="Equation.DSMT4" ShapeID="_x0000_i1033" DrawAspect="Content" ObjectID="_1523793185" r:id="rId21"/>
+          <o:OLEObject Type="Embed" ProgID="Equation.DSMT4" ShapeID="_x0000_i1033" DrawAspect="Content" ObjectID="_1523861819" r:id="rId21"/>
         </w:object>
       </w:r>
     </w:p>
@@ -163,7 +156,7 @@
           <v:shape id="_x0000_i1034" type="#_x0000_t75" style="width:118.2pt;height:21.05pt" o:ole="">
             <v:imagedata r:id="rId22" o:title=""/>
           </v:shape>
-          <o:OLEObject Type="Embed" ProgID="Equation.DSMT4" ShapeID="_x0000_i1034" DrawAspect="Content" ObjectID="_1523793186" r:id="rId23"/>
+          <o:OLEObject Type="Embed" ProgID="Equation.DSMT4" ShapeID="_x0000_i1034" DrawAspect="Content" ObjectID="_1523861820" r:id="rId23"/>
         </w:object>
       </w:r>
     </w:p>
@@ -176,7 +169,7 @@
           <v:shape id="_x0000_i1035" type="#_x0000_t75" style="width:91.7pt;height:31.9pt" o:ole="">
             <v:imagedata r:id="rId24" o:title=""/>
           </v:shape>
-          <o:OLEObject Type="Embed" ProgID="Equation.DSMT4" ShapeID="_x0000_i1035" DrawAspect="Content" ObjectID="_1523793187" r:id="rId25"/>
+          <o:OLEObject Type="Embed" ProgID="Equation.DSMT4" ShapeID="_x0000_i1035" DrawAspect="Content" ObjectID="_1523861821" r:id="rId25"/>
         </w:object>
       </w:r>
     </w:p>
@@ -189,7 +182,7 @@
           <v:shape id="_x0000_i1036" type="#_x0000_t75" style="width:50.95pt;height:21.75pt" o:ole="">
             <v:imagedata r:id="rId26" o:title=""/>
           </v:shape>
-          <o:OLEObject Type="Embed" ProgID="Equation.DSMT4" ShapeID="_x0000_i1036" DrawAspect="Content" ObjectID="_1523793188" r:id="rId27"/>
+          <o:OLEObject Type="Embed" ProgID="Equation.DSMT4" ShapeID="_x0000_i1036" DrawAspect="Content" ObjectID="_1523861822" r:id="rId27"/>
         </w:object>
       </w:r>
     </w:p>
@@ -205,7 +198,7 @@
           <v:shape id="_x0000_i1037" type="#_x0000_t75" style="width:175.25pt;height:38.7pt" o:ole="">
             <v:imagedata r:id="rId28" o:title=""/>
           </v:shape>
-          <o:OLEObject Type="Embed" ProgID="Equation.DSMT4" ShapeID="_x0000_i1037" DrawAspect="Content" ObjectID="_1523793189" r:id="rId29"/>
+          <o:OLEObject Type="Embed" ProgID="Equation.DSMT4" ShapeID="_x0000_i1037" DrawAspect="Content" ObjectID="_1523861823" r:id="rId29"/>
         </w:object>
       </w:r>
     </w:p>
@@ -218,7 +211,7 @@
           <v:shape id="_x0000_i1038" type="#_x0000_t75" style="width:71.3pt;height:21.05pt" o:ole="">
             <v:imagedata r:id="rId30" o:title=""/>
           </v:shape>
-          <o:OLEObject Type="Embed" ProgID="Equation.DSMT4" ShapeID="_x0000_i1038" DrawAspect="Content" ObjectID="_1523793190" r:id="rId31"/>
+          <o:OLEObject Type="Embed" ProgID="Equation.DSMT4" ShapeID="_x0000_i1038" DrawAspect="Content" ObjectID="_1523861824" r:id="rId31"/>
         </w:object>
       </w:r>
     </w:p>
@@ -231,7 +224,7 @@
           <v:shape id="_x0000_i1039" type="#_x0000_t75" style="width:114.8pt;height:21.05pt" o:ole="">
             <v:imagedata r:id="rId32" o:title=""/>
           </v:shape>
-          <o:OLEObject Type="Embed" ProgID="Equation.DSMT4" ShapeID="_x0000_i1039" DrawAspect="Content" ObjectID="_1523793191" r:id="rId33"/>
+          <o:OLEObject Type="Embed" ProgID="Equation.DSMT4" ShapeID="_x0000_i1039" DrawAspect="Content" ObjectID="_1523861825" r:id="rId33"/>
         </w:object>
       </w:r>
     </w:p>
@@ -244,7 +237,7 @@
           <v:shape id="_x0000_i1040" type="#_x0000_t75" style="width:137.9pt;height:23.1pt" o:ole="">
             <v:imagedata r:id="rId34" o:title=""/>
           </v:shape>
-          <o:OLEObject Type="Embed" ProgID="Equation.DSMT4" ShapeID="_x0000_i1040" DrawAspect="Content" ObjectID="_1523793192" r:id="rId35"/>
+          <o:OLEObject Type="Embed" ProgID="Equation.DSMT4" ShapeID="_x0000_i1040" DrawAspect="Content" ObjectID="_1523861826" r:id="rId35"/>
         </w:object>
       </w:r>
     </w:p>
@@ -257,7 +250,7 @@
           <v:shape id="_x0000_i1041" type="#_x0000_t75" style="width:84.25pt;height:33.3pt" o:ole="">
             <v:imagedata r:id="rId36" o:title=""/>
           </v:shape>
-          <o:OLEObject Type="Embed" ProgID="Equation.DSMT4" ShapeID="_x0000_i1041" DrawAspect="Content" ObjectID="_1523793193" r:id="rId37"/>
+          <o:OLEObject Type="Embed" ProgID="Equation.DSMT4" ShapeID="_x0000_i1041" DrawAspect="Content" ObjectID="_1523861827" r:id="rId37"/>
         </w:object>
       </w:r>
     </w:p>
@@ -270,7 +263,7 @@
           <v:shape id="_x0000_i1042" type="#_x0000_t75" style="width:38.05pt;height:14.25pt" o:ole="">
             <v:imagedata r:id="rId38" o:title=""/>
           </v:shape>
-          <o:OLEObject Type="Embed" ProgID="Equation.DSMT4" ShapeID="_x0000_i1042" DrawAspect="Content" ObjectID="_1523793194" r:id="rId39"/>
+          <o:OLEObject Type="Embed" ProgID="Equation.DSMT4" ShapeID="_x0000_i1042" DrawAspect="Content" ObjectID="_1523861828" r:id="rId39"/>
         </w:object>
       </w:r>
     </w:p>
@@ -283,7 +276,7 @@
           <v:shape id="_x0000_i1043" type="#_x0000_t75" style="width:29.9pt;height:14.25pt" o:ole="">
             <v:imagedata r:id="rId40" o:title=""/>
           </v:shape>
-          <o:OLEObject Type="Embed" ProgID="Equation.DSMT4" ShapeID="_x0000_i1043" DrawAspect="Content" ObjectID="_1523793195" r:id="rId41"/>
+          <o:OLEObject Type="Embed" ProgID="Equation.DSMT4" ShapeID="_x0000_i1043" DrawAspect="Content" ObjectID="_1523861829" r:id="rId41"/>
         </w:object>
       </w:r>
     </w:p>
@@ -296,7 +289,7 @@
           <v:shape id="_x0000_i1044" type="#_x0000_t75" style="width:50.25pt;height:14.25pt" o:ole="">
             <v:imagedata r:id="rId42" o:title=""/>
           </v:shape>
-          <o:OLEObject Type="Embed" ProgID="Equation.DSMT4" ShapeID="_x0000_i1044" DrawAspect="Content" ObjectID="_1523793196" r:id="rId43"/>
+          <o:OLEObject Type="Embed" ProgID="Equation.DSMT4" ShapeID="_x0000_i1044" DrawAspect="Content" ObjectID="_1523861830" r:id="rId43"/>
         </w:object>
       </w:r>
     </w:p>
@@ -314,22 +307,24 @@
           <v:shape id="_x0000_i1045" type="#_x0000_t75" style="width:199.7pt;height:17pt" o:ole="">
             <v:imagedata r:id="rId44" o:title=""/>
           </v:shape>
-          <o:OLEObject Type="Embed" ProgID="Equation.DSMT4" ShapeID="_x0000_i1045" DrawAspect="Content" ObjectID="_1523793197" r:id="rId45"/>
-        </w:object>
-      </w:r>
-    </w:p>
+          <o:OLEObject Type="Embed" ProgID="Equation.DSMT4" ShapeID="_x0000_i1045" DrawAspect="Content" ObjectID="_1523861831" r:id="rId45"/>
+        </w:object>
+      </w:r>
+    </w:p>
+    <w:bookmarkStart w:id="0" w:name="_GoBack"/>
     <w:p>
       <w:r>
         <w:rPr>
           <w:position w:val="-34"/>
         </w:rPr>
-        <w:object w:dxaOrig="4360" w:dyaOrig="680">
-          <v:shape id="_x0000_i1046" type="#_x0000_t75" style="width:218.05pt;height:33.95pt" o:ole="">
+        <w:object w:dxaOrig="4340" w:dyaOrig="680">
+          <v:shape id="_x0000_i1057" type="#_x0000_t75" style="width:216.7pt;height:33.95pt" o:ole="">
             <v:imagedata r:id="rId46" o:title=""/>
           </v:shape>
-          <o:OLEObject Type="Embed" ProgID="Equation.DSMT4" ShapeID="_x0000_i1046" DrawAspect="Content" ObjectID="_1523793198" r:id="rId47"/>
-        </w:object>
-      </w:r>
+          <o:OLEObject Type="Embed" ProgID="Equation.DSMT4" ShapeID="_x0000_i1057" DrawAspect="Content" ObjectID="_1523861832" r:id="rId47"/>
+        </w:object>
+      </w:r>
+      <w:bookmarkEnd w:id="0"/>
       <w:r>
         <w:br/>
       </w:r>
@@ -338,10 +333,10 @@
           <w:position w:val="-12"/>
         </w:rPr>
         <w:object w:dxaOrig="2960" w:dyaOrig="340">
-          <v:shape id="_x0000_i1047" type="#_x0000_t75" style="width:148.1pt;height:17pt" o:ole="">
+          <v:shape id="_x0000_i1046" type="#_x0000_t75" style="width:148.1pt;height:17pt" o:ole="">
             <v:imagedata r:id="rId48" o:title=""/>
           </v:shape>
-          <o:OLEObject Type="Embed" ProgID="Equation.DSMT4" ShapeID="_x0000_i1047" DrawAspect="Content" ObjectID="_1523793199" r:id="rId49"/>
+          <o:OLEObject Type="Embed" ProgID="Equation.DSMT4" ShapeID="_x0000_i1046" DrawAspect="Content" ObjectID="_1523861833" r:id="rId49"/>
         </w:object>
       </w:r>
     </w:p>
@@ -351,10 +346,10 @@
           <w:position w:val="-12"/>
         </w:rPr>
         <w:object w:dxaOrig="1800" w:dyaOrig="340">
-          <v:shape id="_x0000_i1048" type="#_x0000_t75" style="width:90.35pt;height:17pt" o:ole="">
+          <v:shape id="_x0000_i1047" type="#_x0000_t75" style="width:90.35pt;height:17pt" o:ole="">
             <v:imagedata r:id="rId50" o:title=""/>
           </v:shape>
-          <o:OLEObject Type="Embed" ProgID="Equation.DSMT4" ShapeID="_x0000_i1048" DrawAspect="Content" ObjectID="_1523793200" r:id="rId51"/>
+          <o:OLEObject Type="Embed" ProgID="Equation.DSMT4" ShapeID="_x0000_i1047" DrawAspect="Content" ObjectID="_1523861834" r:id="rId51"/>
         </w:object>
       </w:r>
     </w:p>
@@ -369,10 +364,10 @@
           <w:position w:val="-32"/>
         </w:rPr>
         <w:object w:dxaOrig="3519" w:dyaOrig="600">
-          <v:shape id="_x0000_i1049" type="#_x0000_t75" style="width:175.9pt;height:29.9pt" o:ole="">
+          <v:shape id="_x0000_i1048" type="#_x0000_t75" style="width:175.9pt;height:29.9pt" o:ole="">
             <v:imagedata r:id="rId52" o:title=""/>
           </v:shape>
-          <o:OLEObject Type="Embed" ProgID="Equation.DSMT4" ShapeID="_x0000_i1049" DrawAspect="Content" ObjectID="_1523793201" r:id="rId53"/>
+          <o:OLEObject Type="Embed" ProgID="Equation.DSMT4" ShapeID="_x0000_i1048" DrawAspect="Content" ObjectID="_1523861835" r:id="rId53"/>
         </w:object>
       </w:r>
     </w:p>
@@ -382,10 +377,10 @@
           <w:position w:val="-14"/>
         </w:rPr>
         <w:object w:dxaOrig="1240" w:dyaOrig="380">
-          <v:shape id="_x0000_i1050" type="#_x0000_t75" style="width:61.8pt;height:19pt" o:ole="">
+          <v:shape id="_x0000_i1049" type="#_x0000_t75" style="width:61.8pt;height:19pt" o:ole="">
             <v:imagedata r:id="rId54" o:title=""/>
           </v:shape>
-          <o:OLEObject Type="Embed" ProgID="Equation.DSMT4" ShapeID="_x0000_i1050" DrawAspect="Content" ObjectID="_1523793202" r:id="rId55"/>
+          <o:OLEObject Type="Embed" ProgID="Equation.DSMT4" ShapeID="_x0000_i1049" DrawAspect="Content" ObjectID="_1523861836" r:id="rId55"/>
         </w:object>
       </w:r>
     </w:p>
@@ -395,10 +390,10 @@
           <w:position w:val="-12"/>
         </w:rPr>
         <w:object w:dxaOrig="1040" w:dyaOrig="340">
-          <v:shape id="_x0000_i1051" type="#_x0000_t75" style="width:52.3pt;height:17pt" o:ole="">
+          <v:shape id="_x0000_i1050" type="#_x0000_t75" style="width:52.3pt;height:17pt" o:ole="">
             <v:imagedata r:id="rId56" o:title=""/>
           </v:shape>
-          <o:OLEObject Type="Embed" ProgID="Equation.DSMT4" ShapeID="_x0000_i1051" DrawAspect="Content" ObjectID="_1523793203" r:id="rId57"/>
+          <o:OLEObject Type="Embed" ProgID="Equation.DSMT4" ShapeID="_x0000_i1050" DrawAspect="Content" ObjectID="_1523861837" r:id="rId57"/>
         </w:object>
       </w:r>
     </w:p>
@@ -408,10 +403,10 @@
           <w:position w:val="-16"/>
         </w:rPr>
         <w:object w:dxaOrig="1420" w:dyaOrig="420">
-          <v:shape id="_x0000_i1052" type="#_x0000_t75" style="width:71.3pt;height:21.05pt" o:ole="">
+          <v:shape id="_x0000_i1051" type="#_x0000_t75" style="width:71.3pt;height:21.05pt" o:ole="">
             <v:imagedata r:id="rId58" o:title=""/>
           </v:shape>
-          <o:OLEObject Type="Embed" ProgID="Equation.DSMT4" ShapeID="_x0000_i1052" DrawAspect="Content" ObjectID="_1523793204" r:id="rId59"/>
+          <o:OLEObject Type="Embed" ProgID="Equation.DSMT4" ShapeID="_x0000_i1051" DrawAspect="Content" ObjectID="_1523861838" r:id="rId59"/>
         </w:object>
       </w:r>
     </w:p>
@@ -421,10 +416,10 @@
           <w:position w:val="-34"/>
         </w:rPr>
         <w:object w:dxaOrig="3300" w:dyaOrig="800">
-          <v:shape id="_x0000_i1053" type="#_x0000_t75" style="width:165.05pt;height:40.1pt" o:ole="">
+          <v:shape id="_x0000_i1052" type="#_x0000_t75" style="width:165.05pt;height:40.1pt" o:ole="">
             <v:imagedata r:id="rId60" o:title=""/>
           </v:shape>
-          <o:OLEObject Type="Embed" ProgID="Equation.DSMT4" ShapeID="_x0000_i1053" DrawAspect="Content" ObjectID="_1523793205" r:id="rId61"/>
+          <o:OLEObject Type="Embed" ProgID="Equation.DSMT4" ShapeID="_x0000_i1052" DrawAspect="Content" ObjectID="_1523861839" r:id="rId61"/>
         </w:object>
       </w:r>
     </w:p>
@@ -434,10 +429,10 @@
           <w:position w:val="-12"/>
         </w:rPr>
         <w:object w:dxaOrig="2680" w:dyaOrig="340">
-          <v:shape id="_x0000_i1054" type="#_x0000_t75" style="width:133.8pt;height:17pt" o:ole="">
+          <v:shape id="_x0000_i1053" type="#_x0000_t75" style="width:133.8pt;height:17pt" o:ole="">
             <v:imagedata r:id="rId62" o:title=""/>
           </v:shape>
-          <o:OLEObject Type="Embed" ProgID="Equation.DSMT4" ShapeID="_x0000_i1054" DrawAspect="Content" ObjectID="_1523793206" r:id="rId63"/>
+          <o:OLEObject Type="Embed" ProgID="Equation.DSMT4" ShapeID="_x0000_i1053" DrawAspect="Content" ObjectID="_1523861840" r:id="rId63"/>
         </w:object>
       </w:r>
     </w:p>
@@ -447,10 +442,10 @@
           <w:position w:val="-72"/>
         </w:rPr>
         <w:object w:dxaOrig="2960" w:dyaOrig="1540">
-          <v:shape id="_x0000_i1055" type="#_x0000_t75" style="width:148.1pt;height:76.75pt" o:ole="">
+          <v:shape id="_x0000_i1054" type="#_x0000_t75" style="width:148.1pt;height:76.75pt" o:ole="">
             <v:imagedata r:id="rId64" o:title=""/>
           </v:shape>
-          <o:OLEObject Type="Embed" ProgID="Equation.DSMT4" ShapeID="_x0000_i1055" DrawAspect="Content" ObjectID="_1523793207" r:id="rId65"/>
+          <o:OLEObject Type="Embed" ProgID="Equation.DSMT4" ShapeID="_x0000_i1054" DrawAspect="Content" ObjectID="_1523861841" r:id="rId65"/>
         </w:object>
       </w:r>
     </w:p>
@@ -460,10 +455,10 @@
           <w:position w:val="-46"/>
         </w:rPr>
         <w:object w:dxaOrig="3019" w:dyaOrig="1020">
-          <v:shape id="_x0000_i1056" type="#_x0000_t75" style="width:150.8pt;height:50.95pt" o:ole="">
+          <v:shape id="_x0000_i1055" type="#_x0000_t75" style="width:150.8pt;height:50.95pt" o:ole="">
             <v:imagedata r:id="rId66" o:title=""/>
           </v:shape>
-          <o:OLEObject Type="Embed" ProgID="Equation.DSMT4" ShapeID="_x0000_i1056" DrawAspect="Content" ObjectID="_1523793208" r:id="rId67"/>
+          <o:OLEObject Type="Embed" ProgID="Equation.DSMT4" ShapeID="_x0000_i1055" DrawAspect="Content" ObjectID="_1523861842" r:id="rId67"/>
         </w:object>
       </w:r>
     </w:p>
@@ -473,10 +468,10 @@
           <w:position w:val="-26"/>
         </w:rPr>
         <w:object w:dxaOrig="920" w:dyaOrig="620">
-          <v:shape id="_x0000_i1057" type="#_x0000_t75" style="width:46.2pt;height:31.25pt" o:ole="">
+          <v:shape id="_x0000_i1056" type="#_x0000_t75" style="width:46.2pt;height:31.25pt" o:ole="">
             <v:imagedata r:id="rId68" o:title=""/>
           </v:shape>
-          <o:OLEObject Type="Embed" ProgID="Equation.DSMT4" ShapeID="_x0000_i1057" DrawAspect="Content" ObjectID="_1523793209" r:id="rId69"/>
+          <o:OLEObject Type="Embed" ProgID="Equation.DSMT4" ShapeID="_x0000_i1056" DrawAspect="Content" ObjectID="_1523861843" r:id="rId69"/>
         </w:object>
       </w:r>
     </w:p>

</xml_diff>

<commit_message>
revise according to '2016.05.05.10.57.pdf'
</commit_message>
<xml_diff>
--- a/Equ/Equ.docx
+++ b/Equ/Equ.docx
@@ -30,7 +30,7 @@
           <v:shape id="_x0000_i1025" type="#_x0000_t75" style="width:90.35pt;height:17pt" o:ole="">
             <v:imagedata r:id="rId4" o:title=""/>
           </v:shape>
-          <o:OLEObject Type="Embed" ProgID="Equation.DSMT4" ShapeID="_x0000_i1025" DrawAspect="Content" ObjectID="_1523861811" r:id="rId5"/>
+          <o:OLEObject Type="Embed" ProgID="Equation.DSMT4" ShapeID="_x0000_i1025" DrawAspect="Content" ObjectID="_1523997272" r:id="rId5"/>
         </w:object>
       </w:r>
     </w:p>
@@ -44,7 +44,7 @@
           <v:shape id="_x0000_i1026" type="#_x0000_t75" style="width:91.7pt;height:50.25pt" o:ole="">
             <v:imagedata r:id="rId6" o:title=""/>
           </v:shape>
-          <o:OLEObject Type="Embed" ProgID="Equation.DSMT4" ShapeID="_x0000_i1026" DrawAspect="Content" ObjectID="_1523861812" r:id="rId7"/>
+          <o:OLEObject Type="Embed" ProgID="Equation.DSMT4" ShapeID="_x0000_i1026" DrawAspect="Content" ObjectID="_1523997273" r:id="rId7"/>
         </w:object>
       </w:r>
     </w:p>
@@ -57,7 +57,7 @@
           <v:shape id="_x0000_i1027" type="#_x0000_t75" style="width:14.25pt;height:17pt" o:ole="">
             <v:imagedata r:id="rId8" o:title=""/>
           </v:shape>
-          <o:OLEObject Type="Embed" ProgID="Equation.DSMT4" ShapeID="_x0000_i1027" DrawAspect="Content" ObjectID="_1523861813" r:id="rId9"/>
+          <o:OLEObject Type="Embed" ProgID="Equation.DSMT4" ShapeID="_x0000_i1027" DrawAspect="Content" ObjectID="_1523997274" r:id="rId9"/>
         </w:object>
       </w:r>
       <w:r>
@@ -71,7 +71,7 @@
           <v:shape id="_x0000_i1028" type="#_x0000_t75" style="width:203.1pt;height:40.75pt" o:ole="">
             <v:imagedata r:id="rId10" o:title=""/>
           </v:shape>
-          <o:OLEObject Type="Embed" ProgID="Equation.DSMT4" ShapeID="_x0000_i1028" DrawAspect="Content" ObjectID="_1523861814" r:id="rId11"/>
+          <o:OLEObject Type="Embed" ProgID="Equation.DSMT4" ShapeID="_x0000_i1028" DrawAspect="Content" ObjectID="_1523997275" r:id="rId11"/>
         </w:object>
       </w:r>
     </w:p>
@@ -84,7 +84,7 @@
           <v:shape id="_x0000_i1029" type="#_x0000_t75" style="width:80.85pt;height:17pt" o:ole="">
             <v:imagedata r:id="rId12" o:title=""/>
           </v:shape>
-          <o:OLEObject Type="Embed" ProgID="Equation.DSMT4" ShapeID="_x0000_i1029" DrawAspect="Content" ObjectID="_1523861815" r:id="rId13"/>
+          <o:OLEObject Type="Embed" ProgID="Equation.DSMT4" ShapeID="_x0000_i1029" DrawAspect="Content" ObjectID="_1523997276" r:id="rId13"/>
         </w:object>
       </w:r>
     </w:p>
@@ -97,7 +97,7 @@
           <v:shape id="_x0000_i1030" type="#_x0000_t75" style="width:194.25pt;height:31.9pt" o:ole="">
             <v:imagedata r:id="rId14" o:title=""/>
           </v:shape>
-          <o:OLEObject Type="Embed" ProgID="Equation.DSMT4" ShapeID="_x0000_i1030" DrawAspect="Content" ObjectID="_1523861816" r:id="rId15"/>
+          <o:OLEObject Type="Embed" ProgID="Equation.DSMT4" ShapeID="_x0000_i1030" DrawAspect="Content" ObjectID="_1523997277" r:id="rId15"/>
         </w:object>
       </w:r>
     </w:p>
@@ -117,7 +117,7 @@
           <v:shape id="_x0000_i1031" type="#_x0000_t75" style="width:78.1pt;height:17pt" o:ole="">
             <v:imagedata r:id="rId16" o:title=""/>
           </v:shape>
-          <o:OLEObject Type="Embed" ProgID="Equation.DSMT4" ShapeID="_x0000_i1031" DrawAspect="Content" ObjectID="_1523861817" r:id="rId17"/>
+          <o:OLEObject Type="Embed" ProgID="Equation.DSMT4" ShapeID="_x0000_i1031" DrawAspect="Content" ObjectID="_1523997278" r:id="rId17"/>
         </w:object>
       </w:r>
     </w:p>
@@ -130,7 +130,7 @@
           <v:shape id="_x0000_i1032" type="#_x0000_t75" style="width:33.95pt;height:12.25pt" o:ole="">
             <v:imagedata r:id="rId18" o:title=""/>
           </v:shape>
-          <o:OLEObject Type="Embed" ProgID="Equation.DSMT4" ShapeID="_x0000_i1032" DrawAspect="Content" ObjectID="_1523861818" r:id="rId19"/>
+          <o:OLEObject Type="Embed" ProgID="Equation.DSMT4" ShapeID="_x0000_i1032" DrawAspect="Content" ObjectID="_1523997279" r:id="rId19"/>
         </w:object>
       </w:r>
     </w:p>
@@ -143,7 +143,7 @@
           <v:shape id="_x0000_i1033" type="#_x0000_t75" style="width:25.15pt;height:17pt" o:ole="">
             <v:imagedata r:id="rId20" o:title=""/>
           </v:shape>
-          <o:OLEObject Type="Embed" ProgID="Equation.DSMT4" ShapeID="_x0000_i1033" DrawAspect="Content" ObjectID="_1523861819" r:id="rId21"/>
+          <o:OLEObject Type="Embed" ProgID="Equation.DSMT4" ShapeID="_x0000_i1033" DrawAspect="Content" ObjectID="_1523997280" r:id="rId21"/>
         </w:object>
       </w:r>
     </w:p>
@@ -156,7 +156,7 @@
           <v:shape id="_x0000_i1034" type="#_x0000_t75" style="width:118.2pt;height:21.05pt" o:ole="">
             <v:imagedata r:id="rId22" o:title=""/>
           </v:shape>
-          <o:OLEObject Type="Embed" ProgID="Equation.DSMT4" ShapeID="_x0000_i1034" DrawAspect="Content" ObjectID="_1523861820" r:id="rId23"/>
+          <o:OLEObject Type="Embed" ProgID="Equation.DSMT4" ShapeID="_x0000_i1034" DrawAspect="Content" ObjectID="_1523997281" r:id="rId23"/>
         </w:object>
       </w:r>
     </w:p>
@@ -169,7 +169,7 @@
           <v:shape id="_x0000_i1035" type="#_x0000_t75" style="width:91.7pt;height:31.9pt" o:ole="">
             <v:imagedata r:id="rId24" o:title=""/>
           </v:shape>
-          <o:OLEObject Type="Embed" ProgID="Equation.DSMT4" ShapeID="_x0000_i1035" DrawAspect="Content" ObjectID="_1523861821" r:id="rId25"/>
+          <o:OLEObject Type="Embed" ProgID="Equation.DSMT4" ShapeID="_x0000_i1035" DrawAspect="Content" ObjectID="_1523997282" r:id="rId25"/>
         </w:object>
       </w:r>
     </w:p>
@@ -182,7 +182,7 @@
           <v:shape id="_x0000_i1036" type="#_x0000_t75" style="width:50.95pt;height:21.75pt" o:ole="">
             <v:imagedata r:id="rId26" o:title=""/>
           </v:shape>
-          <o:OLEObject Type="Embed" ProgID="Equation.DSMT4" ShapeID="_x0000_i1036" DrawAspect="Content" ObjectID="_1523861822" r:id="rId27"/>
+          <o:OLEObject Type="Embed" ProgID="Equation.DSMT4" ShapeID="_x0000_i1036" DrawAspect="Content" ObjectID="_1523997283" r:id="rId27"/>
         </w:object>
       </w:r>
     </w:p>
@@ -198,7 +198,7 @@
           <v:shape id="_x0000_i1037" type="#_x0000_t75" style="width:175.25pt;height:38.7pt" o:ole="">
             <v:imagedata r:id="rId28" o:title=""/>
           </v:shape>
-          <o:OLEObject Type="Embed" ProgID="Equation.DSMT4" ShapeID="_x0000_i1037" DrawAspect="Content" ObjectID="_1523861823" r:id="rId29"/>
+          <o:OLEObject Type="Embed" ProgID="Equation.DSMT4" ShapeID="_x0000_i1037" DrawAspect="Content" ObjectID="_1523997284" r:id="rId29"/>
         </w:object>
       </w:r>
     </w:p>
@@ -211,7 +211,7 @@
           <v:shape id="_x0000_i1038" type="#_x0000_t75" style="width:71.3pt;height:21.05pt" o:ole="">
             <v:imagedata r:id="rId30" o:title=""/>
           </v:shape>
-          <o:OLEObject Type="Embed" ProgID="Equation.DSMT4" ShapeID="_x0000_i1038" DrawAspect="Content" ObjectID="_1523861824" r:id="rId31"/>
+          <o:OLEObject Type="Embed" ProgID="Equation.DSMT4" ShapeID="_x0000_i1038" DrawAspect="Content" ObjectID="_1523997285" r:id="rId31"/>
         </w:object>
       </w:r>
     </w:p>
@@ -224,7 +224,7 @@
           <v:shape id="_x0000_i1039" type="#_x0000_t75" style="width:114.8pt;height:21.05pt" o:ole="">
             <v:imagedata r:id="rId32" o:title=""/>
           </v:shape>
-          <o:OLEObject Type="Embed" ProgID="Equation.DSMT4" ShapeID="_x0000_i1039" DrawAspect="Content" ObjectID="_1523861825" r:id="rId33"/>
+          <o:OLEObject Type="Embed" ProgID="Equation.DSMT4" ShapeID="_x0000_i1039" DrawAspect="Content" ObjectID="_1523997286" r:id="rId33"/>
         </w:object>
       </w:r>
     </w:p>
@@ -237,7 +237,7 @@
           <v:shape id="_x0000_i1040" type="#_x0000_t75" style="width:137.9pt;height:23.1pt" o:ole="">
             <v:imagedata r:id="rId34" o:title=""/>
           </v:shape>
-          <o:OLEObject Type="Embed" ProgID="Equation.DSMT4" ShapeID="_x0000_i1040" DrawAspect="Content" ObjectID="_1523861826" r:id="rId35"/>
+          <o:OLEObject Type="Embed" ProgID="Equation.DSMT4" ShapeID="_x0000_i1040" DrawAspect="Content" ObjectID="_1523997287" r:id="rId35"/>
         </w:object>
       </w:r>
     </w:p>
@@ -250,7 +250,7 @@
           <v:shape id="_x0000_i1041" type="#_x0000_t75" style="width:84.25pt;height:33.3pt" o:ole="">
             <v:imagedata r:id="rId36" o:title=""/>
           </v:shape>
-          <o:OLEObject Type="Embed" ProgID="Equation.DSMT4" ShapeID="_x0000_i1041" DrawAspect="Content" ObjectID="_1523861827" r:id="rId37"/>
+          <o:OLEObject Type="Embed" ProgID="Equation.DSMT4" ShapeID="_x0000_i1041" DrawAspect="Content" ObjectID="_1523997288" r:id="rId37"/>
         </w:object>
       </w:r>
     </w:p>
@@ -263,7 +263,7 @@
           <v:shape id="_x0000_i1042" type="#_x0000_t75" style="width:38.05pt;height:14.25pt" o:ole="">
             <v:imagedata r:id="rId38" o:title=""/>
           </v:shape>
-          <o:OLEObject Type="Embed" ProgID="Equation.DSMT4" ShapeID="_x0000_i1042" DrawAspect="Content" ObjectID="_1523861828" r:id="rId39"/>
+          <o:OLEObject Type="Embed" ProgID="Equation.DSMT4" ShapeID="_x0000_i1042" DrawAspect="Content" ObjectID="_1523997289" r:id="rId39"/>
         </w:object>
       </w:r>
     </w:p>
@@ -276,7 +276,7 @@
           <v:shape id="_x0000_i1043" type="#_x0000_t75" style="width:29.9pt;height:14.25pt" o:ole="">
             <v:imagedata r:id="rId40" o:title=""/>
           </v:shape>
-          <o:OLEObject Type="Embed" ProgID="Equation.DSMT4" ShapeID="_x0000_i1043" DrawAspect="Content" ObjectID="_1523861829" r:id="rId41"/>
+          <o:OLEObject Type="Embed" ProgID="Equation.DSMT4" ShapeID="_x0000_i1043" DrawAspect="Content" ObjectID="_1523997290" r:id="rId41"/>
         </w:object>
       </w:r>
     </w:p>
@@ -289,7 +289,7 @@
           <v:shape id="_x0000_i1044" type="#_x0000_t75" style="width:50.25pt;height:14.25pt" o:ole="">
             <v:imagedata r:id="rId42" o:title=""/>
           </v:shape>
-          <o:OLEObject Type="Embed" ProgID="Equation.DSMT4" ShapeID="_x0000_i1044" DrawAspect="Content" ObjectID="_1523861830" r:id="rId43"/>
+          <o:OLEObject Type="Embed" ProgID="Equation.DSMT4" ShapeID="_x0000_i1044" DrawAspect="Content" ObjectID="_1523997291" r:id="rId43"/>
         </w:object>
       </w:r>
     </w:p>
@@ -307,7 +307,34 @@
           <v:shape id="_x0000_i1045" type="#_x0000_t75" style="width:199.7pt;height:17pt" o:ole="">
             <v:imagedata r:id="rId44" o:title=""/>
           </v:shape>
-          <o:OLEObject Type="Embed" ProgID="Equation.DSMT4" ShapeID="_x0000_i1045" DrawAspect="Content" ObjectID="_1523861831" r:id="rId45"/>
+          <o:OLEObject Type="Embed" ProgID="Equation.DSMT4" ShapeID="_x0000_i1045" DrawAspect="Content" ObjectID="_1523997292" r:id="rId45"/>
+        </w:object>
+      </w:r>
+    </w:p>
+    <w:p>
+      <w:r>
+        <w:rPr>
+          <w:position w:val="-34"/>
+        </w:rPr>
+        <w:object w:dxaOrig="4340" w:dyaOrig="680">
+          <v:shape id="_x0000_i1046" type="#_x0000_t75" style="width:216.7pt;height:33.95pt" o:ole="">
+            <v:imagedata r:id="rId46" o:title=""/>
+          </v:shape>
+          <o:OLEObject Type="Embed" ProgID="Equation.DSMT4" ShapeID="_x0000_i1046" DrawAspect="Content" ObjectID="_1523997293" r:id="rId47"/>
+        </w:object>
+      </w:r>
+      <w:r>
+        <w:br/>
+      </w:r>
+      <w:r>
+        <w:rPr>
+          <w:position w:val="-12"/>
+        </w:rPr>
+        <w:object w:dxaOrig="2960" w:dyaOrig="340">
+          <v:shape id="_x0000_i1047" type="#_x0000_t75" style="width:148.1pt;height:17pt" o:ole="">
+            <v:imagedata r:id="rId48" o:title=""/>
+          </v:shape>
+          <o:OLEObject Type="Embed" ProgID="Equation.DSMT4" ShapeID="_x0000_i1047" DrawAspect="Content" ObjectID="_1523997294" r:id="rId49"/>
         </w:object>
       </w:r>
     </w:p>
@@ -315,43 +342,16 @@
     <w:p>
       <w:r>
         <w:rPr>
-          <w:position w:val="-34"/>
-        </w:rPr>
-        <w:object w:dxaOrig="4340" w:dyaOrig="680">
-          <v:shape id="_x0000_i1057" type="#_x0000_t75" style="width:216.7pt;height:33.95pt" o:ole="">
-            <v:imagedata r:id="rId46" o:title=""/>
-          </v:shape>
-          <o:OLEObject Type="Embed" ProgID="Equation.DSMT4" ShapeID="_x0000_i1057" DrawAspect="Content" ObjectID="_1523861832" r:id="rId47"/>
+          <w:position w:val="-12"/>
+        </w:rPr>
+        <w:object w:dxaOrig="1800" w:dyaOrig="340">
+          <v:shape id="_x0000_i1057" type="#_x0000_t75" style="width:90.35pt;height:17pt" o:ole="">
+            <v:imagedata r:id="rId50" o:title=""/>
+          </v:shape>
+          <o:OLEObject Type="Embed" ProgID="Equation.DSMT4" ShapeID="_x0000_i1057" DrawAspect="Content" ObjectID="_1523997295" r:id="rId51"/>
         </w:object>
       </w:r>
       <w:bookmarkEnd w:id="0"/>
-      <w:r>
-        <w:br/>
-      </w:r>
-      <w:r>
-        <w:rPr>
-          <w:position w:val="-12"/>
-        </w:rPr>
-        <w:object w:dxaOrig="2960" w:dyaOrig="340">
-          <v:shape id="_x0000_i1046" type="#_x0000_t75" style="width:148.1pt;height:17pt" o:ole="">
-            <v:imagedata r:id="rId48" o:title=""/>
-          </v:shape>
-          <o:OLEObject Type="Embed" ProgID="Equation.DSMT4" ShapeID="_x0000_i1046" DrawAspect="Content" ObjectID="_1523861833" r:id="rId49"/>
-        </w:object>
-      </w:r>
-    </w:p>
-    <w:p>
-      <w:r>
-        <w:rPr>
-          <w:position w:val="-12"/>
-        </w:rPr>
-        <w:object w:dxaOrig="1800" w:dyaOrig="340">
-          <v:shape id="_x0000_i1047" type="#_x0000_t75" style="width:90.35pt;height:17pt" o:ole="">
-            <v:imagedata r:id="rId50" o:title=""/>
-          </v:shape>
-          <o:OLEObject Type="Embed" ProgID="Equation.DSMT4" ShapeID="_x0000_i1047" DrawAspect="Content" ObjectID="_1523861834" r:id="rId51"/>
-        </w:object>
-      </w:r>
     </w:p>
     <w:p/>
     <w:p/>
@@ -367,7 +367,7 @@
           <v:shape id="_x0000_i1048" type="#_x0000_t75" style="width:175.9pt;height:29.9pt" o:ole="">
             <v:imagedata r:id="rId52" o:title=""/>
           </v:shape>
-          <o:OLEObject Type="Embed" ProgID="Equation.DSMT4" ShapeID="_x0000_i1048" DrawAspect="Content" ObjectID="_1523861835" r:id="rId53"/>
+          <o:OLEObject Type="Embed" ProgID="Equation.DSMT4" ShapeID="_x0000_i1048" DrawAspect="Content" ObjectID="_1523997296" r:id="rId53"/>
         </w:object>
       </w:r>
     </w:p>
@@ -380,7 +380,7 @@
           <v:shape id="_x0000_i1049" type="#_x0000_t75" style="width:61.8pt;height:19pt" o:ole="">
             <v:imagedata r:id="rId54" o:title=""/>
           </v:shape>
-          <o:OLEObject Type="Embed" ProgID="Equation.DSMT4" ShapeID="_x0000_i1049" DrawAspect="Content" ObjectID="_1523861836" r:id="rId55"/>
+          <o:OLEObject Type="Embed" ProgID="Equation.DSMT4" ShapeID="_x0000_i1049" DrawAspect="Content" ObjectID="_1523997297" r:id="rId55"/>
         </w:object>
       </w:r>
     </w:p>
@@ -393,7 +393,7 @@
           <v:shape id="_x0000_i1050" type="#_x0000_t75" style="width:52.3pt;height:17pt" o:ole="">
             <v:imagedata r:id="rId56" o:title=""/>
           </v:shape>
-          <o:OLEObject Type="Embed" ProgID="Equation.DSMT4" ShapeID="_x0000_i1050" DrawAspect="Content" ObjectID="_1523861837" r:id="rId57"/>
+          <o:OLEObject Type="Embed" ProgID="Equation.DSMT4" ShapeID="_x0000_i1050" DrawAspect="Content" ObjectID="_1523997298" r:id="rId57"/>
         </w:object>
       </w:r>
     </w:p>
@@ -406,7 +406,7 @@
           <v:shape id="_x0000_i1051" type="#_x0000_t75" style="width:71.3pt;height:21.05pt" o:ole="">
             <v:imagedata r:id="rId58" o:title=""/>
           </v:shape>
-          <o:OLEObject Type="Embed" ProgID="Equation.DSMT4" ShapeID="_x0000_i1051" DrawAspect="Content" ObjectID="_1523861838" r:id="rId59"/>
+          <o:OLEObject Type="Embed" ProgID="Equation.DSMT4" ShapeID="_x0000_i1051" DrawAspect="Content" ObjectID="_1523997299" r:id="rId59"/>
         </w:object>
       </w:r>
     </w:p>
@@ -419,7 +419,7 @@
           <v:shape id="_x0000_i1052" type="#_x0000_t75" style="width:165.05pt;height:40.1pt" o:ole="">
             <v:imagedata r:id="rId60" o:title=""/>
           </v:shape>
-          <o:OLEObject Type="Embed" ProgID="Equation.DSMT4" ShapeID="_x0000_i1052" DrawAspect="Content" ObjectID="_1523861839" r:id="rId61"/>
+          <o:OLEObject Type="Embed" ProgID="Equation.DSMT4" ShapeID="_x0000_i1052" DrawAspect="Content" ObjectID="_1523997300" r:id="rId61"/>
         </w:object>
       </w:r>
     </w:p>
@@ -432,7 +432,7 @@
           <v:shape id="_x0000_i1053" type="#_x0000_t75" style="width:133.8pt;height:17pt" o:ole="">
             <v:imagedata r:id="rId62" o:title=""/>
           </v:shape>
-          <o:OLEObject Type="Embed" ProgID="Equation.DSMT4" ShapeID="_x0000_i1053" DrawAspect="Content" ObjectID="_1523861840" r:id="rId63"/>
+          <o:OLEObject Type="Embed" ProgID="Equation.DSMT4" ShapeID="_x0000_i1053" DrawAspect="Content" ObjectID="_1523997301" r:id="rId63"/>
         </w:object>
       </w:r>
     </w:p>
@@ -445,7 +445,7 @@
           <v:shape id="_x0000_i1054" type="#_x0000_t75" style="width:148.1pt;height:76.75pt" o:ole="">
             <v:imagedata r:id="rId64" o:title=""/>
           </v:shape>
-          <o:OLEObject Type="Embed" ProgID="Equation.DSMT4" ShapeID="_x0000_i1054" DrawAspect="Content" ObjectID="_1523861841" r:id="rId65"/>
+          <o:OLEObject Type="Embed" ProgID="Equation.DSMT4" ShapeID="_x0000_i1054" DrawAspect="Content" ObjectID="_1523997302" r:id="rId65"/>
         </w:object>
       </w:r>
     </w:p>
@@ -458,7 +458,7 @@
           <v:shape id="_x0000_i1055" type="#_x0000_t75" style="width:150.8pt;height:50.95pt" o:ole="">
             <v:imagedata r:id="rId66" o:title=""/>
           </v:shape>
-          <o:OLEObject Type="Embed" ProgID="Equation.DSMT4" ShapeID="_x0000_i1055" DrawAspect="Content" ObjectID="_1523861842" r:id="rId67"/>
+          <o:OLEObject Type="Embed" ProgID="Equation.DSMT4" ShapeID="_x0000_i1055" DrawAspect="Content" ObjectID="_1523997303" r:id="rId67"/>
         </w:object>
       </w:r>
     </w:p>
@@ -471,7 +471,7 @@
           <v:shape id="_x0000_i1056" type="#_x0000_t75" style="width:46.2pt;height:31.25pt" o:ole="">
             <v:imagedata r:id="rId68" o:title=""/>
           </v:shape>
-          <o:OLEObject Type="Embed" ProgID="Equation.DSMT4" ShapeID="_x0000_i1056" DrawAspect="Content" ObjectID="_1523861843" r:id="rId69"/>
+          <o:OLEObject Type="Embed" ProgID="Equation.DSMT4" ShapeID="_x0000_i1056" DrawAspect="Content" ObjectID="_1523997304" r:id="rId69"/>
         </w:object>
       </w:r>
     </w:p>

</xml_diff>

<commit_message>
revise according to '2016.05.06.09.31.pdf'; left Fig 4,9,10 not revised
</commit_message>
<xml_diff>
--- a/Equ/Equ.docx
+++ b/Equ/Equ.docx
@@ -30,7 +30,7 @@
           <v:shape id="_x0000_i1025" type="#_x0000_t75" style="width:90.35pt;height:17pt" o:ole="">
             <v:imagedata r:id="rId4" o:title=""/>
           </v:shape>
-          <o:OLEObject Type="Embed" ProgID="Equation.DSMT4" ShapeID="_x0000_i1025" DrawAspect="Content" ObjectID="_1523997272" r:id="rId5"/>
+          <o:OLEObject Type="Embed" ProgID="Equation.DSMT4" ShapeID="_x0000_i1025" DrawAspect="Content" ObjectID="_1524051761" r:id="rId5"/>
         </w:object>
       </w:r>
     </w:p>
@@ -44,7 +44,7 @@
           <v:shape id="_x0000_i1026" type="#_x0000_t75" style="width:91.7pt;height:50.25pt" o:ole="">
             <v:imagedata r:id="rId6" o:title=""/>
           </v:shape>
-          <o:OLEObject Type="Embed" ProgID="Equation.DSMT4" ShapeID="_x0000_i1026" DrawAspect="Content" ObjectID="_1523997273" r:id="rId7"/>
+          <o:OLEObject Type="Embed" ProgID="Equation.DSMT4" ShapeID="_x0000_i1026" DrawAspect="Content" ObjectID="_1524051762" r:id="rId7"/>
         </w:object>
       </w:r>
     </w:p>
@@ -57,7 +57,7 @@
           <v:shape id="_x0000_i1027" type="#_x0000_t75" style="width:14.25pt;height:17pt" o:ole="">
             <v:imagedata r:id="rId8" o:title=""/>
           </v:shape>
-          <o:OLEObject Type="Embed" ProgID="Equation.DSMT4" ShapeID="_x0000_i1027" DrawAspect="Content" ObjectID="_1523997274" r:id="rId9"/>
+          <o:OLEObject Type="Embed" ProgID="Equation.DSMT4" ShapeID="_x0000_i1027" DrawAspect="Content" ObjectID="_1524051763" r:id="rId9"/>
         </w:object>
       </w:r>
       <w:r>
@@ -71,7 +71,7 @@
           <v:shape id="_x0000_i1028" type="#_x0000_t75" style="width:203.1pt;height:40.75pt" o:ole="">
             <v:imagedata r:id="rId10" o:title=""/>
           </v:shape>
-          <o:OLEObject Type="Embed" ProgID="Equation.DSMT4" ShapeID="_x0000_i1028" DrawAspect="Content" ObjectID="_1523997275" r:id="rId11"/>
+          <o:OLEObject Type="Embed" ProgID="Equation.DSMT4" ShapeID="_x0000_i1028" DrawAspect="Content" ObjectID="_1524051764" r:id="rId11"/>
         </w:object>
       </w:r>
     </w:p>
@@ -84,7 +84,7 @@
           <v:shape id="_x0000_i1029" type="#_x0000_t75" style="width:80.85pt;height:17pt" o:ole="">
             <v:imagedata r:id="rId12" o:title=""/>
           </v:shape>
-          <o:OLEObject Type="Embed" ProgID="Equation.DSMT4" ShapeID="_x0000_i1029" DrawAspect="Content" ObjectID="_1523997276" r:id="rId13"/>
+          <o:OLEObject Type="Embed" ProgID="Equation.DSMT4" ShapeID="_x0000_i1029" DrawAspect="Content" ObjectID="_1524051765" r:id="rId13"/>
         </w:object>
       </w:r>
     </w:p>
@@ -97,7 +97,7 @@
           <v:shape id="_x0000_i1030" type="#_x0000_t75" style="width:194.25pt;height:31.9pt" o:ole="">
             <v:imagedata r:id="rId14" o:title=""/>
           </v:shape>
-          <o:OLEObject Type="Embed" ProgID="Equation.DSMT4" ShapeID="_x0000_i1030" DrawAspect="Content" ObjectID="_1523997277" r:id="rId15"/>
+          <o:OLEObject Type="Embed" ProgID="Equation.DSMT4" ShapeID="_x0000_i1030" DrawAspect="Content" ObjectID="_1524051766" r:id="rId15"/>
         </w:object>
       </w:r>
     </w:p>
@@ -117,7 +117,7 @@
           <v:shape id="_x0000_i1031" type="#_x0000_t75" style="width:78.1pt;height:17pt" o:ole="">
             <v:imagedata r:id="rId16" o:title=""/>
           </v:shape>
-          <o:OLEObject Type="Embed" ProgID="Equation.DSMT4" ShapeID="_x0000_i1031" DrawAspect="Content" ObjectID="_1523997278" r:id="rId17"/>
+          <o:OLEObject Type="Embed" ProgID="Equation.DSMT4" ShapeID="_x0000_i1031" DrawAspect="Content" ObjectID="_1524051767" r:id="rId17"/>
         </w:object>
       </w:r>
     </w:p>
@@ -130,7 +130,7 @@
           <v:shape id="_x0000_i1032" type="#_x0000_t75" style="width:33.95pt;height:12.25pt" o:ole="">
             <v:imagedata r:id="rId18" o:title=""/>
           </v:shape>
-          <o:OLEObject Type="Embed" ProgID="Equation.DSMT4" ShapeID="_x0000_i1032" DrawAspect="Content" ObjectID="_1523997279" r:id="rId19"/>
+          <o:OLEObject Type="Embed" ProgID="Equation.DSMT4" ShapeID="_x0000_i1032" DrawAspect="Content" ObjectID="_1524051768" r:id="rId19"/>
         </w:object>
       </w:r>
     </w:p>
@@ -143,7 +143,7 @@
           <v:shape id="_x0000_i1033" type="#_x0000_t75" style="width:25.15pt;height:17pt" o:ole="">
             <v:imagedata r:id="rId20" o:title=""/>
           </v:shape>
-          <o:OLEObject Type="Embed" ProgID="Equation.DSMT4" ShapeID="_x0000_i1033" DrawAspect="Content" ObjectID="_1523997280" r:id="rId21"/>
+          <o:OLEObject Type="Embed" ProgID="Equation.DSMT4" ShapeID="_x0000_i1033" DrawAspect="Content" ObjectID="_1524051769" r:id="rId21"/>
         </w:object>
       </w:r>
     </w:p>
@@ -156,7 +156,7 @@
           <v:shape id="_x0000_i1034" type="#_x0000_t75" style="width:118.2pt;height:21.05pt" o:ole="">
             <v:imagedata r:id="rId22" o:title=""/>
           </v:shape>
-          <o:OLEObject Type="Embed" ProgID="Equation.DSMT4" ShapeID="_x0000_i1034" DrawAspect="Content" ObjectID="_1523997281" r:id="rId23"/>
+          <o:OLEObject Type="Embed" ProgID="Equation.DSMT4" ShapeID="_x0000_i1034" DrawAspect="Content" ObjectID="_1524051770" r:id="rId23"/>
         </w:object>
       </w:r>
     </w:p>
@@ -169,7 +169,7 @@
           <v:shape id="_x0000_i1035" type="#_x0000_t75" style="width:91.7pt;height:31.9pt" o:ole="">
             <v:imagedata r:id="rId24" o:title=""/>
           </v:shape>
-          <o:OLEObject Type="Embed" ProgID="Equation.DSMT4" ShapeID="_x0000_i1035" DrawAspect="Content" ObjectID="_1523997282" r:id="rId25"/>
+          <o:OLEObject Type="Embed" ProgID="Equation.DSMT4" ShapeID="_x0000_i1035" DrawAspect="Content" ObjectID="_1524051771" r:id="rId25"/>
         </w:object>
       </w:r>
     </w:p>
@@ -182,7 +182,7 @@
           <v:shape id="_x0000_i1036" type="#_x0000_t75" style="width:50.95pt;height:21.75pt" o:ole="">
             <v:imagedata r:id="rId26" o:title=""/>
           </v:shape>
-          <o:OLEObject Type="Embed" ProgID="Equation.DSMT4" ShapeID="_x0000_i1036" DrawAspect="Content" ObjectID="_1523997283" r:id="rId27"/>
+          <o:OLEObject Type="Embed" ProgID="Equation.DSMT4" ShapeID="_x0000_i1036" DrawAspect="Content" ObjectID="_1524051772" r:id="rId27"/>
         </w:object>
       </w:r>
     </w:p>
@@ -198,7 +198,7 @@
           <v:shape id="_x0000_i1037" type="#_x0000_t75" style="width:175.25pt;height:38.7pt" o:ole="">
             <v:imagedata r:id="rId28" o:title=""/>
           </v:shape>
-          <o:OLEObject Type="Embed" ProgID="Equation.DSMT4" ShapeID="_x0000_i1037" DrawAspect="Content" ObjectID="_1523997284" r:id="rId29"/>
+          <o:OLEObject Type="Embed" ProgID="Equation.DSMT4" ShapeID="_x0000_i1037" DrawAspect="Content" ObjectID="_1524051773" r:id="rId29"/>
         </w:object>
       </w:r>
     </w:p>
@@ -211,7 +211,7 @@
           <v:shape id="_x0000_i1038" type="#_x0000_t75" style="width:71.3pt;height:21.05pt" o:ole="">
             <v:imagedata r:id="rId30" o:title=""/>
           </v:shape>
-          <o:OLEObject Type="Embed" ProgID="Equation.DSMT4" ShapeID="_x0000_i1038" DrawAspect="Content" ObjectID="_1523997285" r:id="rId31"/>
+          <o:OLEObject Type="Embed" ProgID="Equation.DSMT4" ShapeID="_x0000_i1038" DrawAspect="Content" ObjectID="_1524051774" r:id="rId31"/>
         </w:object>
       </w:r>
     </w:p>
@@ -224,7 +224,7 @@
           <v:shape id="_x0000_i1039" type="#_x0000_t75" style="width:114.8pt;height:21.05pt" o:ole="">
             <v:imagedata r:id="rId32" o:title=""/>
           </v:shape>
-          <o:OLEObject Type="Embed" ProgID="Equation.DSMT4" ShapeID="_x0000_i1039" DrawAspect="Content" ObjectID="_1523997286" r:id="rId33"/>
+          <o:OLEObject Type="Embed" ProgID="Equation.DSMT4" ShapeID="_x0000_i1039" DrawAspect="Content" ObjectID="_1524051775" r:id="rId33"/>
         </w:object>
       </w:r>
     </w:p>
@@ -237,7 +237,7 @@
           <v:shape id="_x0000_i1040" type="#_x0000_t75" style="width:137.9pt;height:23.1pt" o:ole="">
             <v:imagedata r:id="rId34" o:title=""/>
           </v:shape>
-          <o:OLEObject Type="Embed" ProgID="Equation.DSMT4" ShapeID="_x0000_i1040" DrawAspect="Content" ObjectID="_1523997287" r:id="rId35"/>
+          <o:OLEObject Type="Embed" ProgID="Equation.DSMT4" ShapeID="_x0000_i1040" DrawAspect="Content" ObjectID="_1524051776" r:id="rId35"/>
         </w:object>
       </w:r>
     </w:p>
@@ -250,7 +250,7 @@
           <v:shape id="_x0000_i1041" type="#_x0000_t75" style="width:84.25pt;height:33.3pt" o:ole="">
             <v:imagedata r:id="rId36" o:title=""/>
           </v:shape>
-          <o:OLEObject Type="Embed" ProgID="Equation.DSMT4" ShapeID="_x0000_i1041" DrawAspect="Content" ObjectID="_1523997288" r:id="rId37"/>
+          <o:OLEObject Type="Embed" ProgID="Equation.DSMT4" ShapeID="_x0000_i1041" DrawAspect="Content" ObjectID="_1524051777" r:id="rId37"/>
         </w:object>
       </w:r>
     </w:p>
@@ -263,7 +263,7 @@
           <v:shape id="_x0000_i1042" type="#_x0000_t75" style="width:38.05pt;height:14.25pt" o:ole="">
             <v:imagedata r:id="rId38" o:title=""/>
           </v:shape>
-          <o:OLEObject Type="Embed" ProgID="Equation.DSMT4" ShapeID="_x0000_i1042" DrawAspect="Content" ObjectID="_1523997289" r:id="rId39"/>
+          <o:OLEObject Type="Embed" ProgID="Equation.DSMT4" ShapeID="_x0000_i1042" DrawAspect="Content" ObjectID="_1524051778" r:id="rId39"/>
         </w:object>
       </w:r>
     </w:p>
@@ -276,7 +276,7 @@
           <v:shape id="_x0000_i1043" type="#_x0000_t75" style="width:29.9pt;height:14.25pt" o:ole="">
             <v:imagedata r:id="rId40" o:title=""/>
           </v:shape>
-          <o:OLEObject Type="Embed" ProgID="Equation.DSMT4" ShapeID="_x0000_i1043" DrawAspect="Content" ObjectID="_1523997290" r:id="rId41"/>
+          <o:OLEObject Type="Embed" ProgID="Equation.DSMT4" ShapeID="_x0000_i1043" DrawAspect="Content" ObjectID="_1524051779" r:id="rId41"/>
         </w:object>
       </w:r>
     </w:p>
@@ -289,7 +289,7 @@
           <v:shape id="_x0000_i1044" type="#_x0000_t75" style="width:50.25pt;height:14.25pt" o:ole="">
             <v:imagedata r:id="rId42" o:title=""/>
           </v:shape>
-          <o:OLEObject Type="Embed" ProgID="Equation.DSMT4" ShapeID="_x0000_i1044" DrawAspect="Content" ObjectID="_1523997291" r:id="rId43"/>
+          <o:OLEObject Type="Embed" ProgID="Equation.DSMT4" ShapeID="_x0000_i1044" DrawAspect="Content" ObjectID="_1524051780" r:id="rId43"/>
         </w:object>
       </w:r>
     </w:p>
@@ -307,7 +307,7 @@
           <v:shape id="_x0000_i1045" type="#_x0000_t75" style="width:199.7pt;height:17pt" o:ole="">
             <v:imagedata r:id="rId44" o:title=""/>
           </v:shape>
-          <o:OLEObject Type="Embed" ProgID="Equation.DSMT4" ShapeID="_x0000_i1045" DrawAspect="Content" ObjectID="_1523997292" r:id="rId45"/>
+          <o:OLEObject Type="Embed" ProgID="Equation.DSMT4" ShapeID="_x0000_i1045" DrawAspect="Content" ObjectID="_1524051781" r:id="rId45"/>
         </w:object>
       </w:r>
     </w:p>
@@ -320,7 +320,7 @@
           <v:shape id="_x0000_i1046" type="#_x0000_t75" style="width:216.7pt;height:33.95pt" o:ole="">
             <v:imagedata r:id="rId46" o:title=""/>
           </v:shape>
-          <o:OLEObject Type="Embed" ProgID="Equation.DSMT4" ShapeID="_x0000_i1046" DrawAspect="Content" ObjectID="_1523997293" r:id="rId47"/>
+          <o:OLEObject Type="Embed" ProgID="Equation.DSMT4" ShapeID="_x0000_i1046" DrawAspect="Content" ObjectID="_1524051782" r:id="rId47"/>
         </w:object>
       </w:r>
       <w:r>
@@ -334,7 +334,103 @@
           <v:shape id="_x0000_i1047" type="#_x0000_t75" style="width:148.1pt;height:17pt" o:ole="">
             <v:imagedata r:id="rId48" o:title=""/>
           </v:shape>
-          <o:OLEObject Type="Embed" ProgID="Equation.DSMT4" ShapeID="_x0000_i1047" DrawAspect="Content" ObjectID="_1523997294" r:id="rId49"/>
+          <o:OLEObject Type="Embed" ProgID="Equation.DSMT4" ShapeID="_x0000_i1047" DrawAspect="Content" ObjectID="_1524051783" r:id="rId49"/>
+        </w:object>
+      </w:r>
+    </w:p>
+    <w:p>
+      <w:r>
+        <w:rPr>
+          <w:position w:val="-12"/>
+        </w:rPr>
+        <w:object w:dxaOrig="1800" w:dyaOrig="340">
+          <v:shape id="_x0000_i1048" type="#_x0000_t75" style="width:90.35pt;height:17pt" o:ole="">
+            <v:imagedata r:id="rId50" o:title=""/>
+          </v:shape>
+          <o:OLEObject Type="Embed" ProgID="Equation.DSMT4" ShapeID="_x0000_i1048" DrawAspect="Content" ObjectID="_1524051784" r:id="rId51"/>
+        </w:object>
+      </w:r>
+    </w:p>
+    <w:p/>
+    <w:p/>
+    <w:p/>
+    <w:p/>
+    <w:p/>
+    <w:p>
+      <w:r>
+        <w:rPr>
+          <w:position w:val="-32"/>
+        </w:rPr>
+        <w:object w:dxaOrig="3519" w:dyaOrig="600">
+          <v:shape id="_x0000_i1049" type="#_x0000_t75" style="width:175.9pt;height:29.9pt" o:ole="">
+            <v:imagedata r:id="rId52" o:title=""/>
+          </v:shape>
+          <o:OLEObject Type="Embed" ProgID="Equation.DSMT4" ShapeID="_x0000_i1049" DrawAspect="Content" ObjectID="_1524051785" r:id="rId53"/>
+        </w:object>
+      </w:r>
+    </w:p>
+    <w:p>
+      <w:r>
+        <w:rPr>
+          <w:position w:val="-14"/>
+        </w:rPr>
+        <w:object w:dxaOrig="1240" w:dyaOrig="380">
+          <v:shape id="_x0000_i1050" type="#_x0000_t75" style="width:61.8pt;height:19pt" o:ole="">
+            <v:imagedata r:id="rId54" o:title=""/>
+          </v:shape>
+          <o:OLEObject Type="Embed" ProgID="Equation.DSMT4" ShapeID="_x0000_i1050" DrawAspect="Content" ObjectID="_1524051786" r:id="rId55"/>
+        </w:object>
+      </w:r>
+    </w:p>
+    <w:p>
+      <w:r>
+        <w:rPr>
+          <w:position w:val="-12"/>
+        </w:rPr>
+        <w:object w:dxaOrig="1040" w:dyaOrig="340">
+          <v:shape id="_x0000_i1051" type="#_x0000_t75" style="width:52.3pt;height:17pt" o:ole="">
+            <v:imagedata r:id="rId56" o:title=""/>
+          </v:shape>
+          <o:OLEObject Type="Embed" ProgID="Equation.DSMT4" ShapeID="_x0000_i1051" DrawAspect="Content" ObjectID="_1524051787" r:id="rId57"/>
+        </w:object>
+      </w:r>
+    </w:p>
+    <w:p>
+      <w:r>
+        <w:rPr>
+          <w:position w:val="-16"/>
+        </w:rPr>
+        <w:object w:dxaOrig="1420" w:dyaOrig="420">
+          <v:shape id="_x0000_i1052" type="#_x0000_t75" style="width:71.3pt;height:21.05pt" o:ole="">
+            <v:imagedata r:id="rId58" o:title=""/>
+          </v:shape>
+          <o:OLEObject Type="Embed" ProgID="Equation.DSMT4" ShapeID="_x0000_i1052" DrawAspect="Content" ObjectID="_1524051788" r:id="rId59"/>
+        </w:object>
+      </w:r>
+    </w:p>
+    <w:p>
+      <w:r>
+        <w:rPr>
+          <w:position w:val="-34"/>
+        </w:rPr>
+        <w:object w:dxaOrig="3300" w:dyaOrig="800">
+          <v:shape id="_x0000_i1053" type="#_x0000_t75" style="width:165.05pt;height:40.1pt" o:ole="">
+            <v:imagedata r:id="rId60" o:title=""/>
+          </v:shape>
+          <o:OLEObject Type="Embed" ProgID="Equation.DSMT4" ShapeID="_x0000_i1053" DrawAspect="Content" ObjectID="_1524051789" r:id="rId61"/>
+        </w:object>
+      </w:r>
+    </w:p>
+    <w:p>
+      <w:r>
+        <w:rPr>
+          <w:position w:val="-12"/>
+        </w:rPr>
+        <w:object w:dxaOrig="2680" w:dyaOrig="340">
+          <v:shape id="_x0000_i1054" type="#_x0000_t75" style="width:133.8pt;height:17pt" o:ole="">
+            <v:imagedata r:id="rId62" o:title=""/>
+          </v:shape>
+          <o:OLEObject Type="Embed" ProgID="Equation.DSMT4" ShapeID="_x0000_i1054" DrawAspect="Content" ObjectID="_1524051790" r:id="rId63"/>
         </w:object>
       </w:r>
     </w:p>
@@ -342,123 +438,27 @@
     <w:p>
       <w:r>
         <w:rPr>
-          <w:position w:val="-12"/>
-        </w:rPr>
-        <w:object w:dxaOrig="1800" w:dyaOrig="340">
-          <v:shape id="_x0000_i1057" type="#_x0000_t75" style="width:90.35pt;height:17pt" o:ole="">
-            <v:imagedata r:id="rId50" o:title=""/>
-          </v:shape>
-          <o:OLEObject Type="Embed" ProgID="Equation.DSMT4" ShapeID="_x0000_i1057" DrawAspect="Content" ObjectID="_1523997295" r:id="rId51"/>
+          <w:position w:val="-72"/>
+        </w:rPr>
+        <w:object w:dxaOrig="2960" w:dyaOrig="1540">
+          <v:shape id="_x0000_i1055" type="#_x0000_t75" style="width:148.1pt;height:76.75pt" o:ole="">
+            <v:imagedata r:id="rId64" o:title=""/>
+          </v:shape>
+          <o:OLEObject Type="Embed" ProgID="Equation.DSMT4" ShapeID="_x0000_i1055" DrawAspect="Content" ObjectID="_1524051791" r:id="rId65"/>
         </w:object>
       </w:r>
       <w:bookmarkEnd w:id="0"/>
     </w:p>
-    <w:p/>
-    <w:p/>
-    <w:p/>
-    <w:p/>
-    <w:p/>
-    <w:p>
-      <w:r>
-        <w:rPr>
-          <w:position w:val="-32"/>
-        </w:rPr>
-        <w:object w:dxaOrig="3519" w:dyaOrig="600">
-          <v:shape id="_x0000_i1048" type="#_x0000_t75" style="width:175.9pt;height:29.9pt" o:ole="">
-            <v:imagedata r:id="rId52" o:title=""/>
-          </v:shape>
-          <o:OLEObject Type="Embed" ProgID="Equation.DSMT4" ShapeID="_x0000_i1048" DrawAspect="Content" ObjectID="_1523997296" r:id="rId53"/>
-        </w:object>
-      </w:r>
-    </w:p>
-    <w:p>
-      <w:r>
-        <w:rPr>
-          <w:position w:val="-14"/>
-        </w:rPr>
-        <w:object w:dxaOrig="1240" w:dyaOrig="380">
-          <v:shape id="_x0000_i1049" type="#_x0000_t75" style="width:61.8pt;height:19pt" o:ole="">
-            <v:imagedata r:id="rId54" o:title=""/>
-          </v:shape>
-          <o:OLEObject Type="Embed" ProgID="Equation.DSMT4" ShapeID="_x0000_i1049" DrawAspect="Content" ObjectID="_1523997297" r:id="rId55"/>
-        </w:object>
-      </w:r>
-    </w:p>
-    <w:p>
-      <w:r>
-        <w:rPr>
-          <w:position w:val="-12"/>
-        </w:rPr>
-        <w:object w:dxaOrig="1040" w:dyaOrig="340">
-          <v:shape id="_x0000_i1050" type="#_x0000_t75" style="width:52.3pt;height:17pt" o:ole="">
-            <v:imagedata r:id="rId56" o:title=""/>
-          </v:shape>
-          <o:OLEObject Type="Embed" ProgID="Equation.DSMT4" ShapeID="_x0000_i1050" DrawAspect="Content" ObjectID="_1523997298" r:id="rId57"/>
-        </w:object>
-      </w:r>
-    </w:p>
-    <w:p>
-      <w:r>
-        <w:rPr>
-          <w:position w:val="-16"/>
-        </w:rPr>
-        <w:object w:dxaOrig="1420" w:dyaOrig="420">
-          <v:shape id="_x0000_i1051" type="#_x0000_t75" style="width:71.3pt;height:21.05pt" o:ole="">
-            <v:imagedata r:id="rId58" o:title=""/>
-          </v:shape>
-          <o:OLEObject Type="Embed" ProgID="Equation.DSMT4" ShapeID="_x0000_i1051" DrawAspect="Content" ObjectID="_1523997299" r:id="rId59"/>
-        </w:object>
-      </w:r>
-    </w:p>
-    <w:p>
-      <w:r>
-        <w:rPr>
-          <w:position w:val="-34"/>
-        </w:rPr>
-        <w:object w:dxaOrig="3300" w:dyaOrig="800">
-          <v:shape id="_x0000_i1052" type="#_x0000_t75" style="width:165.05pt;height:40.1pt" o:ole="">
-            <v:imagedata r:id="rId60" o:title=""/>
-          </v:shape>
-          <o:OLEObject Type="Embed" ProgID="Equation.DSMT4" ShapeID="_x0000_i1052" DrawAspect="Content" ObjectID="_1523997300" r:id="rId61"/>
-        </w:object>
-      </w:r>
-    </w:p>
-    <w:p>
-      <w:r>
-        <w:rPr>
-          <w:position w:val="-12"/>
-        </w:rPr>
-        <w:object w:dxaOrig="2680" w:dyaOrig="340">
-          <v:shape id="_x0000_i1053" type="#_x0000_t75" style="width:133.8pt;height:17pt" o:ole="">
-            <v:imagedata r:id="rId62" o:title=""/>
-          </v:shape>
-          <o:OLEObject Type="Embed" ProgID="Equation.DSMT4" ShapeID="_x0000_i1053" DrawAspect="Content" ObjectID="_1523997301" r:id="rId63"/>
-        </w:object>
-      </w:r>
-    </w:p>
-    <w:p>
-      <w:r>
-        <w:rPr>
-          <w:position w:val="-72"/>
-        </w:rPr>
-        <w:object w:dxaOrig="2960" w:dyaOrig="1540">
-          <v:shape id="_x0000_i1054" type="#_x0000_t75" style="width:148.1pt;height:76.75pt" o:ole="">
-            <v:imagedata r:id="rId64" o:title=""/>
-          </v:shape>
-          <o:OLEObject Type="Embed" ProgID="Equation.DSMT4" ShapeID="_x0000_i1054" DrawAspect="Content" ObjectID="_1523997302" r:id="rId65"/>
-        </w:object>
-      </w:r>
-    </w:p>
     <w:p>
       <w:r>
         <w:rPr>
           <w:position w:val="-46"/>
         </w:rPr>
         <w:object w:dxaOrig="3019" w:dyaOrig="1020">
-          <v:shape id="_x0000_i1055" type="#_x0000_t75" style="width:150.8pt;height:50.95pt" o:ole="">
+          <v:shape id="_x0000_i1056" type="#_x0000_t75" style="width:150.8pt;height:50.95pt" o:ole="">
             <v:imagedata r:id="rId66" o:title=""/>
           </v:shape>
-          <o:OLEObject Type="Embed" ProgID="Equation.DSMT4" ShapeID="_x0000_i1055" DrawAspect="Content" ObjectID="_1523997303" r:id="rId67"/>
+          <o:OLEObject Type="Embed" ProgID="Equation.DSMT4" ShapeID="_x0000_i1056" DrawAspect="Content" ObjectID="_1524051792" r:id="rId67"/>
         </w:object>
       </w:r>
     </w:p>
@@ -468,10 +468,10 @@
           <w:position w:val="-26"/>
         </w:rPr>
         <w:object w:dxaOrig="920" w:dyaOrig="620">
-          <v:shape id="_x0000_i1056" type="#_x0000_t75" style="width:46.2pt;height:31.25pt" o:ole="">
+          <v:shape id="_x0000_i1057" type="#_x0000_t75" style="width:46.2pt;height:31.25pt" o:ole="">
             <v:imagedata r:id="rId68" o:title=""/>
           </v:shape>
-          <o:OLEObject Type="Embed" ProgID="Equation.DSMT4" ShapeID="_x0000_i1056" DrawAspect="Content" ObjectID="_1523997304" r:id="rId69"/>
+          <o:OLEObject Type="Embed" ProgID="Equation.DSMT4" ShapeID="_x0000_i1057" DrawAspect="Content" ObjectID="_1524051793" r:id="rId69"/>
         </w:object>
       </w:r>
     </w:p>

</xml_diff>

<commit_message>
transfer .pdf into .doc
</commit_message>
<xml_diff>
--- a/Equ/Equ.docx
+++ b/Equ/Equ.docx
@@ -5,9 +5,9 @@
     <w:p>
       <w:r>
         <w:rPr>
-          <w:position w:val="-12"/>
-        </w:rPr>
-        <w:object w:dxaOrig="1800" w:dyaOrig="340">
+          <w:position w:val="-14"/>
+        </w:rPr>
+        <w:object w:dxaOrig="639" w:dyaOrig="400">
           <v:shapetype id="_x0000_t75" coordsize="21600,21600" o:spt="75" o:preferrelative="t" path="m@4@5l@4@11@9@11@9@5xe" filled="f" stroked="f">
             <v:stroke joinstyle="miter"/>
             <v:formulas>
@@ -27,10 +27,43 @@
             <v:path o:extrusionok="f" gradientshapeok="t" o:connecttype="rect"/>
             <o:lock v:ext="edit" aspectratio="t"/>
           </v:shapetype>
-          <v:shape id="_x0000_i1025" type="#_x0000_t75" style="width:90.35pt;height:17pt" o:ole="">
-            <v:imagedata r:id="rId4" o:title=""/>
-          </v:shape>
-          <o:OLEObject Type="Embed" ProgID="Equation.DSMT4" ShapeID="_x0000_i1025" DrawAspect="Content" ObjectID="_1524051761" r:id="rId5"/>
+          <v:shape id="_x0000_i1025" type="#_x0000_t75" style="width:32.25pt;height:20.4pt" o:ole="">
+            <v:imagedata r:id="rId6" o:title=""/>
+          </v:shape>
+          <o:OLEObject Type="Embed" ProgID="Equation.DSMT4" ShapeID="_x0000_i1025" DrawAspect="Content" ObjectID="_1524346118" r:id="rId7"/>
+        </w:object>
+      </w:r>
+    </w:p>
+    <w:p/>
+    <w:p/>
+    <w:p/>
+    <w:p/>
+    <w:p>
+      <w:r>
+        <w:rPr>
+          <w:position w:val="-12"/>
+        </w:rPr>
+        <w:object w:dxaOrig="1800" w:dyaOrig="340">
+          <v:shape id="_x0000_i1026" type="#_x0000_t75" style="width:90.25pt;height:17.2pt" o:ole="">
+            <v:imagedata r:id="rId8" o:title=""/>
+          </v:shape>
+          <o:OLEObject Type="Embed" ProgID="Equation.DSMT4" ShapeID="_x0000_i1026" DrawAspect="Content" ObjectID="_1524346119" r:id="rId9"/>
+        </w:object>
+      </w:r>
+    </w:p>
+    <w:p/>
+    <w:p/>
+    <w:p/>
+    <w:p>
+      <w:r>
+        <w:rPr>
+          <w:position w:val="-62"/>
+        </w:rPr>
+        <w:object w:dxaOrig="2960" w:dyaOrig="1340">
+          <v:shape id="_x0000_i1057" type="#_x0000_t75" style="width:147.75pt;height:66.65pt" o:ole="">
+            <v:imagedata r:id="rId10" o:title=""/>
+          </v:shape>
+          <o:OLEObject Type="Embed" ProgID="Equation.DSMT4" ShapeID="_x0000_i1057" DrawAspect="Content" ObjectID="_1524346120" r:id="rId11"/>
         </w:object>
       </w:r>
     </w:p>
@@ -41,12 +74,27 @@
           <w:position w:val="-44"/>
         </w:rPr>
         <w:object w:dxaOrig="1840" w:dyaOrig="999">
-          <v:shape id="_x0000_i1026" type="#_x0000_t75" style="width:91.7pt;height:50.25pt" o:ole="">
-            <v:imagedata r:id="rId6" o:title=""/>
-          </v:shape>
-          <o:OLEObject Type="Embed" ProgID="Equation.DSMT4" ShapeID="_x0000_i1026" DrawAspect="Content" ObjectID="_1524051762" r:id="rId7"/>
-        </w:object>
-      </w:r>
+          <v:shape id="_x0000_i1027" type="#_x0000_t75" style="width:91.9pt;height:49.95pt" o:ole="">
+            <v:imagedata r:id="rId12" o:title=""/>
+          </v:shape>
+          <o:OLEObject Type="Embed" ProgID="Equation.DSMT4" ShapeID="_x0000_i1027" DrawAspect="Content" ObjectID="_1524346121" r:id="rId13"/>
+        </w:object>
+      </w:r>
+    </w:p>
+    <w:bookmarkStart w:id="0" w:name="_GoBack"/>
+    <w:p>
+      <w:r>
+        <w:rPr>
+          <w:position w:val="-28"/>
+        </w:rPr>
+        <w:object w:dxaOrig="2860" w:dyaOrig="520">
+          <v:shape id="_x0000_i1060" type="#_x0000_t75" style="width:142.4pt;height:26.35pt" o:ole="">
+            <v:imagedata r:id="rId14" o:title=""/>
+          </v:shape>
+          <o:OLEObject Type="Embed" ProgID="Equation.DSMT4" ShapeID="_x0000_i1060" DrawAspect="Content" ObjectID="_1524346122" r:id="rId15"/>
+        </w:object>
+      </w:r>
+      <w:bookmarkEnd w:id="0"/>
     </w:p>
     <w:p>
       <w:r>
@@ -54,10 +102,10 @@
           <w:position w:val="-10"/>
         </w:rPr>
         <w:object w:dxaOrig="279" w:dyaOrig="340">
-          <v:shape id="_x0000_i1027" type="#_x0000_t75" style="width:14.25pt;height:17pt" o:ole="">
-            <v:imagedata r:id="rId8" o:title=""/>
-          </v:shape>
-          <o:OLEObject Type="Embed" ProgID="Equation.DSMT4" ShapeID="_x0000_i1027" DrawAspect="Content" ObjectID="_1524051763" r:id="rId9"/>
+          <v:shape id="_x0000_i1028" type="#_x0000_t75" style="width:14.5pt;height:17.2pt" o:ole="">
+            <v:imagedata r:id="rId16" o:title=""/>
+          </v:shape>
+          <o:OLEObject Type="Embed" ProgID="Equation.DSMT4" ShapeID="_x0000_i1028" DrawAspect="Content" ObjectID="_1524346123" r:id="rId17"/>
         </w:object>
       </w:r>
       <w:r>
@@ -68,10 +116,10 @@
           <w:position w:val="-36"/>
         </w:rPr>
         <w:object w:dxaOrig="4060" w:dyaOrig="820">
-          <v:shape id="_x0000_i1028" type="#_x0000_t75" style="width:203.1pt;height:40.75pt" o:ole="">
-            <v:imagedata r:id="rId10" o:title=""/>
-          </v:shape>
-          <o:OLEObject Type="Embed" ProgID="Equation.DSMT4" ShapeID="_x0000_i1028" DrawAspect="Content" ObjectID="_1524051764" r:id="rId11"/>
+          <v:shape id="_x0000_i1029" type="#_x0000_t75" style="width:202.55pt;height:40.85pt" o:ole="">
+            <v:imagedata r:id="rId18" o:title=""/>
+          </v:shape>
+          <o:OLEObject Type="Embed" ProgID="Equation.DSMT4" ShapeID="_x0000_i1029" DrawAspect="Content" ObjectID="_1524346124" r:id="rId19"/>
         </w:object>
       </w:r>
     </w:p>
@@ -81,10 +129,10 @@
           <w:position w:val="-12"/>
         </w:rPr>
         <w:object w:dxaOrig="1620" w:dyaOrig="340">
-          <v:shape id="_x0000_i1029" type="#_x0000_t75" style="width:80.85pt;height:17pt" o:ole="">
-            <v:imagedata r:id="rId12" o:title=""/>
-          </v:shape>
-          <o:OLEObject Type="Embed" ProgID="Equation.DSMT4" ShapeID="_x0000_i1029" DrawAspect="Content" ObjectID="_1524051765" r:id="rId13"/>
+          <v:shape id="_x0000_i1030" type="#_x0000_t75" style="width:80.6pt;height:17.2pt" o:ole="">
+            <v:imagedata r:id="rId20" o:title=""/>
+          </v:shape>
+          <o:OLEObject Type="Embed" ProgID="Equation.DSMT4" ShapeID="_x0000_i1030" DrawAspect="Content" ObjectID="_1524346125" r:id="rId21"/>
         </w:object>
       </w:r>
     </w:p>
@@ -94,10 +142,10 @@
           <w:position w:val="-28"/>
         </w:rPr>
         <w:object w:dxaOrig="3879" w:dyaOrig="639">
-          <v:shape id="_x0000_i1030" type="#_x0000_t75" style="width:194.25pt;height:31.9pt" o:ole="">
-            <v:imagedata r:id="rId14" o:title=""/>
-          </v:shape>
-          <o:OLEObject Type="Embed" ProgID="Equation.DSMT4" ShapeID="_x0000_i1030" DrawAspect="Content" ObjectID="_1524051766" r:id="rId15"/>
+          <v:shape id="_x0000_i1031" type="#_x0000_t75" style="width:193.95pt;height:31.7pt" o:ole="">
+            <v:imagedata r:id="rId22" o:title=""/>
+          </v:shape>
+          <o:OLEObject Type="Embed" ProgID="Equation.DSMT4" ShapeID="_x0000_i1031" DrawAspect="Content" ObjectID="_1524346126" r:id="rId23"/>
         </w:object>
       </w:r>
     </w:p>
@@ -114,10 +162,10 @@
           <w:position w:val="-12"/>
         </w:rPr>
         <w:object w:dxaOrig="1560" w:dyaOrig="340">
-          <v:shape id="_x0000_i1031" type="#_x0000_t75" style="width:78.1pt;height:17pt" o:ole="">
-            <v:imagedata r:id="rId16" o:title=""/>
-          </v:shape>
-          <o:OLEObject Type="Embed" ProgID="Equation.DSMT4" ShapeID="_x0000_i1031" DrawAspect="Content" ObjectID="_1524051767" r:id="rId17"/>
+          <v:shape id="_x0000_i1032" type="#_x0000_t75" style="width:78.45pt;height:17.2pt" o:ole="">
+            <v:imagedata r:id="rId24" o:title=""/>
+          </v:shape>
+          <o:OLEObject Type="Embed" ProgID="Equation.DSMT4" ShapeID="_x0000_i1032" DrawAspect="Content" ObjectID="_1524346127" r:id="rId25"/>
         </w:object>
       </w:r>
     </w:p>
@@ -127,10 +175,10 @@
           <w:position w:val="-4"/>
         </w:rPr>
         <w:object w:dxaOrig="680" w:dyaOrig="240">
-          <v:shape id="_x0000_i1032" type="#_x0000_t75" style="width:33.95pt;height:12.25pt" o:ole="">
-            <v:imagedata r:id="rId18" o:title=""/>
-          </v:shape>
-          <o:OLEObject Type="Embed" ProgID="Equation.DSMT4" ShapeID="_x0000_i1032" DrawAspect="Content" ObjectID="_1524051768" r:id="rId19"/>
+          <v:shape id="_x0000_i1033" type="#_x0000_t75" style="width:33.85pt;height:12.35pt" o:ole="">
+            <v:imagedata r:id="rId26" o:title=""/>
+          </v:shape>
+          <o:OLEObject Type="Embed" ProgID="Equation.DSMT4" ShapeID="_x0000_i1033" DrawAspect="Content" ObjectID="_1524346128" r:id="rId27"/>
         </w:object>
       </w:r>
     </w:p>
@@ -140,10 +188,40 @@
           <w:position w:val="-12"/>
         </w:rPr>
         <w:object w:dxaOrig="499" w:dyaOrig="340">
-          <v:shape id="_x0000_i1033" type="#_x0000_t75" style="width:25.15pt;height:17pt" o:ole="">
-            <v:imagedata r:id="rId20" o:title=""/>
-          </v:shape>
-          <o:OLEObject Type="Embed" ProgID="Equation.DSMT4" ShapeID="_x0000_i1033" DrawAspect="Content" ObjectID="_1524051769" r:id="rId21"/>
+          <v:shape id="_x0000_i1034" type="#_x0000_t75" style="width:25.25pt;height:17.2pt" o:ole="">
+            <v:imagedata r:id="rId28" o:title=""/>
+          </v:shape>
+          <o:OLEObject Type="Embed" ProgID="Equation.DSMT4" ShapeID="_x0000_i1034" DrawAspect="Content" ObjectID="_1524346129" r:id="rId29"/>
+        </w:object>
+      </w:r>
+    </w:p>
+    <w:p>
+      <w:r>
+        <w:rPr>
+          <w:position w:val="-20"/>
+        </w:rPr>
+        <w:object w:dxaOrig="1020" w:dyaOrig="440">
+          <v:shape id="_x0000_i1035" type="#_x0000_t75" style="width:50.5pt;height:22.05pt" o:ole="">
+            <v:imagedata r:id="rId30" o:title=""/>
+          </v:shape>
+          <o:OLEObject Type="Embed" ProgID="Equation.DSMT4" ShapeID="_x0000_i1035" DrawAspect="Content" ObjectID="_1524346130" r:id="rId31"/>
+        </w:object>
+      </w:r>
+    </w:p>
+    <w:p/>
+    <w:p/>
+    <w:p/>
+    <w:p/>
+    <w:p>
+      <w:r>
+        <w:rPr>
+          <w:position w:val="-34"/>
+        </w:rPr>
+        <w:object w:dxaOrig="3500" w:dyaOrig="780">
+          <v:shape id="_x0000_i1036" type="#_x0000_t75" style="width:175.15pt;height:38.7pt" o:ole="">
+            <v:imagedata r:id="rId32" o:title=""/>
+          </v:shape>
+          <o:OLEObject Type="Embed" ProgID="Equation.DSMT4" ShapeID="_x0000_i1036" DrawAspect="Content" ObjectID="_1524346131" r:id="rId33"/>
         </w:object>
       </w:r>
     </w:p>
@@ -152,11 +230,37 @@
         <w:rPr>
           <w:position w:val="-16"/>
         </w:rPr>
-        <w:object w:dxaOrig="2360" w:dyaOrig="420">
-          <v:shape id="_x0000_i1034" type="#_x0000_t75" style="width:118.2pt;height:21.05pt" o:ole="">
-            <v:imagedata r:id="rId22" o:title=""/>
-          </v:shape>
-          <o:OLEObject Type="Embed" ProgID="Equation.DSMT4" ShapeID="_x0000_i1034" DrawAspect="Content" ObjectID="_1524051770" r:id="rId23"/>
+        <w:object w:dxaOrig="1420" w:dyaOrig="420">
+          <v:shape id="_x0000_i1037" type="#_x0000_t75" style="width:71.45pt;height:21.5pt" o:ole="">
+            <v:imagedata r:id="rId34" o:title=""/>
+          </v:shape>
+          <o:OLEObject Type="Embed" ProgID="Equation.DSMT4" ShapeID="_x0000_i1037" DrawAspect="Content" ObjectID="_1524346132" r:id="rId35"/>
+        </w:object>
+      </w:r>
+    </w:p>
+    <w:p>
+      <w:r>
+        <w:rPr>
+          <w:position w:val="-16"/>
+        </w:rPr>
+        <w:object w:dxaOrig="2299" w:dyaOrig="420">
+          <v:shape id="_x0000_i1038" type="#_x0000_t75" style="width:114.45pt;height:21.5pt" o:ole="">
+            <v:imagedata r:id="rId36" o:title=""/>
+          </v:shape>
+          <o:OLEObject Type="Embed" ProgID="Equation.DSMT4" ShapeID="_x0000_i1038" DrawAspect="Content" ObjectID="_1524346133" r:id="rId37"/>
+        </w:object>
+      </w:r>
+    </w:p>
+    <w:p>
+      <w:r>
+        <w:rPr>
+          <w:position w:val="-18"/>
+        </w:rPr>
+        <w:object w:dxaOrig="2760" w:dyaOrig="460">
+          <v:shape id="_x0000_i1039" type="#_x0000_t75" style="width:137.55pt;height:23.1pt" o:ole="">
+            <v:imagedata r:id="rId38" o:title=""/>
+          </v:shape>
+          <o:OLEObject Type="Embed" ProgID="Equation.DSMT4" ShapeID="_x0000_i1039" DrawAspect="Content" ObjectID="_1524346134" r:id="rId39"/>
         </w:object>
       </w:r>
     </w:p>
@@ -165,40 +269,152 @@
         <w:rPr>
           <w:position w:val="-28"/>
         </w:rPr>
-        <w:object w:dxaOrig="1840" w:dyaOrig="639">
-          <v:shape id="_x0000_i1035" type="#_x0000_t75" style="width:91.7pt;height:31.9pt" o:ole="">
-            <v:imagedata r:id="rId24" o:title=""/>
-          </v:shape>
-          <o:OLEObject Type="Embed" ProgID="Equation.DSMT4" ShapeID="_x0000_i1035" DrawAspect="Content" ObjectID="_1524051771" r:id="rId25"/>
-        </w:object>
-      </w:r>
-    </w:p>
-    <w:p>
-      <w:r>
-        <w:rPr>
-          <w:position w:val="-20"/>
-        </w:rPr>
-        <w:object w:dxaOrig="1020" w:dyaOrig="440">
-          <v:shape id="_x0000_i1036" type="#_x0000_t75" style="width:50.95pt;height:21.75pt" o:ole="">
-            <v:imagedata r:id="rId26" o:title=""/>
-          </v:shape>
-          <o:OLEObject Type="Embed" ProgID="Equation.DSMT4" ShapeID="_x0000_i1036" DrawAspect="Content" ObjectID="_1524051772" r:id="rId27"/>
-        </w:object>
-      </w:r>
-    </w:p>
-    <w:p/>
-    <w:p/>
-    <w:p/>
+        <w:object w:dxaOrig="1680" w:dyaOrig="660">
+          <v:shape id="_x0000_i1040" type="#_x0000_t75" style="width:83.8pt;height:33.3pt" o:ole="">
+            <v:imagedata r:id="rId40" o:title=""/>
+          </v:shape>
+          <o:OLEObject Type="Embed" ProgID="Equation.DSMT4" ShapeID="_x0000_i1040" DrawAspect="Content" ObjectID="_1524346135" r:id="rId41"/>
+        </w:object>
+      </w:r>
+    </w:p>
+    <w:p>
+      <w:r>
+        <w:rPr>
+          <w:position w:val="-8"/>
+        </w:rPr>
+        <w:object w:dxaOrig="760" w:dyaOrig="279">
+          <v:shape id="_x0000_i1041" type="#_x0000_t75" style="width:38.15pt;height:14.5pt" o:ole="">
+            <v:imagedata r:id="rId42" o:title=""/>
+          </v:shape>
+          <o:OLEObject Type="Embed" ProgID="Equation.DSMT4" ShapeID="_x0000_i1041" DrawAspect="Content" ObjectID="_1524346136" r:id="rId43"/>
+        </w:object>
+      </w:r>
+    </w:p>
+    <w:p>
+      <w:r>
+        <w:rPr>
+          <w:position w:val="-8"/>
+        </w:rPr>
+        <w:object w:dxaOrig="600" w:dyaOrig="279">
+          <v:shape id="_x0000_i1042" type="#_x0000_t75" style="width:30.1pt;height:14.5pt" o:ole="">
+            <v:imagedata r:id="rId44" o:title=""/>
+          </v:shape>
+          <o:OLEObject Type="Embed" ProgID="Equation.DSMT4" ShapeID="_x0000_i1042" DrawAspect="Content" ObjectID="_1524346137" r:id="rId45"/>
+        </w:object>
+      </w:r>
+    </w:p>
+    <w:p>
+      <w:r>
+        <w:rPr>
+          <w:position w:val="-8"/>
+        </w:rPr>
+        <w:object w:dxaOrig="999" w:dyaOrig="279">
+          <v:shape id="_x0000_i1043" type="#_x0000_t75" style="width:49.95pt;height:14.5pt" o:ole="">
+            <v:imagedata r:id="rId46" o:title=""/>
+          </v:shape>
+          <o:OLEObject Type="Embed" ProgID="Equation.DSMT4" ShapeID="_x0000_i1043" DrawAspect="Content" ObjectID="_1524346138" r:id="rId47"/>
+        </w:object>
+      </w:r>
+    </w:p>
+    <w:p/>
+    <w:p/>
+    <w:p/>
+    <w:p/>
+    <w:p/>
+    <w:p>
+      <w:r>
+        <w:rPr>
+          <w:position w:val="-12"/>
+        </w:rPr>
+        <w:object w:dxaOrig="4000" w:dyaOrig="340">
+          <v:shape id="_x0000_i1044" type="#_x0000_t75" style="width:199.9pt;height:17.2pt" o:ole="">
+            <v:imagedata r:id="rId48" o:title=""/>
+          </v:shape>
+          <o:OLEObject Type="Embed" ProgID="Equation.DSMT4" ShapeID="_x0000_i1044" DrawAspect="Content" ObjectID="_1524346139" r:id="rId49"/>
+        </w:object>
+      </w:r>
+    </w:p>
     <w:p>
       <w:r>
         <w:rPr>
           <w:position w:val="-34"/>
         </w:rPr>
-        <w:object w:dxaOrig="3500" w:dyaOrig="780">
-          <v:shape id="_x0000_i1037" type="#_x0000_t75" style="width:175.25pt;height:38.7pt" o:ole="">
-            <v:imagedata r:id="rId28" o:title=""/>
-          </v:shape>
-          <o:OLEObject Type="Embed" ProgID="Equation.DSMT4" ShapeID="_x0000_i1037" DrawAspect="Content" ObjectID="_1524051773" r:id="rId29"/>
+        <w:object w:dxaOrig="4340" w:dyaOrig="680">
+          <v:shape id="_x0000_i1045" type="#_x0000_t75" style="width:216.55pt;height:33.85pt" o:ole="">
+            <v:imagedata r:id="rId50" o:title=""/>
+          </v:shape>
+          <o:OLEObject Type="Embed" ProgID="Equation.DSMT4" ShapeID="_x0000_i1045" DrawAspect="Content" ObjectID="_1524346140" r:id="rId51"/>
+        </w:object>
+      </w:r>
+      <w:r>
+        <w:br/>
+      </w:r>
+      <w:r>
+        <w:rPr>
+          <w:position w:val="-12"/>
+        </w:rPr>
+        <w:object w:dxaOrig="2960" w:dyaOrig="340">
+          <v:shape id="_x0000_i1046" type="#_x0000_t75" style="width:147.75pt;height:17.2pt" o:ole="">
+            <v:imagedata r:id="rId52" o:title=""/>
+          </v:shape>
+          <o:OLEObject Type="Embed" ProgID="Equation.DSMT4" ShapeID="_x0000_i1046" DrawAspect="Content" ObjectID="_1524346141" r:id="rId53"/>
+        </w:object>
+      </w:r>
+    </w:p>
+    <w:p>
+      <w:r>
+        <w:rPr>
+          <w:position w:val="-12"/>
+        </w:rPr>
+        <w:object w:dxaOrig="1800" w:dyaOrig="340">
+          <v:shape id="_x0000_i1047" type="#_x0000_t75" style="width:90.25pt;height:17.2pt" o:ole="">
+            <v:imagedata r:id="rId54" o:title=""/>
+          </v:shape>
+          <o:OLEObject Type="Embed" ProgID="Equation.DSMT4" ShapeID="_x0000_i1047" DrawAspect="Content" ObjectID="_1524346142" r:id="rId55"/>
+        </w:object>
+      </w:r>
+    </w:p>
+    <w:p/>
+    <w:p/>
+    <w:p/>
+    <w:p/>
+    <w:p/>
+    <w:p>
+      <w:r>
+        <w:rPr>
+          <w:position w:val="-32"/>
+        </w:rPr>
+        <w:object w:dxaOrig="3519" w:dyaOrig="600">
+          <v:shape id="_x0000_i1048" type="#_x0000_t75" style="width:175.7pt;height:30.1pt" o:ole="">
+            <v:imagedata r:id="rId56" o:title=""/>
+          </v:shape>
+          <o:OLEObject Type="Embed" ProgID="Equation.DSMT4" ShapeID="_x0000_i1048" DrawAspect="Content" ObjectID="_1524346143" r:id="rId57"/>
+        </w:object>
+      </w:r>
+    </w:p>
+    <w:p>
+      <w:r>
+        <w:rPr>
+          <w:position w:val="-14"/>
+        </w:rPr>
+        <w:object w:dxaOrig="1240" w:dyaOrig="380">
+          <v:shape id="_x0000_i1049" type="#_x0000_t75" style="width:61.8pt;height:18.8pt" o:ole="">
+            <v:imagedata r:id="rId58" o:title=""/>
+          </v:shape>
+          <o:OLEObject Type="Embed" ProgID="Equation.DSMT4" ShapeID="_x0000_i1049" DrawAspect="Content" ObjectID="_1524346144" r:id="rId59"/>
+        </w:object>
+      </w:r>
+    </w:p>
+    <w:p>
+      <w:r>
+        <w:rPr>
+          <w:position w:val="-12"/>
+        </w:rPr>
+        <w:object w:dxaOrig="1040" w:dyaOrig="340">
+          <v:shape id="_x0000_i1050" type="#_x0000_t75" style="width:52.65pt;height:17.2pt" o:ole="">
+            <v:imagedata r:id="rId60" o:title=""/>
+          </v:shape>
+          <o:OLEObject Type="Embed" ProgID="Equation.DSMT4" ShapeID="_x0000_i1050" DrawAspect="Content" ObjectID="_1524346145" r:id="rId61"/>
         </w:object>
       </w:r>
     </w:p>
@@ -208,106 +424,75 @@
           <w:position w:val="-16"/>
         </w:rPr>
         <w:object w:dxaOrig="1420" w:dyaOrig="420">
-          <v:shape id="_x0000_i1038" type="#_x0000_t75" style="width:71.3pt;height:21.05pt" o:ole="">
-            <v:imagedata r:id="rId30" o:title=""/>
-          </v:shape>
-          <o:OLEObject Type="Embed" ProgID="Equation.DSMT4" ShapeID="_x0000_i1038" DrawAspect="Content" ObjectID="_1524051774" r:id="rId31"/>
-        </w:object>
-      </w:r>
-    </w:p>
-    <w:p>
-      <w:r>
-        <w:rPr>
-          <w:position w:val="-16"/>
-        </w:rPr>
-        <w:object w:dxaOrig="2299" w:dyaOrig="420">
-          <v:shape id="_x0000_i1039" type="#_x0000_t75" style="width:114.8pt;height:21.05pt" o:ole="">
-            <v:imagedata r:id="rId32" o:title=""/>
-          </v:shape>
-          <o:OLEObject Type="Embed" ProgID="Equation.DSMT4" ShapeID="_x0000_i1039" DrawAspect="Content" ObjectID="_1524051775" r:id="rId33"/>
-        </w:object>
-      </w:r>
-    </w:p>
-    <w:p>
-      <w:r>
-        <w:rPr>
-          <w:position w:val="-18"/>
-        </w:rPr>
-        <w:object w:dxaOrig="2760" w:dyaOrig="460">
-          <v:shape id="_x0000_i1040" type="#_x0000_t75" style="width:137.9pt;height:23.1pt" o:ole="">
-            <v:imagedata r:id="rId34" o:title=""/>
-          </v:shape>
-          <o:OLEObject Type="Embed" ProgID="Equation.DSMT4" ShapeID="_x0000_i1040" DrawAspect="Content" ObjectID="_1524051776" r:id="rId35"/>
-        </w:object>
-      </w:r>
-    </w:p>
-    <w:p>
-      <w:r>
-        <w:rPr>
-          <w:position w:val="-28"/>
-        </w:rPr>
-        <w:object w:dxaOrig="1680" w:dyaOrig="660">
-          <v:shape id="_x0000_i1041" type="#_x0000_t75" style="width:84.25pt;height:33.3pt" o:ole="">
-            <v:imagedata r:id="rId36" o:title=""/>
-          </v:shape>
-          <o:OLEObject Type="Embed" ProgID="Equation.DSMT4" ShapeID="_x0000_i1041" DrawAspect="Content" ObjectID="_1524051777" r:id="rId37"/>
-        </w:object>
-      </w:r>
-    </w:p>
-    <w:p>
-      <w:r>
-        <w:rPr>
-          <w:position w:val="-8"/>
-        </w:rPr>
-        <w:object w:dxaOrig="760" w:dyaOrig="279">
-          <v:shape id="_x0000_i1042" type="#_x0000_t75" style="width:38.05pt;height:14.25pt" o:ole="">
-            <v:imagedata r:id="rId38" o:title=""/>
-          </v:shape>
-          <o:OLEObject Type="Embed" ProgID="Equation.DSMT4" ShapeID="_x0000_i1042" DrawAspect="Content" ObjectID="_1524051778" r:id="rId39"/>
-        </w:object>
-      </w:r>
-    </w:p>
-    <w:p>
-      <w:r>
-        <w:rPr>
-          <w:position w:val="-8"/>
-        </w:rPr>
-        <w:object w:dxaOrig="600" w:dyaOrig="279">
-          <v:shape id="_x0000_i1043" type="#_x0000_t75" style="width:29.9pt;height:14.25pt" o:ole="">
-            <v:imagedata r:id="rId40" o:title=""/>
-          </v:shape>
-          <o:OLEObject Type="Embed" ProgID="Equation.DSMT4" ShapeID="_x0000_i1043" DrawAspect="Content" ObjectID="_1524051779" r:id="rId41"/>
-        </w:object>
-      </w:r>
-    </w:p>
-    <w:p>
-      <w:r>
-        <w:rPr>
-          <w:position w:val="-8"/>
-        </w:rPr>
-        <w:object w:dxaOrig="999" w:dyaOrig="279">
-          <v:shape id="_x0000_i1044" type="#_x0000_t75" style="width:50.25pt;height:14.25pt" o:ole="">
-            <v:imagedata r:id="rId42" o:title=""/>
-          </v:shape>
-          <o:OLEObject Type="Embed" ProgID="Equation.DSMT4" ShapeID="_x0000_i1044" DrawAspect="Content" ObjectID="_1524051780" r:id="rId43"/>
-        </w:object>
-      </w:r>
-    </w:p>
-    <w:p/>
-    <w:p/>
-    <w:p/>
-    <w:p/>
-    <w:p/>
+          <v:shape id="_x0000_i1051" type="#_x0000_t75" style="width:71.45pt;height:21.5pt" o:ole="">
+            <v:imagedata r:id="rId62" o:title=""/>
+          </v:shape>
+          <o:OLEObject Type="Embed" ProgID="Equation.DSMT4" ShapeID="_x0000_i1051" DrawAspect="Content" ObjectID="_1524346146" r:id="rId63"/>
+        </w:object>
+      </w:r>
+    </w:p>
+    <w:p>
+      <w:r>
+        <w:rPr>
+          <w:position w:val="-34"/>
+        </w:rPr>
+        <w:object w:dxaOrig="3300" w:dyaOrig="800">
+          <v:shape id="_x0000_i1052" type="#_x0000_t75" style="width:164.4pt;height:40.3pt" o:ole="">
+            <v:imagedata r:id="rId64" o:title=""/>
+          </v:shape>
+          <o:OLEObject Type="Embed" ProgID="Equation.DSMT4" ShapeID="_x0000_i1052" DrawAspect="Content" ObjectID="_1524346147" r:id="rId65"/>
+        </w:object>
+      </w:r>
+    </w:p>
     <w:p>
       <w:r>
         <w:rPr>
           <w:position w:val="-12"/>
         </w:rPr>
-        <w:object w:dxaOrig="4000" w:dyaOrig="340">
-          <v:shape id="_x0000_i1045" type="#_x0000_t75" style="width:199.7pt;height:17pt" o:ole="">
-            <v:imagedata r:id="rId44" o:title=""/>
-          </v:shape>
-          <o:OLEObject Type="Embed" ProgID="Equation.DSMT4" ShapeID="_x0000_i1045" DrawAspect="Content" ObjectID="_1524051781" r:id="rId45"/>
+        <w:object w:dxaOrig="2680" w:dyaOrig="340">
+          <v:shape id="_x0000_i1053" type="#_x0000_t75" style="width:133.8pt;height:17.2pt" o:ole="">
+            <v:imagedata r:id="rId66" o:title=""/>
+          </v:shape>
+          <o:OLEObject Type="Embed" ProgID="Equation.DSMT4" ShapeID="_x0000_i1053" DrawAspect="Content" ObjectID="_1524346148" r:id="rId67"/>
+        </w:object>
+      </w:r>
+    </w:p>
+    <w:p>
+      <w:r>
+        <w:rPr>
+          <w:position w:val="-72"/>
+        </w:rPr>
+        <w:object w:dxaOrig="2960" w:dyaOrig="1540">
+          <v:shape id="_x0000_i1054" type="#_x0000_t75" style="width:147.75pt;height:76.85pt" o:ole="">
+            <v:imagedata r:id="rId68" o:title=""/>
+          </v:shape>
+          <o:OLEObject Type="Embed" ProgID="Equation.DSMT4" ShapeID="_x0000_i1054" DrawAspect="Content" ObjectID="_1524346149" r:id="rId69"/>
+        </w:object>
+      </w:r>
+    </w:p>
+    <w:p>
+      <w:r>
+        <w:rPr>
+          <w:position w:val="-36"/>
+        </w:rPr>
+        <w:object w:dxaOrig="3879" w:dyaOrig="820">
+          <v:shape id="_x0000_i1058" type="#_x0000_t75" style="width:193.95pt;height:40.85pt" o:ole="">
+            <v:imagedata r:id="rId70" o:title=""/>
+          </v:shape>
+          <o:OLEObject Type="Embed" ProgID="Equation.DSMT4" ShapeID="_x0000_i1058" DrawAspect="Content" ObjectID="_1524346150" r:id="rId71"/>
+        </w:object>
+      </w:r>
+    </w:p>
+    <w:p>
+      <w:r>
+        <w:rPr>
+          <w:position w:val="-46"/>
+        </w:rPr>
+        <w:object w:dxaOrig="3019" w:dyaOrig="1020">
+          <v:shape id="_x0000_i1055" type="#_x0000_t75" style="width:151pt;height:50.5pt" o:ole="">
+            <v:imagedata r:id="rId72" o:title=""/>
+          </v:shape>
+          <o:OLEObject Type="Embed" ProgID="Equation.DSMT4" ShapeID="_x0000_i1055" DrawAspect="Content" ObjectID="_1524346151" r:id="rId73"/>
         </w:object>
       </w:r>
     </w:p>
@@ -316,149 +501,11 @@
         <w:rPr>
           <w:position w:val="-34"/>
         </w:rPr>
-        <w:object w:dxaOrig="4340" w:dyaOrig="680">
-          <v:shape id="_x0000_i1046" type="#_x0000_t75" style="width:216.7pt;height:33.95pt" o:ole="">
-            <v:imagedata r:id="rId46" o:title=""/>
-          </v:shape>
-          <o:OLEObject Type="Embed" ProgID="Equation.DSMT4" ShapeID="_x0000_i1046" DrawAspect="Content" ObjectID="_1524051782" r:id="rId47"/>
-        </w:object>
-      </w:r>
-      <w:r>
-        <w:br/>
-      </w:r>
-      <w:r>
-        <w:rPr>
-          <w:position w:val="-12"/>
-        </w:rPr>
-        <w:object w:dxaOrig="2960" w:dyaOrig="340">
-          <v:shape id="_x0000_i1047" type="#_x0000_t75" style="width:148.1pt;height:17pt" o:ole="">
-            <v:imagedata r:id="rId48" o:title=""/>
-          </v:shape>
-          <o:OLEObject Type="Embed" ProgID="Equation.DSMT4" ShapeID="_x0000_i1047" DrawAspect="Content" ObjectID="_1524051783" r:id="rId49"/>
-        </w:object>
-      </w:r>
-    </w:p>
-    <w:p>
-      <w:r>
-        <w:rPr>
-          <w:position w:val="-12"/>
-        </w:rPr>
-        <w:object w:dxaOrig="1800" w:dyaOrig="340">
-          <v:shape id="_x0000_i1048" type="#_x0000_t75" style="width:90.35pt;height:17pt" o:ole="">
-            <v:imagedata r:id="rId50" o:title=""/>
-          </v:shape>
-          <o:OLEObject Type="Embed" ProgID="Equation.DSMT4" ShapeID="_x0000_i1048" DrawAspect="Content" ObjectID="_1524051784" r:id="rId51"/>
-        </w:object>
-      </w:r>
-    </w:p>
-    <w:p/>
-    <w:p/>
-    <w:p/>
-    <w:p/>
-    <w:p/>
-    <w:p>
-      <w:r>
-        <w:rPr>
-          <w:position w:val="-32"/>
-        </w:rPr>
-        <w:object w:dxaOrig="3519" w:dyaOrig="600">
-          <v:shape id="_x0000_i1049" type="#_x0000_t75" style="width:175.9pt;height:29.9pt" o:ole="">
-            <v:imagedata r:id="rId52" o:title=""/>
-          </v:shape>
-          <o:OLEObject Type="Embed" ProgID="Equation.DSMT4" ShapeID="_x0000_i1049" DrawAspect="Content" ObjectID="_1524051785" r:id="rId53"/>
-        </w:object>
-      </w:r>
-    </w:p>
-    <w:p>
-      <w:r>
-        <w:rPr>
-          <w:position w:val="-14"/>
-        </w:rPr>
-        <w:object w:dxaOrig="1240" w:dyaOrig="380">
-          <v:shape id="_x0000_i1050" type="#_x0000_t75" style="width:61.8pt;height:19pt" o:ole="">
-            <v:imagedata r:id="rId54" o:title=""/>
-          </v:shape>
-          <o:OLEObject Type="Embed" ProgID="Equation.DSMT4" ShapeID="_x0000_i1050" DrawAspect="Content" ObjectID="_1524051786" r:id="rId55"/>
-        </w:object>
-      </w:r>
-    </w:p>
-    <w:p>
-      <w:r>
-        <w:rPr>
-          <w:position w:val="-12"/>
-        </w:rPr>
-        <w:object w:dxaOrig="1040" w:dyaOrig="340">
-          <v:shape id="_x0000_i1051" type="#_x0000_t75" style="width:52.3pt;height:17pt" o:ole="">
-            <v:imagedata r:id="rId56" o:title=""/>
-          </v:shape>
-          <o:OLEObject Type="Embed" ProgID="Equation.DSMT4" ShapeID="_x0000_i1051" DrawAspect="Content" ObjectID="_1524051787" r:id="rId57"/>
-        </w:object>
-      </w:r>
-    </w:p>
-    <w:p>
-      <w:r>
-        <w:rPr>
-          <w:position w:val="-16"/>
-        </w:rPr>
-        <w:object w:dxaOrig="1420" w:dyaOrig="420">
-          <v:shape id="_x0000_i1052" type="#_x0000_t75" style="width:71.3pt;height:21.05pt" o:ole="">
-            <v:imagedata r:id="rId58" o:title=""/>
-          </v:shape>
-          <o:OLEObject Type="Embed" ProgID="Equation.DSMT4" ShapeID="_x0000_i1052" DrawAspect="Content" ObjectID="_1524051788" r:id="rId59"/>
-        </w:object>
-      </w:r>
-    </w:p>
-    <w:p>
-      <w:r>
-        <w:rPr>
-          <w:position w:val="-34"/>
-        </w:rPr>
-        <w:object w:dxaOrig="3300" w:dyaOrig="800">
-          <v:shape id="_x0000_i1053" type="#_x0000_t75" style="width:165.05pt;height:40.1pt" o:ole="">
-            <v:imagedata r:id="rId60" o:title=""/>
-          </v:shape>
-          <o:OLEObject Type="Embed" ProgID="Equation.DSMT4" ShapeID="_x0000_i1053" DrawAspect="Content" ObjectID="_1524051789" r:id="rId61"/>
-        </w:object>
-      </w:r>
-    </w:p>
-    <w:p>
-      <w:r>
-        <w:rPr>
-          <w:position w:val="-12"/>
-        </w:rPr>
-        <w:object w:dxaOrig="2680" w:dyaOrig="340">
-          <v:shape id="_x0000_i1054" type="#_x0000_t75" style="width:133.8pt;height:17pt" o:ole="">
-            <v:imagedata r:id="rId62" o:title=""/>
-          </v:shape>
-          <o:OLEObject Type="Embed" ProgID="Equation.DSMT4" ShapeID="_x0000_i1054" DrawAspect="Content" ObjectID="_1524051790" r:id="rId63"/>
-        </w:object>
-      </w:r>
-    </w:p>
-    <w:bookmarkStart w:id="0" w:name="_GoBack"/>
-    <w:p>
-      <w:r>
-        <w:rPr>
-          <w:position w:val="-72"/>
-        </w:rPr>
-        <w:object w:dxaOrig="2960" w:dyaOrig="1540">
-          <v:shape id="_x0000_i1055" type="#_x0000_t75" style="width:148.1pt;height:76.75pt" o:ole="">
-            <v:imagedata r:id="rId64" o:title=""/>
-          </v:shape>
-          <o:OLEObject Type="Embed" ProgID="Equation.DSMT4" ShapeID="_x0000_i1055" DrawAspect="Content" ObjectID="_1524051791" r:id="rId65"/>
-        </w:object>
-      </w:r>
-      <w:bookmarkEnd w:id="0"/>
-    </w:p>
-    <w:p>
-      <w:r>
-        <w:rPr>
-          <w:position w:val="-46"/>
-        </w:rPr>
-        <w:object w:dxaOrig="3019" w:dyaOrig="1020">
-          <v:shape id="_x0000_i1056" type="#_x0000_t75" style="width:150.8pt;height:50.95pt" o:ole="">
-            <v:imagedata r:id="rId66" o:title=""/>
-          </v:shape>
-          <o:OLEObject Type="Embed" ProgID="Equation.DSMT4" ShapeID="_x0000_i1056" DrawAspect="Content" ObjectID="_1524051792" r:id="rId67"/>
+        <w:object w:dxaOrig="3159" w:dyaOrig="780">
+          <v:shape id="_x0000_i1059" type="#_x0000_t75" style="width:157.95pt;height:38.7pt" o:ole="">
+            <v:imagedata r:id="rId74" o:title=""/>
+          </v:shape>
+          <o:OLEObject Type="Embed" ProgID="Equation.DSMT4" ShapeID="_x0000_i1059" DrawAspect="Content" ObjectID="_1524346152" r:id="rId75"/>
         </w:object>
       </w:r>
     </w:p>
@@ -468,10 +515,10 @@
           <w:position w:val="-26"/>
         </w:rPr>
         <w:object w:dxaOrig="920" w:dyaOrig="620">
-          <v:shape id="_x0000_i1057" type="#_x0000_t75" style="width:46.2pt;height:31.25pt" o:ole="">
-            <v:imagedata r:id="rId68" o:title=""/>
-          </v:shape>
-          <o:OLEObject Type="Embed" ProgID="Equation.DSMT4" ShapeID="_x0000_i1057" DrawAspect="Content" ObjectID="_1524051793" r:id="rId69"/>
+          <v:shape id="_x0000_i1056" type="#_x0000_t75" style="width:46.2pt;height:31.15pt" o:ole="">
+            <v:imagedata r:id="rId76" o:title=""/>
+          </v:shape>
+          <o:OLEObject Type="Embed" ProgID="Equation.DSMT4" ShapeID="_x0000_i1056" DrawAspect="Content" ObjectID="_1524346153" r:id="rId77"/>
         </w:object>
       </w:r>
     </w:p>
@@ -483,6 +530,44 @@
     </w:sectPr>
   </w:body>
 </w:document>
+</file>
+
+<file path=word/endnotes.xml><?xml version="1.0" encoding="utf-8"?>
+<w:endnotes xmlns:wpc="http://schemas.microsoft.com/office/word/2010/wordprocessingCanvas" xmlns:mc="http://schemas.openxmlformats.org/markup-compatibility/2006" xmlns:o="urn:schemas-microsoft-com:office:office" xmlns:r="http://schemas.openxmlformats.org/officeDocument/2006/relationships" xmlns:m="http://schemas.openxmlformats.org/officeDocument/2006/math" xmlns:v="urn:schemas-microsoft-com:vml" xmlns:wp14="http://schemas.microsoft.com/office/word/2010/wordprocessingDrawing" xmlns:wp="http://schemas.openxmlformats.org/drawingml/2006/wordprocessingDrawing" xmlns:w10="urn:schemas-microsoft-com:office:word" xmlns:w="http://schemas.openxmlformats.org/wordprocessingml/2006/main" xmlns:w14="http://schemas.microsoft.com/office/word/2010/wordml" xmlns:w15="http://schemas.microsoft.com/office/word/2012/wordml" xmlns:wpg="http://schemas.microsoft.com/office/word/2010/wordprocessingGroup" xmlns:wpi="http://schemas.microsoft.com/office/word/2010/wordprocessingInk" xmlns:wne="http://schemas.microsoft.com/office/word/2006/wordml" xmlns:wps="http://schemas.microsoft.com/office/word/2010/wordprocessingShape" mc:Ignorable="w14 w15 wp14">
+  <w:endnote w:type="separator" w:id="-1">
+    <w:p>
+      <w:r>
+        <w:separator/>
+      </w:r>
+    </w:p>
+  </w:endnote>
+  <w:endnote w:type="continuationSeparator" w:id="0">
+    <w:p>
+      <w:r>
+        <w:continuationSeparator/>
+      </w:r>
+    </w:p>
+  </w:endnote>
+</w:endnotes>
+</file>
+
+<file path=word/footnotes.xml><?xml version="1.0" encoding="utf-8"?>
+<w:footnotes xmlns:wpc="http://schemas.microsoft.com/office/word/2010/wordprocessingCanvas" xmlns:mc="http://schemas.openxmlformats.org/markup-compatibility/2006" xmlns:o="urn:schemas-microsoft-com:office:office" xmlns:r="http://schemas.openxmlformats.org/officeDocument/2006/relationships" xmlns:m="http://schemas.openxmlformats.org/officeDocument/2006/math" xmlns:v="urn:schemas-microsoft-com:vml" xmlns:wp14="http://schemas.microsoft.com/office/word/2010/wordprocessingDrawing" xmlns:wp="http://schemas.openxmlformats.org/drawingml/2006/wordprocessingDrawing" xmlns:w10="urn:schemas-microsoft-com:office:word" xmlns:w="http://schemas.openxmlformats.org/wordprocessingml/2006/main" xmlns:w14="http://schemas.microsoft.com/office/word/2010/wordml" xmlns:w15="http://schemas.microsoft.com/office/word/2012/wordml" xmlns:wpg="http://schemas.microsoft.com/office/word/2010/wordprocessingGroup" xmlns:wpi="http://schemas.microsoft.com/office/word/2010/wordprocessingInk" xmlns:wne="http://schemas.microsoft.com/office/word/2006/wordml" xmlns:wps="http://schemas.microsoft.com/office/word/2010/wordprocessingShape" mc:Ignorable="w14 w15 wp14">
+  <w:footnote w:type="separator" w:id="-1">
+    <w:p>
+      <w:r>
+        <w:separator/>
+      </w:r>
+    </w:p>
+  </w:footnote>
+  <w:footnote w:type="continuationSeparator" w:id="0">
+    <w:p>
+      <w:r>
+        <w:continuationSeparator/>
+      </w:r>
+    </w:p>
+  </w:footnote>
+</w:footnotes>
 </file>
 
 <file path=word/styles.xml><?xml version="1.0" encoding="utf-8"?>
@@ -907,6 +992,71 @@
     <w:semiHidden/>
     <w:unhideWhenUsed/>
   </w:style>
+  <w:style w:type="paragraph" w:styleId="a3">
+    <w:name w:val="header"/>
+    <w:basedOn w:val="a"/>
+    <w:link w:val="Char"/>
+    <w:uiPriority w:val="99"/>
+    <w:unhideWhenUsed/>
+    <w:rsid w:val="00FA28AC"/>
+    <w:pPr>
+      <w:pBdr>
+        <w:bottom w:val="single" w:sz="6" w:space="1" w:color="auto"/>
+      </w:pBdr>
+      <w:tabs>
+        <w:tab w:val="center" w:pos="4153"/>
+        <w:tab w:val="right" w:pos="8306"/>
+      </w:tabs>
+      <w:snapToGrid w:val="0"/>
+      <w:jc w:val="center"/>
+    </w:pPr>
+    <w:rPr>
+      <w:sz w:val="18"/>
+      <w:szCs w:val="18"/>
+    </w:rPr>
+  </w:style>
+  <w:style w:type="character" w:customStyle="1" w:styleId="Char">
+    <w:name w:val="页眉 Char"/>
+    <w:basedOn w:val="a0"/>
+    <w:link w:val="a3"/>
+    <w:uiPriority w:val="99"/>
+    <w:rsid w:val="00FA28AC"/>
+    <w:rPr>
+      <w:sz w:val="18"/>
+      <w:szCs w:val="18"/>
+    </w:rPr>
+  </w:style>
+  <w:style w:type="paragraph" w:styleId="a4">
+    <w:name w:val="footer"/>
+    <w:basedOn w:val="a"/>
+    <w:link w:val="Char0"/>
+    <w:uiPriority w:val="99"/>
+    <w:unhideWhenUsed/>
+    <w:rsid w:val="00FA28AC"/>
+    <w:pPr>
+      <w:tabs>
+        <w:tab w:val="center" w:pos="4153"/>
+        <w:tab w:val="right" w:pos="8306"/>
+      </w:tabs>
+      <w:snapToGrid w:val="0"/>
+      <w:jc w:val="left"/>
+    </w:pPr>
+    <w:rPr>
+      <w:sz w:val="18"/>
+      <w:szCs w:val="18"/>
+    </w:rPr>
+  </w:style>
+  <w:style w:type="character" w:customStyle="1" w:styleId="Char0">
+    <w:name w:val="页脚 Char"/>
+    <w:basedOn w:val="a0"/>
+    <w:link w:val="a4"/>
+    <w:uiPriority w:val="99"/>
+    <w:rsid w:val="00FA28AC"/>
+    <w:rPr>
+      <w:sz w:val="18"/>
+      <w:szCs w:val="18"/>
+    </w:rPr>
+  </w:style>
 </w:styles>
 </file>
 

</xml_diff>